<commit_message>
them vao file word
chưa có đề mục cho sequence đặt hàng
</commit_message>
<xml_diff>
--- a/design-Vegana/Nhom6_BaoCao_QLBHTP-1.docx
+++ b/design-Vegana/Nhom6_BaoCao_QLBHTP-1.docx
@@ -1,6 +1,6 @@
 
 <file path=word/document.xml><?xml version="1.0" encoding="utf-8"?>
-<w:document xmlns:wpc="http://schemas.microsoft.com/office/word/2010/wordprocessingCanvas" xmlns:cx="http://schemas.microsoft.com/office/drawing/2014/chartex" xmlns:cx1="http://schemas.microsoft.com/office/drawing/2015/9/8/chartex" xmlns:cx2="http://schemas.microsoft.com/office/drawing/2015/10/21/chartex" xmlns:cx3="http://schemas.microsoft.com/office/drawing/2016/5/9/chartex" xmlns:cx4="http://schemas.microsoft.com/office/drawing/2016/5/10/chartex" xmlns:cx5="http://schemas.microsoft.com/office/drawing/2016/5/11/chartex" xmlns:cx6="http://schemas.microsoft.com/office/drawing/2016/5/12/chartex" xmlns:cx7="http://schemas.microsoft.com/office/drawing/2016/5/13/chartex" xmlns:cx8="http://schemas.microsoft.com/office/drawing/2016/5/14/chartex" xmlns:mc="http://schemas.openxmlformats.org/markup-compatibility/2006" xmlns:aink="http://schemas.microsoft.com/office/drawing/2016/ink" xmlns:am3d="http://schemas.microsoft.com/office/drawing/2017/model3d" xmlns:o="urn:schemas-microsoft-com:office:office" xmlns:oel="http://schemas.microsoft.com/office/2019/extlst" xmlns:r="http://schemas.openxmlformats.org/officeDocument/2006/relationships" xmlns:m="http://schemas.openxmlformats.org/officeDocument/2006/math" xmlns:v="urn:schemas-microsoft-com:vml" xmlns:wp14="http://schemas.microsoft.com/office/word/2010/wordprocessingDrawing" xmlns:wp="http://schemas.openxmlformats.org/drawingml/2006/wordprocessingDrawing" xmlns:w10="urn:schemas-microsoft-com:office:word" xmlns:w="http://schemas.openxmlformats.org/wordprocessingml/2006/main" xmlns:w14="http://schemas.microsoft.com/office/word/2010/wordml" xmlns:w15="http://schemas.microsoft.com/office/word/2012/wordml" xmlns:w16cex="http://schemas.microsoft.com/office/word/2018/wordml/cex" xmlns:w16cid="http://schemas.microsoft.com/office/word/2016/wordml/cid" xmlns:w16="http://schemas.microsoft.com/office/word/2018/wordml" xmlns:w16du="http://schemas.microsoft.com/office/word/2023/wordml/word16du" xmlns:w16sdtdh="http://schemas.microsoft.com/office/word/2020/wordml/sdtdatahash" xmlns:w16se="http://schemas.microsoft.com/office/word/2015/wordml/symex" xmlns:wpg="http://schemas.microsoft.com/office/word/2010/wordprocessingGroup" xmlns:wpi="http://schemas.microsoft.com/office/word/2010/wordprocessingInk" xmlns:wne="http://schemas.microsoft.com/office/word/2006/wordml" xmlns:wps="http://schemas.microsoft.com/office/word/2010/wordprocessingShape" mc:Ignorable="w14 w15 w16se w16cid w16 w16cex w16sdtdh wp14">
+<w:document xmlns:wpc="http://schemas.microsoft.com/office/word/2010/wordprocessingCanvas" xmlns:mc="http://schemas.openxmlformats.org/markup-compatibility/2006" xmlns:o="urn:schemas-microsoft-com:office:office" xmlns:r="http://schemas.openxmlformats.org/officeDocument/2006/relationships" xmlns:m="http://schemas.openxmlformats.org/officeDocument/2006/math" xmlns:v="urn:schemas-microsoft-com:vml" xmlns:wp14="http://schemas.microsoft.com/office/word/2010/wordprocessingDrawing" xmlns:wp="http://schemas.openxmlformats.org/drawingml/2006/wordprocessingDrawing" xmlns:w10="urn:schemas-microsoft-com:office:word" xmlns:w="http://schemas.openxmlformats.org/wordprocessingml/2006/main" xmlns:w14="http://schemas.microsoft.com/office/word/2010/wordml" xmlns:w15="http://schemas.microsoft.com/office/word/2012/wordml" xmlns:wpg="http://schemas.microsoft.com/office/word/2010/wordprocessingGroup" xmlns:wpi="http://schemas.microsoft.com/office/word/2010/wordprocessingInk" xmlns:wne="http://schemas.microsoft.com/office/word/2006/wordml" xmlns:wps="http://schemas.microsoft.com/office/word/2010/wordprocessingShape" mc:Ignorable="w14 w15 wp14">
   <w:body>
     <w:p>
       <w:pPr>
@@ -18,18 +18,8 @@
           <w:bCs/>
           <w:sz w:val="28"/>
         </w:rPr>
-        <w:t xml:space="preserve">TRƯỜNG ĐẠI HỌC SƯ PHẠM KỸ THUẬT </w:t>
-      </w:r>
-      <w:proofErr w:type="spellStart"/>
-      <w:r>
-        <w:rPr>
-          <w:b/>
-          <w:bCs/>
-          <w:sz w:val="28"/>
-        </w:rPr>
-        <w:t>TP.HCM</w:t>
-      </w:r>
-      <w:proofErr w:type="spellEnd"/>
+        <w:t>TRƯỜNG ĐẠI HỌC SƯ PHẠM KỸ THUẬT TP.HCM</w:t>
+      </w:r>
     </w:p>
     <w:p>
       <w:pPr>
@@ -148,18 +138,8 @@
           <w:bCs/>
           <w:sz w:val="28"/>
         </w:rPr>
-        <w:t xml:space="preserve">MÔN: CÔNG NGHỆ PHẦN MỀM </w:t>
-      </w:r>
-      <w:proofErr w:type="spellStart"/>
-      <w:r>
-        <w:rPr>
-          <w:b/>
-          <w:bCs/>
-          <w:sz w:val="28"/>
-        </w:rPr>
-        <w:t>HĐT</w:t>
-      </w:r>
-      <w:proofErr w:type="spellEnd"/>
+        <w:t>MÔN: CÔNG NGHỆ PHẦN MỀM HĐT</w:t>
+      </w:r>
     </w:p>
     <w:p>
       <w:pPr>
@@ -330,19 +310,11 @@
                 <w:sz w:val="28"/>
               </w:rPr>
             </w:pPr>
-            <w:proofErr w:type="spellStart"/>
-            <w:r>
-              <w:rPr>
-                <w:sz w:val="28"/>
-              </w:rPr>
-              <w:t>Nguyễn</w:t>
-            </w:r>
-            <w:proofErr w:type="spellEnd"/>
-            <w:r>
-              <w:rPr>
-                <w:sz w:val="28"/>
-              </w:rPr>
-              <w:t xml:space="preserve"> Hồng Sơn</w:t>
+            <w:r>
+              <w:rPr>
+                <w:sz w:val="28"/>
+              </w:rPr>
+              <w:t>Nguyễn Hồng Sơn</w:t>
             </w:r>
           </w:p>
         </w:tc>
@@ -391,19 +363,11 @@
                 <w:sz w:val="28"/>
               </w:rPr>
             </w:pPr>
-            <w:proofErr w:type="spellStart"/>
-            <w:r>
-              <w:rPr>
-                <w:sz w:val="28"/>
-              </w:rPr>
-              <w:t>Nguyễn</w:t>
-            </w:r>
-            <w:proofErr w:type="spellEnd"/>
-            <w:r>
-              <w:rPr>
-                <w:sz w:val="28"/>
-              </w:rPr>
-              <w:t xml:space="preserve"> Hoàng Thiên Bảo</w:t>
+            <w:r>
+              <w:rPr>
+                <w:sz w:val="28"/>
+              </w:rPr>
+              <w:t>Nguyễn Hoàng Thiên Bảo</w:t>
             </w:r>
           </w:p>
         </w:tc>
@@ -475,23 +439,13 @@
           <w:sz w:val="28"/>
         </w:rPr>
       </w:pPr>
-      <w:proofErr w:type="spellStart"/>
       <w:r>
         <w:rPr>
           <w:b/>
           <w:bCs/>
           <w:sz w:val="28"/>
         </w:rPr>
-        <w:t>TP.HCM</w:t>
-      </w:r>
-      <w:proofErr w:type="spellEnd"/>
-      <w:r>
-        <w:rPr>
-          <w:b/>
-          <w:bCs/>
-          <w:sz w:val="28"/>
-        </w:rPr>
-        <w:t>, ngày 01 tháng 04 năm 2023</w:t>
+        <w:t>TP.HCM, ngày 01 tháng 04 năm 2023</w:t>
       </w:r>
     </w:p>
     <w:p>
@@ -630,20 +584,7 @@
           <w:sz w:val="28"/>
         </w:rPr>
         <w:tab/>
-      </w:r>
-      <w:proofErr w:type="spellStart"/>
-      <w:r>
-        <w:rPr>
-          <w:sz w:val="28"/>
-        </w:rPr>
-        <w:t>TP.HCM</w:t>
-      </w:r>
-      <w:proofErr w:type="spellEnd"/>
-      <w:r>
-        <w:rPr>
-          <w:sz w:val="28"/>
-        </w:rPr>
-        <w:t>, ngày… tháng… năm…</w:t>
+        <w:t>TP.HCM, ngày… tháng… năm…</w:t>
       </w:r>
     </w:p>
     <w:p>
@@ -730,19 +671,8 @@
           <w:sz w:val="28"/>
         </w:rPr>
         <w:lastRenderedPageBreak/>
-        <w:t xml:space="preserve">LÝ DO CHỌN ĐỀ </w:t>
-      </w:r>
-      <w:proofErr w:type="gramStart"/>
-      <w:r>
-        <w:rPr>
-          <w:b/>
-          <w:bCs/>
-          <w:color w:val="000000"/>
-          <w:sz w:val="28"/>
-        </w:rPr>
-        <w:t>TÀI</w:t>
-      </w:r>
-      <w:proofErr w:type="gramEnd"/>
+        <w:t>LÝ DO CHỌN ĐỀ TÀI</w:t>
+      </w:r>
     </w:p>
     <w:p>
       <w:pPr>
@@ -7285,27 +7215,7 @@
           <w:szCs w:val="28"/>
           <w:highlight w:val="white"/>
         </w:rPr>
-        <w:t xml:space="preserve">2.1.1. </w:t>
-      </w:r>
-      <w:proofErr w:type="spellStart"/>
-      <w:r>
-        <w:rPr>
-          <w:rFonts w:cs="Times New Roman"/>
-          <w:bCs/>
-          <w:szCs w:val="28"/>
-          <w:highlight w:val="white"/>
-        </w:rPr>
-        <w:t>UseCase</w:t>
-      </w:r>
-      <w:proofErr w:type="spellEnd"/>
-      <w:r>
-        <w:rPr>
-          <w:rFonts w:cs="Times New Roman"/>
-          <w:bCs/>
-          <w:szCs w:val="28"/>
-          <w:highlight w:val="white"/>
-        </w:rPr>
-        <w:t xml:space="preserve"> tổng quát</w:t>
+        <w:t>2.1.1. UseCase tổng quát</w:t>
       </w:r>
       <w:bookmarkEnd w:id="8"/>
       <w:bookmarkEnd w:id="9"/>
@@ -7442,26 +7352,7 @@
           <w:bCs/>
           <w:highlight w:val="white"/>
         </w:rPr>
-        <w:lastRenderedPageBreak/>
-        <w:t xml:space="preserve">2.1.2. </w:t>
-      </w:r>
-      <w:proofErr w:type="spellStart"/>
-      <w:r>
-        <w:rPr>
-          <w:rFonts w:cs="Times New Roman"/>
-          <w:bCs/>
-          <w:highlight w:val="white"/>
-        </w:rPr>
-        <w:t>UseCase</w:t>
-      </w:r>
-      <w:proofErr w:type="spellEnd"/>
-      <w:r>
-        <w:rPr>
-          <w:rFonts w:cs="Times New Roman"/>
-          <w:bCs/>
-          <w:highlight w:val="white"/>
-        </w:rPr>
-        <w:t xml:space="preserve"> Đăng ký thành viên</w:t>
+        <w:t>2.1.2. UseCase Đăng ký thành viên</w:t>
       </w:r>
       <w:bookmarkEnd w:id="10"/>
       <w:bookmarkEnd w:id="11"/>
@@ -7507,6 +7398,7 @@
                 <w:color w:val="000000"/>
                 <w:sz w:val="28"/>
               </w:rPr>
+              <w:lastRenderedPageBreak/>
               <w:t>Use Case</w:t>
             </w:r>
           </w:p>
@@ -7683,7 +7575,6 @@
                 <w:szCs w:val="28"/>
               </w:rPr>
             </w:pPr>
-            <w:proofErr w:type="spellStart"/>
             <w:r>
               <w:rPr>
                 <w:sz w:val="28"/>
@@ -7691,7 +7582,6 @@
               </w:rPr>
               <w:t>Priorioty</w:t>
             </w:r>
-            <w:proofErr w:type="spellEnd"/>
           </w:p>
         </w:tc>
         <w:tc>
@@ -7964,23 +7854,7 @@
                 <w:color w:val="000000"/>
                 <w:sz w:val="28"/>
               </w:rPr>
-              <w:t xml:space="preserve">3. Người dùng điền các thông tin bao gồm ID, </w:t>
-            </w:r>
-            <w:proofErr w:type="spellStart"/>
-            <w:r>
-              <w:rPr>
-                <w:color w:val="000000"/>
-                <w:sz w:val="28"/>
-              </w:rPr>
-              <w:t>Fullname</w:t>
-            </w:r>
-            <w:proofErr w:type="spellEnd"/>
-            <w:r>
-              <w:rPr>
-                <w:color w:val="000000"/>
-                <w:sz w:val="28"/>
-              </w:rPr>
-              <w:t>, Email, Password</w:t>
+              <w:t>3. Người dùng điền các thông tin bao gồm ID, Fullname, Email, Password</w:t>
             </w:r>
           </w:p>
           <w:p>
@@ -8182,45 +8056,27 @@
                 <w:sz w:val="28"/>
               </w:rPr>
             </w:pPr>
-            <w:proofErr w:type="spellStart"/>
-            <w:r>
-              <w:rPr>
-                <w:color w:val="000000"/>
-                <w:sz w:val="28"/>
-              </w:rPr>
-              <w:t>6a</w:t>
-            </w:r>
-            <w:proofErr w:type="spellEnd"/>
-            <w:r>
-              <w:rPr>
-                <w:color w:val="000000"/>
-                <w:sz w:val="28"/>
-              </w:rPr>
-              <w:t>. Nếu địa chỉ email đã tồn tại trong hệ thống, hệ thống hiển thị thông báo lỗi yêu cầu người dùng sử dụng địa chỉ email khác</w:t>
-            </w:r>
-          </w:p>
-          <w:p>
-            <w:pPr>
-              <w:rPr>
-                <w:color w:val="000000"/>
-                <w:sz w:val="28"/>
-              </w:rPr>
-            </w:pPr>
-            <w:proofErr w:type="spellStart"/>
-            <w:r>
-              <w:rPr>
-                <w:color w:val="000000"/>
-                <w:sz w:val="28"/>
-              </w:rPr>
-              <w:t>6b</w:t>
-            </w:r>
-            <w:proofErr w:type="spellEnd"/>
-            <w:r>
-              <w:rPr>
-                <w:color w:val="000000"/>
-                <w:sz w:val="28"/>
-              </w:rPr>
-              <w:t>. Nếu ID đã tồn tại, hệ thống hiển thị yêu cầu người dùng sử dụng ID khác</w:t>
+            <w:r>
+              <w:rPr>
+                <w:color w:val="000000"/>
+                <w:sz w:val="28"/>
+              </w:rPr>
+              <w:t>6a. Nếu địa chỉ email đã tồn tại trong hệ thống, hệ thống hiển thị thông báo lỗi yêu cầu người dùng sử dụng địa chỉ email khác</w:t>
+            </w:r>
+          </w:p>
+          <w:p>
+            <w:pPr>
+              <w:rPr>
+                <w:color w:val="000000"/>
+                <w:sz w:val="28"/>
+              </w:rPr>
+            </w:pPr>
+            <w:r>
+              <w:rPr>
+                <w:color w:val="000000"/>
+                <w:sz w:val="28"/>
+              </w:rPr>
+              <w:t>6b. Nếu ID đã tồn tại, hệ thống hiển thị yêu cầu người dùng sử dụng ID khác</w:t>
             </w:r>
           </w:p>
         </w:tc>
@@ -8244,6 +8100,7 @@
           <w:color w:val="000000"/>
           <w:sz w:val="28"/>
         </w:rPr>
+        <w:lastRenderedPageBreak/>
         <w:t xml:space="preserve">Bảng </w:t>
       </w:r>
       <w:r>
@@ -8280,9 +8137,8 @@
           <w:color w:val="000000"/>
           <w:sz w:val="28"/>
         </w:rPr>
-        <w:t xml:space="preserve">.2 Bảng đặc tả Use Case Đăng ký thành </w:t>
-      </w:r>
-      <w:proofErr w:type="gramStart"/>
+        <w:t>.2 Bảng đặc tả Use Case Đăng ký thành viê</w:t>
+      </w:r>
       <w:r>
         <w:rPr>
           <w:i/>
@@ -8290,18 +8146,20 @@
           <w:color w:val="000000"/>
           <w:sz w:val="28"/>
         </w:rPr>
-        <w:t>viê</w:t>
-      </w:r>
-      <w:r>
+        <w:t>n</w:t>
+      </w:r>
+    </w:p>
+    <w:p>
+      <w:pPr>
+        <w:spacing w:before="200" w:after="120" w:line="360" w:lineRule="auto"/>
+        <w:jc w:val="center"/>
         <w:rPr>
           <w:i/>
           <w:iCs/>
           <w:color w:val="000000"/>
           <w:sz w:val="28"/>
         </w:rPr>
-        <w:t>n</w:t>
-      </w:r>
-      <w:proofErr w:type="gramEnd"/>
+      </w:pPr>
     </w:p>
     <w:p>
       <w:pPr>
@@ -8329,18 +8187,6 @@
     </w:p>
     <w:p>
       <w:pPr>
-        <w:spacing w:before="200" w:after="120" w:line="360" w:lineRule="auto"/>
-        <w:jc w:val="center"/>
-        <w:rPr>
-          <w:i/>
-          <w:iCs/>
-          <w:color w:val="000000"/>
-          <w:sz w:val="28"/>
-        </w:rPr>
-      </w:pPr>
-    </w:p>
-    <w:p>
-      <w:pPr>
         <w:pStyle w:val="Heading3"/>
         <w:ind w:firstLine="720"/>
         <w:rPr>
@@ -8357,24 +8203,7 @@
           <w:rFonts w:eastAsia="Times New Roman" w:cs="Times New Roman"/>
           <w:bCs/>
         </w:rPr>
-        <w:lastRenderedPageBreak/>
-        <w:t xml:space="preserve">2.1.3. </w:t>
-      </w:r>
-      <w:proofErr w:type="spellStart"/>
-      <w:r>
-        <w:rPr>
-          <w:rFonts w:eastAsia="Times New Roman" w:cs="Times New Roman"/>
-          <w:bCs/>
-        </w:rPr>
-        <w:t>UseCase</w:t>
-      </w:r>
-      <w:proofErr w:type="spellEnd"/>
-      <w:r>
-        <w:rPr>
-          <w:rFonts w:eastAsia="Times New Roman" w:cs="Times New Roman"/>
-          <w:bCs/>
-        </w:rPr>
-        <w:t xml:space="preserve"> Đăng nhập</w:t>
+        <w:t>2.1.3. UseCase Đăng nhập</w:t>
       </w:r>
       <w:bookmarkEnd w:id="12"/>
       <w:bookmarkEnd w:id="13"/>
@@ -8484,6 +8313,7 @@
                 <w:color w:val="000000"/>
                 <w:sz w:val="28"/>
               </w:rPr>
+              <w:lastRenderedPageBreak/>
               <w:t>Actor</w:t>
             </w:r>
           </w:p>
@@ -8610,7 +8440,6 @@
                 <w:szCs w:val="28"/>
               </w:rPr>
             </w:pPr>
-            <w:proofErr w:type="spellStart"/>
             <w:r>
               <w:rPr>
                 <w:sz w:val="28"/>
@@ -8618,7 +8447,6 @@
               </w:rPr>
               <w:t>Priorioty</w:t>
             </w:r>
-            <w:proofErr w:type="spellEnd"/>
           </w:p>
         </w:tc>
         <w:tc>
@@ -9100,21 +8928,12 @@
                 <w:sz w:val="28"/>
               </w:rPr>
             </w:pPr>
-            <w:proofErr w:type="spellStart"/>
-            <w:r>
-              <w:rPr>
-                <w:color w:val="000000"/>
-                <w:sz w:val="28"/>
-              </w:rPr>
-              <w:t>6a</w:t>
-            </w:r>
-            <w:proofErr w:type="spellEnd"/>
-            <w:r>
-              <w:rPr>
-                <w:color w:val="000000"/>
-                <w:sz w:val="28"/>
-              </w:rPr>
-              <w:t>. Nếu ID hoặc password không đúng, hệ thống hiển thị thông báo lỗi và yêu cầu người dùng thử lại</w:t>
+            <w:r>
+              <w:rPr>
+                <w:color w:val="000000"/>
+                <w:sz w:val="28"/>
+              </w:rPr>
+              <w:t>6a. Nếu ID hoặc password không đúng, hệ thống hiển thị thông báo lỗi và yêu cầu người dùng thử lại</w:t>
             </w:r>
           </w:p>
         </w:tc>
@@ -9136,6 +8955,7 @@
           <w:color w:val="000000"/>
           <w:sz w:val="28"/>
         </w:rPr>
+        <w:lastRenderedPageBreak/>
         <w:t xml:space="preserve"> Bảng </w:t>
       </w:r>
       <w:r>
@@ -9293,18 +9113,8 @@
           <w:rFonts w:eastAsia="Times New Roman" w:cs="Times New Roman"/>
           <w:bCs/>
         </w:rPr>
-        <w:lastRenderedPageBreak/>
-        <w:t xml:space="preserve">2.1.4. </w:t>
-      </w:r>
-      <w:proofErr w:type="spellStart"/>
-      <w:r>
-        <w:rPr>
-          <w:rFonts w:eastAsia="Times New Roman" w:cs="Times New Roman"/>
-          <w:bCs/>
-        </w:rPr>
-        <w:t>UseCase</w:t>
-      </w:r>
-      <w:proofErr w:type="spellEnd"/>
+        <w:t>2.1.4. UseCase</w:t>
+      </w:r>
       <w:r>
         <w:rPr>
           <w:rFonts w:cs="Times New Roman"/>
@@ -9566,15 +9376,14 @@
                 <w:szCs w:val="28"/>
               </w:rPr>
             </w:pPr>
-            <w:proofErr w:type="spellStart"/>
-            <w:r>
-              <w:rPr>
-                <w:sz w:val="28"/>
-                <w:szCs w:val="28"/>
-              </w:rPr>
+            <w:r>
+              <w:rPr>
+                <w:sz w:val="28"/>
+                <w:szCs w:val="28"/>
+              </w:rPr>
+              <w:lastRenderedPageBreak/>
               <w:t>Priorioty</w:t>
             </w:r>
-            <w:proofErr w:type="spellEnd"/>
           </w:p>
         </w:tc>
         <w:tc>
@@ -9846,23 +9655,7 @@
                 <w:color w:val="000000"/>
                 <w:sz w:val="28"/>
               </w:rPr>
-              <w:t xml:space="preserve">2. Người dùng chọn vào nút “Log </w:t>
-            </w:r>
-            <w:proofErr w:type="gramStart"/>
-            <w:r>
-              <w:rPr>
-                <w:color w:val="000000"/>
-                <w:sz w:val="28"/>
-              </w:rPr>
-              <w:t>Out</w:t>
-            </w:r>
-            <w:proofErr w:type="gramEnd"/>
-            <w:r>
-              <w:rPr>
-                <w:color w:val="000000"/>
-                <w:sz w:val="28"/>
-              </w:rPr>
-              <w:t xml:space="preserve">” </w:t>
+              <w:t xml:space="preserve">2. Người dùng chọn vào nút “Log Out” </w:t>
             </w:r>
             <w:r>
               <w:rPr>
@@ -10255,26 +10048,7 @@
           <w:bCs/>
           <w:highlight w:val="white"/>
         </w:rPr>
-        <w:lastRenderedPageBreak/>
-        <w:t xml:space="preserve">2.1.5. </w:t>
-      </w:r>
-      <w:proofErr w:type="spellStart"/>
-      <w:r>
-        <w:rPr>
-          <w:rFonts w:cs="Times New Roman"/>
-          <w:bCs/>
-          <w:highlight w:val="white"/>
-        </w:rPr>
-        <w:t>UseCase</w:t>
-      </w:r>
-      <w:proofErr w:type="spellEnd"/>
-      <w:r>
-        <w:rPr>
-          <w:rFonts w:cs="Times New Roman"/>
-          <w:bCs/>
-          <w:highlight w:val="white"/>
-        </w:rPr>
-        <w:t xml:space="preserve"> Xem </w:t>
+        <w:t xml:space="preserve">2.1.5. UseCase Xem </w:t>
       </w:r>
       <w:bookmarkEnd w:id="16"/>
       <w:bookmarkEnd w:id="17"/>
@@ -10453,6 +10227,7 @@
                 <w:sz w:val="28"/>
                 <w:szCs w:val="28"/>
               </w:rPr>
+              <w:lastRenderedPageBreak/>
               <w:t>Short Description</w:t>
             </w:r>
           </w:p>
@@ -10510,7 +10285,6 @@
                 <w:szCs w:val="28"/>
               </w:rPr>
             </w:pPr>
-            <w:proofErr w:type="spellStart"/>
             <w:r>
               <w:rPr>
                 <w:sz w:val="28"/>
@@ -10518,7 +10292,6 @@
               </w:rPr>
               <w:t>Priorioty</w:t>
             </w:r>
-            <w:proofErr w:type="spellEnd"/>
           </w:p>
         </w:tc>
         <w:tc>
@@ -10965,6 +10738,7 @@
           <w:sz w:val="28"/>
           <w:szCs w:val="28"/>
         </w:rPr>
+        <w:lastRenderedPageBreak/>
         <w:t xml:space="preserve">Hình </w:t>
       </w:r>
       <w:r>
@@ -11005,20 +10779,8 @@
           <w:sz w:val="28"/>
           <w:szCs w:val="28"/>
         </w:rPr>
-        <w:t xml:space="preserve">.5 Bảng đặc tả Use Case Xem sản </w:t>
-      </w:r>
-      <w:proofErr w:type="gramStart"/>
-      <w:r>
-        <w:rPr>
-          <w:i/>
-          <w:iCs/>
-          <w:color w:val="000000"/>
-          <w:sz w:val="28"/>
-          <w:szCs w:val="28"/>
-        </w:rPr>
-        <w:t>phẩm</w:t>
-      </w:r>
-      <w:proofErr w:type="gramEnd"/>
+        <w:t>.5 Bảng đặc tả Use Case Xem sản phẩm</w:t>
+      </w:r>
     </w:p>
     <w:p>
       <w:pPr>
@@ -11143,26 +10905,7 @@
           <w:bCs/>
           <w:highlight w:val="white"/>
         </w:rPr>
-        <w:lastRenderedPageBreak/>
-        <w:t xml:space="preserve">2.1.6. </w:t>
-      </w:r>
-      <w:proofErr w:type="spellStart"/>
-      <w:r>
-        <w:rPr>
-          <w:rFonts w:cs="Times New Roman"/>
-          <w:bCs/>
-          <w:highlight w:val="white"/>
-        </w:rPr>
-        <w:t>UseCase</w:t>
-      </w:r>
-      <w:proofErr w:type="spellEnd"/>
-      <w:r>
-        <w:rPr>
-          <w:rFonts w:cs="Times New Roman"/>
-          <w:bCs/>
-          <w:highlight w:val="white"/>
-        </w:rPr>
-        <w:t xml:space="preserve"> </w:t>
+        <w:t xml:space="preserve">2.1.6. UseCase </w:t>
       </w:r>
       <w:r>
         <w:rPr>
@@ -11438,15 +11181,14 @@
                 <w:szCs w:val="28"/>
               </w:rPr>
             </w:pPr>
-            <w:proofErr w:type="spellStart"/>
-            <w:r>
-              <w:rPr>
-                <w:sz w:val="28"/>
-                <w:szCs w:val="28"/>
-              </w:rPr>
+            <w:r>
+              <w:rPr>
+                <w:sz w:val="28"/>
+                <w:szCs w:val="28"/>
+              </w:rPr>
+              <w:lastRenderedPageBreak/>
               <w:t>Priorioty</w:t>
             </w:r>
-            <w:proofErr w:type="spellEnd"/>
           </w:p>
         </w:tc>
         <w:tc>
@@ -11876,45 +11618,27 @@
                 <w:sz w:val="28"/>
               </w:rPr>
             </w:pPr>
-            <w:proofErr w:type="spellStart"/>
-            <w:r>
-              <w:rPr>
-                <w:color w:val="000000"/>
-                <w:sz w:val="28"/>
-              </w:rPr>
-              <w:t>6a</w:t>
-            </w:r>
-            <w:proofErr w:type="spellEnd"/>
-            <w:r>
-              <w:rPr>
-                <w:color w:val="000000"/>
-                <w:sz w:val="28"/>
-              </w:rPr>
-              <w:t>. Người dùng muốn mua nhiều sản phẩm:</w:t>
-            </w:r>
-          </w:p>
-          <w:p>
-            <w:pPr>
-              <w:rPr>
-                <w:color w:val="000000"/>
-                <w:sz w:val="28"/>
-              </w:rPr>
-            </w:pPr>
-            <w:proofErr w:type="spellStart"/>
-            <w:r>
-              <w:rPr>
-                <w:color w:val="000000"/>
-                <w:sz w:val="28"/>
-              </w:rPr>
-              <w:t>6a1</w:t>
-            </w:r>
-            <w:proofErr w:type="spellEnd"/>
-            <w:r>
-              <w:rPr>
-                <w:color w:val="000000"/>
-                <w:sz w:val="28"/>
-              </w:rPr>
-              <w:t xml:space="preserve">. Người dùng nhấp vào “ADD TO CART” cho từng sản phẩm mà người dùng muốn </w:t>
+            <w:r>
+              <w:rPr>
+                <w:color w:val="000000"/>
+                <w:sz w:val="28"/>
+              </w:rPr>
+              <w:t>6a. Người dùng muốn mua nhiều sản phẩm:</w:t>
+            </w:r>
+          </w:p>
+          <w:p>
+            <w:pPr>
+              <w:rPr>
+                <w:color w:val="000000"/>
+                <w:sz w:val="28"/>
+              </w:rPr>
+            </w:pPr>
+            <w:r>
+              <w:rPr>
+                <w:color w:val="000000"/>
+                <w:sz w:val="28"/>
+              </w:rPr>
+              <w:t xml:space="preserve">6a1. Người dùng nhấp vào “ADD TO CART” cho từng sản phẩm mà người dùng muốn </w:t>
             </w:r>
             <w:r>
               <w:rPr>
@@ -11931,21 +11655,12 @@
                 <w:sz w:val="28"/>
               </w:rPr>
             </w:pPr>
-            <w:proofErr w:type="spellStart"/>
-            <w:r>
-              <w:rPr>
-                <w:color w:val="000000"/>
-                <w:sz w:val="28"/>
-              </w:rPr>
-              <w:t>6a2</w:t>
-            </w:r>
-            <w:proofErr w:type="spellEnd"/>
-            <w:r>
-              <w:rPr>
-                <w:color w:val="000000"/>
-                <w:sz w:val="28"/>
-              </w:rPr>
-              <w:t>. Hệ thống thêm các sản phẩm vào giỏ hàng của người dùng</w:t>
+            <w:r>
+              <w:rPr>
+                <w:color w:val="000000"/>
+                <w:sz w:val="28"/>
+              </w:rPr>
+              <w:t>6a2. Hệ thống thêm các sản phẩm vào giỏ hàng của người dùng</w:t>
             </w:r>
           </w:p>
         </w:tc>
@@ -12006,45 +11721,27 @@
                 <w:sz w:val="28"/>
               </w:rPr>
             </w:pPr>
-            <w:proofErr w:type="spellStart"/>
-            <w:r>
-              <w:rPr>
-                <w:color w:val="000000"/>
-                <w:sz w:val="28"/>
-              </w:rPr>
-              <w:t>5a</w:t>
-            </w:r>
-            <w:proofErr w:type="spellEnd"/>
-            <w:r>
-              <w:rPr>
-                <w:color w:val="000000"/>
-                <w:sz w:val="28"/>
-              </w:rPr>
-              <w:t xml:space="preserve">. Người dùng quyết định không mua </w:t>
-            </w:r>
-          </w:p>
-          <w:p>
-            <w:pPr>
-              <w:rPr>
-                <w:color w:val="000000"/>
-                <w:sz w:val="28"/>
-              </w:rPr>
-            </w:pPr>
-            <w:proofErr w:type="spellStart"/>
-            <w:r>
-              <w:rPr>
-                <w:color w:val="000000"/>
-                <w:sz w:val="28"/>
-              </w:rPr>
-              <w:t>5a1</w:t>
-            </w:r>
-            <w:proofErr w:type="spellEnd"/>
-            <w:r>
-              <w:rPr>
-                <w:color w:val="000000"/>
-                <w:sz w:val="28"/>
-              </w:rPr>
-              <w:t>. Người dùng trở lại danh sách sản phẩm</w:t>
+            <w:r>
+              <w:rPr>
+                <w:color w:val="000000"/>
+                <w:sz w:val="28"/>
+              </w:rPr>
+              <w:t xml:space="preserve">5a. Người dùng quyết định không mua </w:t>
+            </w:r>
+          </w:p>
+          <w:p>
+            <w:pPr>
+              <w:rPr>
+                <w:color w:val="000000"/>
+                <w:sz w:val="28"/>
+              </w:rPr>
+            </w:pPr>
+            <w:r>
+              <w:rPr>
+                <w:color w:val="000000"/>
+                <w:sz w:val="28"/>
+              </w:rPr>
+              <w:t>5a1. Người dùng trở lại danh sách sản phẩm</w:t>
             </w:r>
             <w:r>
               <w:rPr>
@@ -12125,20 +11822,8 @@
           <w:sz w:val="28"/>
           <w:szCs w:val="28"/>
         </w:rPr>
-        <w:t xml:space="preserve">.6 Đặc tả Use Case Chọn sản </w:t>
-      </w:r>
-      <w:proofErr w:type="gramStart"/>
-      <w:r>
-        <w:rPr>
-          <w:i/>
-          <w:iCs/>
-          <w:color w:val="000000"/>
-          <w:sz w:val="28"/>
-          <w:szCs w:val="28"/>
-        </w:rPr>
-        <w:t>phẩm</w:t>
-      </w:r>
-      <w:proofErr w:type="gramEnd"/>
+        <w:t>.6 Đặc tả Use Case Chọn sản phẩm</w:t>
+      </w:r>
     </w:p>
     <w:p>
       <w:pPr>
@@ -12182,7 +11867,6 @@
           <w:bCs/>
           <w:highlight w:val="white"/>
         </w:rPr>
-        <w:lastRenderedPageBreak/>
         <w:t xml:space="preserve">2.1.7. Use Case Quản </w:t>
       </w:r>
       <w:r>
@@ -12217,7 +11901,6 @@
         </w:rPr>
         <w:t xml:space="preserve">iỏ </w:t>
       </w:r>
-      <w:proofErr w:type="gramStart"/>
       <w:r>
         <w:rPr>
           <w:rFonts w:cs="Times New Roman"/>
@@ -12236,7 +11919,6 @@
       </w:r>
       <w:bookmarkEnd w:id="20"/>
       <w:bookmarkEnd w:id="21"/>
-      <w:proofErr w:type="gramEnd"/>
     </w:p>
     <w:tbl>
       <w:tblPr>
@@ -12468,7 +12150,6 @@
                 <w:szCs w:val="28"/>
               </w:rPr>
             </w:pPr>
-            <w:proofErr w:type="spellStart"/>
             <w:r>
               <w:rPr>
                 <w:sz w:val="28"/>
@@ -12476,7 +12157,6 @@
               </w:rPr>
               <w:t>Priorioty</w:t>
             </w:r>
-            <w:proofErr w:type="spellEnd"/>
           </w:p>
         </w:tc>
         <w:tc>
@@ -12523,6 +12203,7 @@
                 <w:color w:val="000000"/>
                 <w:sz w:val="28"/>
               </w:rPr>
+              <w:lastRenderedPageBreak/>
               <w:t>Trigger</w:t>
             </w:r>
           </w:p>
@@ -12906,21 +12587,12 @@
                 <w:sz w:val="28"/>
               </w:rPr>
             </w:pPr>
-            <w:proofErr w:type="spellStart"/>
-            <w:r>
-              <w:rPr>
-                <w:color w:val="000000"/>
-                <w:sz w:val="28"/>
-              </w:rPr>
-              <w:t>3a</w:t>
-            </w:r>
-            <w:proofErr w:type="spellEnd"/>
-            <w:r>
-              <w:rPr>
-                <w:color w:val="000000"/>
-                <w:sz w:val="28"/>
-              </w:rPr>
-              <w:t xml:space="preserve">. Nếu giỏ hàng trống, hệ thống hiển thị thông báo giỏ hàng trống và người dùng có thể mua sắm bằng cách quay lại trang chủ trong tùy chọn </w:t>
+            <w:r>
+              <w:rPr>
+                <w:color w:val="000000"/>
+                <w:sz w:val="28"/>
+              </w:rPr>
+              <w:t xml:space="preserve">3a. Nếu giỏ hàng trống, hệ thống hiển thị thông báo giỏ hàng trống và người dùng có thể mua sắm bằng cách quay lại trang chủ trong tùy chọn </w:t>
             </w:r>
             <w:r>
               <w:rPr>
@@ -12988,21 +12660,12 @@
                 <w:sz w:val="28"/>
               </w:rPr>
             </w:pPr>
-            <w:proofErr w:type="spellStart"/>
-            <w:r>
-              <w:rPr>
-                <w:color w:val="000000"/>
-                <w:sz w:val="28"/>
-              </w:rPr>
-              <w:t>1.1Nếu</w:t>
-            </w:r>
-            <w:proofErr w:type="spellEnd"/>
-            <w:r>
-              <w:rPr>
-                <w:color w:val="000000"/>
-                <w:sz w:val="28"/>
-              </w:rPr>
-              <w:t xml:space="preserve"> người dùng chưa đăng nhập, hệ thống yêu cầu người dùng đăng nhập </w:t>
+            <w:r>
+              <w:rPr>
+                <w:color w:val="000000"/>
+                <w:sz w:val="28"/>
+              </w:rPr>
+              <w:t xml:space="preserve">1.1Nếu người dùng chưa đăng nhập, hệ thống yêu cầu người dùng đăng nhập </w:t>
             </w:r>
           </w:p>
         </w:tc>
@@ -13092,7 +12755,6 @@
           <w:sz w:val="28"/>
           <w:szCs w:val="28"/>
         </w:rPr>
-        <w:lastRenderedPageBreak/>
         <w:t xml:space="preserve">Bảng </w:t>
       </w:r>
       <w:r>
@@ -13133,9 +12795,8 @@
           <w:sz w:val="28"/>
           <w:szCs w:val="28"/>
         </w:rPr>
-        <w:t xml:space="preserve">.7 Đặc tả Use Case Quản lý giỏ </w:t>
-      </w:r>
-      <w:proofErr w:type="gramStart"/>
+        <w:t>.7 Đặc tả Use Case Quản lý giỏ hàn</w:t>
+      </w:r>
       <w:r>
         <w:rPr>
           <w:i/>
@@ -13144,19 +12805,8 @@
           <w:sz w:val="28"/>
           <w:szCs w:val="28"/>
         </w:rPr>
-        <w:t>hàn</w:t>
-      </w:r>
-      <w:r>
-        <w:rPr>
-          <w:i/>
-          <w:iCs/>
-          <w:color w:val="000000"/>
-          <w:sz w:val="28"/>
-          <w:szCs w:val="28"/>
-        </w:rPr>
         <w:t>g</w:t>
       </w:r>
-      <w:proofErr w:type="gramEnd"/>
     </w:p>
     <w:p>
       <w:pPr>
@@ -13198,18 +12848,8 @@
           <w:bCs/>
           <w:highlight w:val="white"/>
         </w:rPr>
-        <w:t xml:space="preserve">Đặt </w:t>
-      </w:r>
-      <w:proofErr w:type="gramStart"/>
-      <w:r>
-        <w:rPr>
-          <w:rFonts w:cs="Times New Roman"/>
-          <w:bCs/>
-          <w:highlight w:val="white"/>
-        </w:rPr>
-        <w:t>hàng</w:t>
-      </w:r>
-      <w:proofErr w:type="gramEnd"/>
+        <w:t>Đặt hàng</w:t>
+      </w:r>
     </w:p>
     <w:tbl>
       <w:tblPr>
@@ -13434,15 +13074,14 @@
                 <w:szCs w:val="28"/>
               </w:rPr>
             </w:pPr>
-            <w:proofErr w:type="spellStart"/>
-            <w:r>
-              <w:rPr>
-                <w:sz w:val="28"/>
-                <w:szCs w:val="28"/>
-              </w:rPr>
+            <w:r>
+              <w:rPr>
+                <w:sz w:val="28"/>
+                <w:szCs w:val="28"/>
+              </w:rPr>
+              <w:lastRenderedPageBreak/>
               <w:t>Priorioty</w:t>
             </w:r>
-            <w:proofErr w:type="spellEnd"/>
           </w:p>
         </w:tc>
         <w:tc>
@@ -13738,21 +13377,12 @@
               </w:rPr>
               <w:t xml:space="preserve">3. Người dùng nhấn nút “proceed to </w:t>
             </w:r>
-            <w:proofErr w:type="spellStart"/>
-            <w:r>
-              <w:rPr>
-                <w:color w:val="000000"/>
-                <w:sz w:val="28"/>
-              </w:rPr>
-              <w:t>checkout</w:t>
-            </w:r>
-            <w:proofErr w:type="spellEnd"/>
-            <w:r>
-              <w:rPr>
-                <w:color w:val="000000"/>
-                <w:sz w:val="28"/>
-              </w:rPr>
-              <w:t>.</w:t>
+            <w:r>
+              <w:rPr>
+                <w:color w:val="000000"/>
+                <w:sz w:val="28"/>
+              </w:rPr>
+              <w:t>checkout.</w:t>
             </w:r>
             <w:r>
               <w:rPr>
@@ -13954,21 +13584,12 @@
                 <w:sz w:val="28"/>
               </w:rPr>
             </w:pPr>
-            <w:proofErr w:type="spellStart"/>
-            <w:r>
-              <w:rPr>
-                <w:color w:val="000000"/>
-                <w:sz w:val="28"/>
-              </w:rPr>
-              <w:t>2a</w:t>
-            </w:r>
-            <w:proofErr w:type="spellEnd"/>
-            <w:r>
-              <w:rPr>
-                <w:color w:val="000000"/>
-                <w:sz w:val="28"/>
-              </w:rPr>
-              <w:t xml:space="preserve">. Nếu như trong giỏ hàng không có sản phẩm sẽ thông báo cho người dùng và yêu cầu </w:t>
+            <w:r>
+              <w:rPr>
+                <w:color w:val="000000"/>
+                <w:sz w:val="28"/>
+              </w:rPr>
+              <w:t xml:space="preserve">2a. Nếu như trong giỏ hàng không có sản phẩm sẽ thông báo cho người dùng và yêu cầu </w:t>
             </w:r>
             <w:r>
               <w:rPr>
@@ -14078,7 +13699,6 @@
           <w:bCs/>
           <w:highlight w:val="white"/>
         </w:rPr>
-        <w:lastRenderedPageBreak/>
         <w:t>2.1.</w:t>
       </w:r>
       <w:r>
@@ -14161,7 +13781,6 @@
         </w:rPr>
         <w:t xml:space="preserve">á </w:t>
       </w:r>
-      <w:proofErr w:type="gramStart"/>
       <w:r>
         <w:rPr>
           <w:rFonts w:cs="Times New Roman"/>
@@ -14180,7 +13799,6 @@
       </w:r>
       <w:bookmarkEnd w:id="22"/>
       <w:bookmarkEnd w:id="23"/>
-      <w:proofErr w:type="gramEnd"/>
     </w:p>
     <w:tbl>
       <w:tblPr>
@@ -14405,7 +14023,6 @@
                 <w:szCs w:val="28"/>
               </w:rPr>
             </w:pPr>
-            <w:proofErr w:type="spellStart"/>
             <w:r>
               <w:rPr>
                 <w:sz w:val="28"/>
@@ -14413,7 +14030,6 @@
               </w:rPr>
               <w:t>Priorioty</w:t>
             </w:r>
-            <w:proofErr w:type="spellEnd"/>
           </w:p>
         </w:tc>
         <w:tc>
@@ -14508,6 +14124,7 @@
                 <w:color w:val="000000"/>
                 <w:sz w:val="28"/>
               </w:rPr>
+              <w:lastRenderedPageBreak/>
               <w:t>Pre-Condition</w:t>
             </w:r>
           </w:p>
@@ -14943,20 +14560,8 @@
           <w:sz w:val="28"/>
           <w:szCs w:val="28"/>
         </w:rPr>
-        <w:t xml:space="preserve">.8 Đặc tả Use Case Quản lý đơn hàng cá </w:t>
-      </w:r>
-      <w:proofErr w:type="gramStart"/>
-      <w:r>
-        <w:rPr>
-          <w:i/>
-          <w:iCs/>
-          <w:color w:val="000000"/>
-          <w:sz w:val="28"/>
-          <w:szCs w:val="28"/>
-        </w:rPr>
-        <w:t>nhân</w:t>
-      </w:r>
-      <w:proofErr w:type="gramEnd"/>
+        <w:t>.8 Đặc tả Use Case Quản lý đơn hàng cá nhân</w:t>
+      </w:r>
     </w:p>
     <w:p>
       <w:pPr>
@@ -15413,15 +15018,14 @@
                 <w:szCs w:val="28"/>
               </w:rPr>
             </w:pPr>
-            <w:proofErr w:type="spellStart"/>
-            <w:r>
-              <w:rPr>
-                <w:sz w:val="28"/>
-                <w:szCs w:val="28"/>
-              </w:rPr>
+            <w:r>
+              <w:rPr>
+                <w:sz w:val="28"/>
+                <w:szCs w:val="28"/>
+              </w:rPr>
+              <w:lastRenderedPageBreak/>
               <w:t>Priorioty</w:t>
             </w:r>
-            <w:proofErr w:type="spellEnd"/>
           </w:p>
         </w:tc>
         <w:tc>
@@ -16201,18 +15805,8 @@
           <w:bCs/>
           <w:highlight w:val="white"/>
         </w:rPr>
-        <w:t xml:space="preserve">nhân </w:t>
-      </w:r>
-      <w:proofErr w:type="gramStart"/>
-      <w:r>
-        <w:rPr>
-          <w:rFonts w:cs="Times New Roman"/>
-          <w:bCs/>
-          <w:highlight w:val="white"/>
-        </w:rPr>
-        <w:t>viên</w:t>
-      </w:r>
-      <w:proofErr w:type="gramEnd"/>
+        <w:t>nhân viên</w:t>
+      </w:r>
     </w:p>
     <w:tbl>
       <w:tblPr>
@@ -16431,15 +16025,14 @@
                 <w:szCs w:val="28"/>
               </w:rPr>
             </w:pPr>
-            <w:proofErr w:type="spellStart"/>
-            <w:r>
-              <w:rPr>
-                <w:sz w:val="28"/>
-                <w:szCs w:val="28"/>
-              </w:rPr>
+            <w:r>
+              <w:rPr>
+                <w:sz w:val="28"/>
+                <w:szCs w:val="28"/>
+              </w:rPr>
+              <w:lastRenderedPageBreak/>
               <w:t>Priorioty</w:t>
             </w:r>
-            <w:proofErr w:type="spellEnd"/>
           </w:p>
         </w:tc>
         <w:tc>
@@ -16886,6 +16479,7 @@
           <w:sz w:val="28"/>
           <w:szCs w:val="28"/>
         </w:rPr>
+        <w:lastRenderedPageBreak/>
         <w:t xml:space="preserve">Bảng </w:t>
       </w:r>
       <w:r>
@@ -16926,20 +16520,8 @@
           <w:sz w:val="28"/>
           <w:szCs w:val="28"/>
         </w:rPr>
-        <w:t xml:space="preserve">.10 Đặc tả Use Case Xem trang chủ nhân </w:t>
-      </w:r>
-      <w:proofErr w:type="gramStart"/>
-      <w:r>
-        <w:rPr>
-          <w:i/>
-          <w:iCs/>
-          <w:color w:val="000000"/>
-          <w:sz w:val="28"/>
-          <w:szCs w:val="28"/>
-        </w:rPr>
-        <w:t>viên</w:t>
-      </w:r>
-      <w:proofErr w:type="gramEnd"/>
+        <w:t>.10 Đặc tả Use Case Xem trang chủ nhân viên</w:t>
+      </w:r>
     </w:p>
     <w:p>
       <w:pPr>
@@ -17068,7 +16650,6 @@
           <w:bCs/>
           <w:highlight w:val="white"/>
         </w:rPr>
-        <w:lastRenderedPageBreak/>
         <w:t>2.1.1</w:t>
       </w:r>
       <w:r>
@@ -17135,7 +16716,6 @@
         </w:rPr>
         <w:t xml:space="preserve">ản </w:t>
       </w:r>
-      <w:proofErr w:type="gramStart"/>
       <w:r>
         <w:rPr>
           <w:rFonts w:cs="Times New Roman"/>
@@ -17154,7 +16734,6 @@
       </w:r>
       <w:bookmarkEnd w:id="28"/>
       <w:bookmarkEnd w:id="29"/>
-      <w:proofErr w:type="gramEnd"/>
     </w:p>
     <w:tbl>
       <w:tblPr>
@@ -17379,7 +16958,6 @@
                 <w:szCs w:val="28"/>
               </w:rPr>
             </w:pPr>
-            <w:proofErr w:type="spellStart"/>
             <w:r>
               <w:rPr>
                 <w:sz w:val="28"/>
@@ -17387,7 +16965,6 @@
               </w:rPr>
               <w:t>Priorioty</w:t>
             </w:r>
-            <w:proofErr w:type="spellEnd"/>
           </w:p>
         </w:tc>
         <w:tc>
@@ -17482,6 +17059,7 @@
                 <w:color w:val="000000"/>
                 <w:sz w:val="28"/>
               </w:rPr>
+              <w:lastRenderedPageBreak/>
               <w:t>Pre-Condition</w:t>
             </w:r>
           </w:p>
@@ -17726,30 +17304,14 @@
                 <w:color w:val="000000"/>
                 <w:sz w:val="28"/>
               </w:rPr>
-              <w:t xml:space="preserve">4.2. Admin nhập thông tin loại sản phẩm </w:t>
-            </w:r>
-            <w:proofErr w:type="gramStart"/>
-            <w:r>
-              <w:rPr>
-                <w:color w:val="000000"/>
-                <w:sz w:val="28"/>
-              </w:rPr>
-              <w:t>mới</w:t>
-            </w:r>
-            <w:r>
-              <w:rPr>
-                <w:color w:val="000000"/>
-                <w:sz w:val="28"/>
-              </w:rPr>
-              <w:t xml:space="preserve">  và</w:t>
-            </w:r>
-            <w:proofErr w:type="gramEnd"/>
-            <w:r>
-              <w:rPr>
-                <w:color w:val="000000"/>
-                <w:sz w:val="28"/>
-              </w:rPr>
-              <w:t xml:space="preserve"> nhấn “Add”</w:t>
+              <w:t>4.2. Admin nhập thông tin loại sản phẩm mới</w:t>
+            </w:r>
+            <w:r>
+              <w:rPr>
+                <w:color w:val="000000"/>
+                <w:sz w:val="28"/>
+              </w:rPr>
+              <w:t xml:space="preserve">  và nhấn “Add”</w:t>
             </w:r>
           </w:p>
           <w:p>
@@ -18110,46 +17672,27 @@
                 <w:sz w:val="28"/>
               </w:rPr>
             </w:pPr>
-            <w:proofErr w:type="spellStart"/>
-            <w:r>
-              <w:rPr>
-                <w:color w:val="000000"/>
-                <w:sz w:val="28"/>
-              </w:rPr>
-              <w:t>4.3a</w:t>
-            </w:r>
-            <w:proofErr w:type="spellEnd"/>
-            <w:r>
-              <w:rPr>
-                <w:color w:val="000000"/>
-                <w:sz w:val="28"/>
-              </w:rPr>
-              <w:t>. Thông tin không hợp lệ (trùng lặp) và yêu cầu nhập lại</w:t>
-            </w:r>
-          </w:p>
-          <w:p>
-            <w:pPr>
-              <w:rPr>
-                <w:color w:val="000000"/>
-                <w:sz w:val="28"/>
-              </w:rPr>
-            </w:pPr>
-            <w:proofErr w:type="spellStart"/>
-            <w:r>
-              <w:rPr>
-                <w:color w:val="000000"/>
-                <w:sz w:val="28"/>
-              </w:rPr>
-              <w:lastRenderedPageBreak/>
-              <w:t>5.3a</w:t>
-            </w:r>
-            <w:proofErr w:type="spellEnd"/>
-            <w:r>
-              <w:rPr>
-                <w:color w:val="000000"/>
-                <w:sz w:val="28"/>
-              </w:rPr>
-              <w:t xml:space="preserve">. Admin xác nhận “không xóa” </w:t>
+            <w:r>
+              <w:rPr>
+                <w:color w:val="000000"/>
+                <w:sz w:val="28"/>
+              </w:rPr>
+              <w:t>4.3a. Thông tin không hợp lệ (trùng lặp) và yêu cầu nhập lại</w:t>
+            </w:r>
+          </w:p>
+          <w:p>
+            <w:pPr>
+              <w:rPr>
+                <w:color w:val="000000"/>
+                <w:sz w:val="28"/>
+              </w:rPr>
+            </w:pPr>
+            <w:r>
+              <w:rPr>
+                <w:color w:val="000000"/>
+                <w:sz w:val="28"/>
+              </w:rPr>
+              <w:t xml:space="preserve">5.3a. Admin xác nhận “không xóa” </w:t>
             </w:r>
             <w:r>
               <w:rPr>
@@ -18166,21 +17709,12 @@
                 <w:sz w:val="28"/>
               </w:rPr>
             </w:pPr>
-            <w:proofErr w:type="spellStart"/>
-            <w:r>
-              <w:rPr>
-                <w:color w:val="000000"/>
-                <w:sz w:val="28"/>
-              </w:rPr>
-              <w:t>6.3a</w:t>
-            </w:r>
-            <w:proofErr w:type="spellEnd"/>
-            <w:r>
-              <w:rPr>
-                <w:color w:val="000000"/>
-                <w:sz w:val="28"/>
-              </w:rPr>
-              <w:t>. Thông tin không hợp lệ (trùng lặp) và yêu cầu nhập lại</w:t>
+            <w:r>
+              <w:rPr>
+                <w:color w:val="000000"/>
+                <w:sz w:val="28"/>
+              </w:rPr>
+              <w:t>6.3a. Thông tin không hợp lệ (trùng lặp) và yêu cầu nhập lại</w:t>
             </w:r>
           </w:p>
         </w:tc>
@@ -18235,23 +17769,7 @@
           <w:rFonts w:cs="Times New Roman"/>
           <w:bCs/>
         </w:rPr>
-        <w:t xml:space="preserve">. </w:t>
-      </w:r>
-      <w:proofErr w:type="spellStart"/>
-      <w:r>
-        <w:rPr>
-          <w:rFonts w:cs="Times New Roman"/>
-          <w:bCs/>
-        </w:rPr>
-        <w:t>UseCase</w:t>
-      </w:r>
-      <w:proofErr w:type="spellEnd"/>
-      <w:r>
-        <w:rPr>
-          <w:rFonts w:cs="Times New Roman"/>
-          <w:bCs/>
-        </w:rPr>
-        <w:t xml:space="preserve"> Quản lý nhà cung cấp</w:t>
+        <w:t>. UseCase Quản lý nhà cung cấp</w:t>
       </w:r>
       <w:bookmarkEnd w:id="30"/>
       <w:bookmarkEnd w:id="31"/>
@@ -18429,6 +17947,7 @@
                 <w:sz w:val="28"/>
                 <w:szCs w:val="28"/>
               </w:rPr>
+              <w:lastRenderedPageBreak/>
               <w:t>Short Description</w:t>
             </w:r>
           </w:p>
@@ -18486,7 +18005,6 @@
                 <w:szCs w:val="28"/>
               </w:rPr>
             </w:pPr>
-            <w:proofErr w:type="spellStart"/>
             <w:r>
               <w:rPr>
                 <w:sz w:val="28"/>
@@ -18494,7 +18012,6 @@
               </w:rPr>
               <w:t>Priorioty</w:t>
             </w:r>
-            <w:proofErr w:type="spellEnd"/>
           </w:p>
         </w:tc>
         <w:tc>
@@ -18826,23 +18343,7 @@
                 <w:color w:val="000000"/>
                 <w:sz w:val="28"/>
               </w:rPr>
-              <w:t xml:space="preserve">4.2. Admin nhập thông tin nhà cung cấp </w:t>
-            </w:r>
-            <w:proofErr w:type="gramStart"/>
-            <w:r>
-              <w:rPr>
-                <w:color w:val="000000"/>
-                <w:sz w:val="28"/>
-              </w:rPr>
-              <w:t>mới  và</w:t>
-            </w:r>
-            <w:proofErr w:type="gramEnd"/>
-            <w:r>
-              <w:rPr>
-                <w:color w:val="000000"/>
-                <w:sz w:val="28"/>
-              </w:rPr>
-              <w:t xml:space="preserve"> nhấn “Add”</w:t>
+              <w:t>4.2. Admin nhập thông tin nhà cung cấp mới  và nhấn “Add”</w:t>
             </w:r>
           </w:p>
           <w:p>
@@ -19067,7 +18568,6 @@
                 <w:color w:val="000000"/>
                 <w:sz w:val="28"/>
               </w:rPr>
-              <w:lastRenderedPageBreak/>
               <w:t>7.3. Admin xem kết quả đã được lọc theo từ khóa</w:t>
             </w:r>
           </w:p>
@@ -19102,7 +18602,6 @@
                 <w:color w:val="000000"/>
                 <w:sz w:val="28"/>
               </w:rPr>
-              <w:lastRenderedPageBreak/>
               <w:t>Alternative Flow</w:t>
             </w:r>
           </w:p>
@@ -19191,69 +18690,42 @@
                 <w:sz w:val="28"/>
               </w:rPr>
             </w:pPr>
-            <w:proofErr w:type="spellStart"/>
-            <w:r>
-              <w:rPr>
-                <w:color w:val="000000"/>
-                <w:sz w:val="28"/>
-              </w:rPr>
-              <w:t>4.3a</w:t>
-            </w:r>
-            <w:proofErr w:type="spellEnd"/>
-            <w:r>
-              <w:rPr>
-                <w:color w:val="000000"/>
-                <w:sz w:val="28"/>
-              </w:rPr>
-              <w:t>. Thông tin không hợp lệ (trùng lặp) và yêu cầu nhập lại</w:t>
-            </w:r>
-          </w:p>
-          <w:p>
-            <w:pPr>
-              <w:rPr>
-                <w:color w:val="000000"/>
-                <w:sz w:val="28"/>
-              </w:rPr>
-            </w:pPr>
-            <w:proofErr w:type="spellStart"/>
-            <w:r>
-              <w:rPr>
-                <w:color w:val="000000"/>
-                <w:sz w:val="28"/>
-              </w:rPr>
-              <w:t>5.3a</w:t>
-            </w:r>
-            <w:proofErr w:type="spellEnd"/>
-            <w:r>
-              <w:rPr>
-                <w:color w:val="000000"/>
-                <w:sz w:val="28"/>
-              </w:rPr>
-              <w:t>. Admin xác nhận “không xóa” và trả về trang quản lý nhà cung cấp</w:t>
-            </w:r>
-          </w:p>
-          <w:p>
-            <w:pPr>
-              <w:rPr>
-                <w:color w:val="000000"/>
-                <w:sz w:val="28"/>
-              </w:rPr>
-            </w:pPr>
-            <w:proofErr w:type="spellStart"/>
-            <w:r>
-              <w:rPr>
-                <w:color w:val="000000"/>
-                <w:sz w:val="28"/>
-              </w:rPr>
-              <w:t>6.3a</w:t>
-            </w:r>
-            <w:proofErr w:type="spellEnd"/>
-            <w:r>
-              <w:rPr>
-                <w:color w:val="000000"/>
-                <w:sz w:val="28"/>
-              </w:rPr>
-              <w:t>. Thông tin không hợp lệ (trùng lặp) và yêu cầu nhập lại</w:t>
+            <w:r>
+              <w:rPr>
+                <w:color w:val="000000"/>
+                <w:sz w:val="28"/>
+              </w:rPr>
+              <w:t>4.3a. Thông tin không hợp lệ (trùng lặp) và yêu cầu nhập lại</w:t>
+            </w:r>
+          </w:p>
+          <w:p>
+            <w:pPr>
+              <w:rPr>
+                <w:color w:val="000000"/>
+                <w:sz w:val="28"/>
+              </w:rPr>
+            </w:pPr>
+            <w:r>
+              <w:rPr>
+                <w:color w:val="000000"/>
+                <w:sz w:val="28"/>
+              </w:rPr>
+              <w:t>5.3a. Admin xác nhận “không xóa” và trả về trang quản lý nhà cung cấp</w:t>
+            </w:r>
+          </w:p>
+          <w:p>
+            <w:pPr>
+              <w:rPr>
+                <w:color w:val="000000"/>
+                <w:sz w:val="28"/>
+              </w:rPr>
+            </w:pPr>
+            <w:r>
+              <w:rPr>
+                <w:color w:val="000000"/>
+                <w:sz w:val="28"/>
+              </w:rPr>
+              <w:t>6.3a. Thông tin không hợp lệ (trùng lặp) và yêu cầu nhập lại</w:t>
             </w:r>
           </w:p>
         </w:tc>
@@ -19273,20 +18745,9 @@
           <w:sz w:val="28"/>
           <w:szCs w:val="28"/>
         </w:rPr>
-        <w:t xml:space="preserve">Bảng 2.1.12 Đặc tả Use Case Quản lý nhà cung </w:t>
-      </w:r>
-      <w:proofErr w:type="gramStart"/>
-      <w:r>
-        <w:rPr>
-          <w:i/>
-          <w:iCs/>
-          <w:color w:val="000000"/>
-          <w:sz w:val="28"/>
-          <w:szCs w:val="28"/>
-        </w:rPr>
-        <w:t>cấp</w:t>
-      </w:r>
-      <w:proofErr w:type="gramEnd"/>
+        <w:lastRenderedPageBreak/>
+        <w:t>Bảng 2.1.12 Đặc tả Use Case Quản lý nhà cung cấp</w:t>
+      </w:r>
     </w:p>
     <w:p>
       <w:pPr>
@@ -19305,6 +18766,7 @@
           <w:rFonts w:cs="Times New Roman"/>
           <w:bCs/>
         </w:rPr>
+        <w:lastRenderedPageBreak/>
         <w:t>2.1.1</w:t>
       </w:r>
       <w:r>
@@ -19319,23 +18781,7 @@
           <w:rFonts w:cs="Times New Roman"/>
           <w:bCs/>
         </w:rPr>
-        <w:t xml:space="preserve">. </w:t>
-      </w:r>
-      <w:proofErr w:type="spellStart"/>
-      <w:r>
-        <w:rPr>
-          <w:rFonts w:cs="Times New Roman"/>
-          <w:bCs/>
-        </w:rPr>
-        <w:t>UseCase</w:t>
-      </w:r>
-      <w:proofErr w:type="spellEnd"/>
-      <w:r>
-        <w:rPr>
-          <w:rFonts w:cs="Times New Roman"/>
-          <w:bCs/>
-        </w:rPr>
-        <w:t xml:space="preserve"> Quản lý sản phẩm</w:t>
+        <w:t>. UseCase Quản lý sản phẩm</w:t>
       </w:r>
       <w:bookmarkEnd w:id="32"/>
       <w:bookmarkEnd w:id="33"/>
@@ -19577,7 +19023,6 @@
                 <w:szCs w:val="28"/>
               </w:rPr>
             </w:pPr>
-            <w:proofErr w:type="spellStart"/>
             <w:r>
               <w:rPr>
                 <w:sz w:val="28"/>
@@ -19585,7 +19030,6 @@
               </w:rPr>
               <w:t>Priorioty</w:t>
             </w:r>
-            <w:proofErr w:type="spellEnd"/>
           </w:p>
         </w:tc>
         <w:tc>
@@ -19931,23 +19375,7 @@
                 <w:color w:val="000000"/>
                 <w:sz w:val="28"/>
               </w:rPr>
-              <w:t>4.2. Admin nhập thông tin sản phẩm mới và nhấn “</w:t>
-            </w:r>
-            <w:proofErr w:type="gramStart"/>
-            <w:r>
-              <w:rPr>
-                <w:color w:val="000000"/>
-                <w:sz w:val="28"/>
-              </w:rPr>
-              <w:t>Add</w:t>
-            </w:r>
-            <w:proofErr w:type="gramEnd"/>
-            <w:r>
-              <w:rPr>
-                <w:color w:val="000000"/>
-                <w:sz w:val="28"/>
-              </w:rPr>
-              <w:t>”</w:t>
+              <w:t>4.2. Admin nhập thông tin sản phẩm mới và nhấn “Add”</w:t>
             </w:r>
           </w:p>
           <w:p>
@@ -20133,7 +19561,6 @@
                 <w:color w:val="000000"/>
                 <w:sz w:val="28"/>
               </w:rPr>
-              <w:lastRenderedPageBreak/>
               <w:t>6.4 Hệ thống xác nhận chỉnh sửa thành công và cập nhật lại danh sách</w:t>
             </w:r>
           </w:p>
@@ -20228,7 +19655,6 @@
                 <w:color w:val="000000"/>
                 <w:sz w:val="28"/>
               </w:rPr>
-              <w:lastRenderedPageBreak/>
               <w:t>Alternative Flow</w:t>
             </w:r>
           </w:p>
@@ -20317,45 +19743,28 @@
                 <w:sz w:val="28"/>
               </w:rPr>
             </w:pPr>
-            <w:proofErr w:type="spellStart"/>
-            <w:r>
-              <w:rPr>
-                <w:color w:val="000000"/>
-                <w:sz w:val="28"/>
-              </w:rPr>
-              <w:t>4.3a</w:t>
-            </w:r>
-            <w:proofErr w:type="spellEnd"/>
-            <w:r>
-              <w:rPr>
-                <w:color w:val="000000"/>
-                <w:sz w:val="28"/>
-              </w:rPr>
-              <w:t>. Thông tin không hợp lệ (trùng lặp tên) và yêu cầu nhập lại</w:t>
-            </w:r>
-          </w:p>
-          <w:p>
-            <w:pPr>
-              <w:rPr>
-                <w:color w:val="000000"/>
-                <w:sz w:val="28"/>
-              </w:rPr>
-            </w:pPr>
-            <w:proofErr w:type="spellStart"/>
-            <w:r>
-              <w:rPr>
-                <w:color w:val="000000"/>
-                <w:sz w:val="28"/>
-              </w:rPr>
-              <w:t>5.3a</w:t>
-            </w:r>
-            <w:proofErr w:type="spellEnd"/>
-            <w:r>
-              <w:rPr>
-                <w:color w:val="000000"/>
-                <w:sz w:val="28"/>
-              </w:rPr>
-              <w:t xml:space="preserve">. Admin xác nhận “không xóa” và trả về trang quản lý </w:t>
+            <w:r>
+              <w:rPr>
+                <w:color w:val="000000"/>
+                <w:sz w:val="28"/>
+              </w:rPr>
+              <w:t>4.3a. Thông tin không hợp lệ (trùng lặp tên) và yêu cầu nhập lại</w:t>
+            </w:r>
+          </w:p>
+          <w:p>
+            <w:pPr>
+              <w:rPr>
+                <w:color w:val="000000"/>
+                <w:sz w:val="28"/>
+              </w:rPr>
+            </w:pPr>
+            <w:r>
+              <w:rPr>
+                <w:color w:val="000000"/>
+                <w:sz w:val="28"/>
+              </w:rPr>
+              <w:lastRenderedPageBreak/>
+              <w:t xml:space="preserve">5.3a. Admin xác nhận “không xóa” và trả về trang quản lý </w:t>
             </w:r>
             <w:r>
               <w:rPr>
@@ -20372,21 +19781,12 @@
                 <w:sz w:val="28"/>
               </w:rPr>
             </w:pPr>
-            <w:proofErr w:type="spellStart"/>
-            <w:r>
-              <w:rPr>
-                <w:color w:val="000000"/>
-                <w:sz w:val="28"/>
-              </w:rPr>
-              <w:t>6.3a</w:t>
-            </w:r>
-            <w:proofErr w:type="spellEnd"/>
-            <w:r>
-              <w:rPr>
-                <w:color w:val="000000"/>
-                <w:sz w:val="28"/>
-              </w:rPr>
-              <w:t>. Thông tin không hợp lệ (trùng lặp tên) và yêu cầu nhập lại</w:t>
+            <w:r>
+              <w:rPr>
+                <w:color w:val="000000"/>
+                <w:sz w:val="28"/>
+              </w:rPr>
+              <w:t>6.3a. Thông tin không hợp lệ (trùng lặp tên) và yêu cầu nhập lại</w:t>
             </w:r>
           </w:p>
         </w:tc>
@@ -20413,10 +19813,15 @@
           <w:sz w:val="28"/>
           <w:szCs w:val="28"/>
         </w:rPr>
-        <w:t xml:space="preserve">Bảng 2.1.13 Đặc tả Use Case Quản lý sản </w:t>
-      </w:r>
-      <w:proofErr w:type="gramStart"/>
-      <w:r>
+        <w:lastRenderedPageBreak/>
+        <w:t>Bảng 2.1.13 Đặc tả Use Case Quản lý sản phẩm</w:t>
+      </w:r>
+    </w:p>
+    <w:p>
+      <w:pPr>
+        <w:pStyle w:val="NormalWeb"/>
+        <w:spacing w:before="0" w:beforeAutospacing="0" w:after="160" w:afterAutospacing="0"/>
+        <w:jc w:val="center"/>
         <w:rPr>
           <w:i/>
           <w:iCs/>
@@ -20424,9 +19829,7 @@
           <w:sz w:val="28"/>
           <w:szCs w:val="28"/>
         </w:rPr>
-        <w:t>phẩm</w:t>
-      </w:r>
-      <w:proofErr w:type="gramEnd"/>
+      </w:pPr>
     </w:p>
     <w:p>
       <w:pPr>
@@ -20629,20 +20032,6 @@
         <w:pStyle w:val="NormalWeb"/>
         <w:spacing w:before="0" w:beforeAutospacing="0" w:after="160" w:afterAutospacing="0"/>
         <w:jc w:val="center"/>
-        <w:rPr>
-          <w:i/>
-          <w:iCs/>
-          <w:color w:val="000000"/>
-          <w:sz w:val="28"/>
-          <w:szCs w:val="28"/>
-        </w:rPr>
-      </w:pPr>
-    </w:p>
-    <w:p>
-      <w:pPr>
-        <w:pStyle w:val="NormalWeb"/>
-        <w:spacing w:before="0" w:beforeAutospacing="0" w:after="160" w:afterAutospacing="0"/>
-        <w:jc w:val="center"/>
       </w:pPr>
     </w:p>
     <w:p>
@@ -20661,7 +20050,6 @@
           <w:rFonts w:cs="Times New Roman"/>
           <w:bCs/>
         </w:rPr>
-        <w:lastRenderedPageBreak/>
         <w:t>2.1.1</w:t>
       </w:r>
       <w:r>
@@ -20676,23 +20064,7 @@
           <w:rFonts w:cs="Times New Roman"/>
           <w:bCs/>
         </w:rPr>
-        <w:t xml:space="preserve">. </w:t>
-      </w:r>
-      <w:proofErr w:type="spellStart"/>
-      <w:r>
-        <w:rPr>
-          <w:rFonts w:cs="Times New Roman"/>
-          <w:bCs/>
-        </w:rPr>
-        <w:t>UseCase</w:t>
-      </w:r>
-      <w:proofErr w:type="spellEnd"/>
-      <w:r>
-        <w:rPr>
-          <w:rFonts w:cs="Times New Roman"/>
-          <w:bCs/>
-        </w:rPr>
-        <w:t xml:space="preserve"> Quản </w:t>
+        <w:t xml:space="preserve">. UseCase Quản </w:t>
       </w:r>
       <w:r>
         <w:rPr>
@@ -20941,7 +20313,6 @@
                 <w:szCs w:val="28"/>
               </w:rPr>
             </w:pPr>
-            <w:proofErr w:type="spellStart"/>
             <w:r>
               <w:rPr>
                 <w:sz w:val="28"/>
@@ -20949,7 +20320,6 @@
               </w:rPr>
               <w:t>Priorioty</w:t>
             </w:r>
-            <w:proofErr w:type="spellEnd"/>
           </w:p>
         </w:tc>
         <w:tc>
@@ -21175,6 +20545,7 @@
                 <w:color w:val="000000"/>
                 <w:sz w:val="28"/>
               </w:rPr>
+              <w:lastRenderedPageBreak/>
               <w:t>Main Flow</w:t>
             </w:r>
           </w:p>
@@ -21552,21 +20923,12 @@
                 <w:sz w:val="28"/>
               </w:rPr>
             </w:pPr>
-            <w:proofErr w:type="spellStart"/>
-            <w:r>
-              <w:rPr>
-                <w:color w:val="000000"/>
-                <w:sz w:val="28"/>
-              </w:rPr>
-              <w:t>4.3a</w:t>
-            </w:r>
-            <w:proofErr w:type="spellEnd"/>
-            <w:r>
-              <w:rPr>
-                <w:color w:val="000000"/>
-                <w:sz w:val="28"/>
-              </w:rPr>
-              <w:t>. Admin xác nhận “không xóa” và trả về trang quản lý sản phẩm</w:t>
+            <w:r>
+              <w:rPr>
+                <w:color w:val="000000"/>
+                <w:sz w:val="28"/>
+              </w:rPr>
+              <w:t>4.3a. Admin xác nhận “không xóa” và trả về trang quản lý sản phẩm</w:t>
             </w:r>
           </w:p>
         </w:tc>
@@ -21594,10 +20956,15 @@
           <w:sz w:val="28"/>
           <w:szCs w:val="28"/>
         </w:rPr>
-        <w:t xml:space="preserve">Bảng 2.1.14 Đặc tả Use Case Quản lý đơn </w:t>
-      </w:r>
-      <w:proofErr w:type="gramStart"/>
-      <w:r>
+        <w:lastRenderedPageBreak/>
+        <w:t>Bảng 2.1.14 Đặc tả Use Case Quản lý đơn hàng</w:t>
+      </w:r>
+    </w:p>
+    <w:p>
+      <w:pPr>
+        <w:pStyle w:val="NormalWeb"/>
+        <w:spacing w:before="0" w:beforeAutospacing="0" w:after="160" w:afterAutospacing="0"/>
+        <w:jc w:val="center"/>
         <w:rPr>
           <w:i/>
           <w:iCs/>
@@ -21605,22 +20972,13 @@
           <w:sz w:val="28"/>
           <w:szCs w:val="28"/>
         </w:rPr>
-        <w:t>hàng</w:t>
-      </w:r>
-      <w:proofErr w:type="gramEnd"/>
+      </w:pPr>
     </w:p>
     <w:p>
       <w:pPr>
         <w:pStyle w:val="NormalWeb"/>
         <w:spacing w:before="0" w:beforeAutospacing="0" w:after="160" w:afterAutospacing="0"/>
         <w:jc w:val="center"/>
-        <w:rPr>
-          <w:i/>
-          <w:iCs/>
-          <w:color w:val="000000"/>
-          <w:sz w:val="28"/>
-          <w:szCs w:val="28"/>
-        </w:rPr>
       </w:pPr>
     </w:p>
     <w:p>
@@ -21632,13 +20990,6 @@
     </w:p>
     <w:p>
       <w:pPr>
-        <w:pStyle w:val="NormalWeb"/>
-        <w:spacing w:before="0" w:beforeAutospacing="0" w:after="160" w:afterAutospacing="0"/>
-        <w:jc w:val="center"/>
-      </w:pPr>
-    </w:p>
-    <w:p>
-      <w:pPr>
         <w:pStyle w:val="Heading3"/>
         <w:ind w:left="720"/>
         <w:rPr>
@@ -21654,7 +21005,6 @@
           <w:rFonts w:cs="Times New Roman"/>
           <w:bCs/>
         </w:rPr>
-        <w:lastRenderedPageBreak/>
         <w:t>2.1.1</w:t>
       </w:r>
       <w:r>
@@ -21669,23 +21019,7 @@
           <w:rFonts w:cs="Times New Roman"/>
           <w:bCs/>
         </w:rPr>
-        <w:t xml:space="preserve">. </w:t>
-      </w:r>
-      <w:proofErr w:type="spellStart"/>
-      <w:r>
-        <w:rPr>
-          <w:rFonts w:cs="Times New Roman"/>
-          <w:bCs/>
-        </w:rPr>
-        <w:t>UseCase</w:t>
-      </w:r>
-      <w:proofErr w:type="spellEnd"/>
-      <w:r>
-        <w:rPr>
-          <w:rFonts w:cs="Times New Roman"/>
-          <w:bCs/>
-        </w:rPr>
-        <w:t xml:space="preserve"> Quản lý tài khoản</w:t>
+        <w:t>. UseCase Quản lý tài khoản</w:t>
       </w:r>
       <w:bookmarkEnd w:id="36"/>
       <w:bookmarkEnd w:id="37"/>
@@ -21934,7 +21268,6 @@
                 <w:szCs w:val="28"/>
               </w:rPr>
             </w:pPr>
-            <w:proofErr w:type="spellStart"/>
             <w:r>
               <w:rPr>
                 <w:sz w:val="28"/>
@@ -21942,7 +21275,6 @@
               </w:rPr>
               <w:t>Priorioty</w:t>
             </w:r>
-            <w:proofErr w:type="spellEnd"/>
           </w:p>
         </w:tc>
         <w:tc>
@@ -22175,6 +21507,7 @@
                 <w:color w:val="000000"/>
                 <w:sz w:val="28"/>
               </w:rPr>
+              <w:lastRenderedPageBreak/>
               <w:t>Main Flow</w:t>
             </w:r>
           </w:p>
@@ -22504,6 +21837,7 @@
           <w:sz w:val="28"/>
           <w:szCs w:val="28"/>
         </w:rPr>
+        <w:lastRenderedPageBreak/>
         <w:t xml:space="preserve">Bảng 2.1.15 Đặc tả Use Case Quản lý tài </w:t>
       </w:r>
       <w:r>
@@ -22533,7 +21867,6 @@
           <w:rFonts w:cs="Times New Roman"/>
           <w:bCs/>
         </w:rPr>
-        <w:lastRenderedPageBreak/>
         <w:t>2.2. Biểu đồ tuần t</w:t>
       </w:r>
       <w:r>
@@ -22643,6 +21976,7 @@
           <w:bCs/>
           <w:szCs w:val="28"/>
         </w:rPr>
+        <w:lastRenderedPageBreak/>
         <w:tab/>
       </w:r>
       <w:bookmarkStart w:id="42" w:name="_Toc131400716"/>
@@ -22716,13 +22050,17 @@
     <w:p>
       <w:pPr>
         <w:pStyle w:val="Heading3"/>
-      </w:pPr>
-      <w:r>
-        <w:rPr>
+        <w:rPr>
+          <w:rFonts w:cs="Times New Roman"/>
           <w:bCs/>
           <w:szCs w:val="28"/>
         </w:rPr>
-        <w:lastRenderedPageBreak/>
+      </w:pPr>
+      <w:r>
+        <w:rPr>
+          <w:bCs/>
+          <w:szCs w:val="28"/>
+        </w:rPr>
         <w:tab/>
       </w:r>
       <w:r>
@@ -22740,6 +22078,34 @@
           <w:szCs w:val="28"/>
         </w:rPr>
         <w:t>Đăng xuất</w:t>
+      </w:r>
+    </w:p>
+    <w:p>
+      <w:r>
+        <w:pict w14:anchorId="1597FB18">
+          <v:shapetype id="_x0000_t75" coordsize="21600,21600" o:spt="75" o:preferrelative="t" path="m@4@5l@4@11@9@11@9@5xe" filled="f" stroked="f">
+            <v:stroke joinstyle="miter"/>
+            <v:formulas>
+              <v:f eqn="if lineDrawn pixelLineWidth 0"/>
+              <v:f eqn="sum @0 1 0"/>
+              <v:f eqn="sum 0 0 @1"/>
+              <v:f eqn="prod @2 1 2"/>
+              <v:f eqn="prod @3 21600 pixelWidth"/>
+              <v:f eqn="prod @3 21600 pixelHeight"/>
+              <v:f eqn="sum @0 0 1"/>
+              <v:f eqn="prod @6 1 2"/>
+              <v:f eqn="prod @7 21600 pixelWidth"/>
+              <v:f eqn="sum @8 21600 0"/>
+              <v:f eqn="prod @7 21600 pixelHeight"/>
+              <v:f eqn="sum @10 21600 0"/>
+            </v:formulas>
+            <v:path o:extrusionok="f" gradientshapeok="t" o:connecttype="rect"/>
+            <o:lock v:ext="edit" aspectratio="t"/>
+          </v:shapetype>
+          <v:shape id="_x0000_i1025" type="#_x0000_t75" style="width:468pt;height:224.4pt">
+            <v:imagedata r:id="rId13" o:title="SequenceDiagram DangXuat"/>
+          </v:shape>
+        </w:pict>
       </w:r>
     </w:p>
     <w:p>
@@ -22758,6 +22124,7 @@
           <w:bCs/>
           <w:szCs w:val="28"/>
         </w:rPr>
+        <w:lastRenderedPageBreak/>
         <w:tab/>
       </w:r>
       <w:bookmarkStart w:id="44" w:name="_Toc131400717"/>
@@ -22812,7 +22179,7 @@
                     </pic:cNvPicPr>
                   </pic:nvPicPr>
                   <pic:blipFill>
-                    <a:blip r:embed="rId13">
+                    <a:blip r:embed="rId14">
                       <a:extLst>
                         <a:ext uri="{28A0092B-C50C-407E-A947-70E740481C1C}">
                           <a14:useLocalDpi xmlns:a14="http://schemas.microsoft.com/office/drawing/2010/main" val="0"/>
@@ -22915,7 +22282,7 @@
                     </pic:cNvPicPr>
                   </pic:nvPicPr>
                   <pic:blipFill>
-                    <a:blip r:embed="rId14" cstate="print">
+                    <a:blip r:embed="rId15" cstate="print">
                       <a:extLst>
                         <a:ext uri="{28A0092B-C50C-407E-A947-70E740481C1C}">
                           <a14:useLocalDpi xmlns:a14="http://schemas.microsoft.com/office/drawing/2010/main" val="0"/>
@@ -22990,7 +22357,7 @@
                     </pic:cNvPicPr>
                   </pic:nvPicPr>
                   <pic:blipFill>
-                    <a:blip r:embed="rId15" cstate="print">
+                    <a:blip r:embed="rId16" cstate="print">
                       <a:extLst>
                         <a:ext uri="{28A0092B-C50C-407E-A947-70E740481C1C}">
                           <a14:useLocalDpi xmlns:a14="http://schemas.microsoft.com/office/drawing/2010/main" val="0"/>
@@ -23066,7 +22433,7 @@
                     </pic:cNvPicPr>
                   </pic:nvPicPr>
                   <pic:blipFill>
-                    <a:blip r:embed="rId16" cstate="print">
+                    <a:blip r:embed="rId17" cstate="print">
                       <a:extLst>
                         <a:ext uri="{28A0092B-C50C-407E-A947-70E740481C1C}">
                           <a14:useLocalDpi xmlns:a14="http://schemas.microsoft.com/office/drawing/2010/main" val="0"/>
@@ -23143,7 +22510,7 @@
                     </pic:cNvPicPr>
                   </pic:nvPicPr>
                   <pic:blipFill>
-                    <a:blip r:embed="rId17" cstate="print">
+                    <a:blip r:embed="rId18" cstate="print">
                       <a:extLst>
                         <a:ext uri="{28A0092B-C50C-407E-A947-70E740481C1C}">
                           <a14:useLocalDpi xmlns:a14="http://schemas.microsoft.com/office/drawing/2010/main" val="0"/>
@@ -23249,7 +22616,7 @@
                     </pic:cNvPicPr>
                   </pic:nvPicPr>
                   <pic:blipFill>
-                    <a:blip r:embed="rId18" cstate="print">
+                    <a:blip r:embed="rId19" cstate="print">
                       <a:extLst>
                         <a:ext uri="{28A0092B-C50C-407E-A947-70E740481C1C}">
                           <a14:useLocalDpi xmlns:a14="http://schemas.microsoft.com/office/drawing/2010/main" val="0"/>
@@ -23352,7 +22719,7 @@
                     </pic:cNvPicPr>
                   </pic:nvPicPr>
                   <pic:blipFill>
-                    <a:blip r:embed="rId19" cstate="print">
+                    <a:blip r:embed="rId20" cstate="print">
                       <a:extLst>
                         <a:ext uri="{28A0092B-C50C-407E-A947-70E740481C1C}">
                           <a14:useLocalDpi xmlns:a14="http://schemas.microsoft.com/office/drawing/2010/main" val="0"/>
@@ -23384,6 +22751,18 @@
         </w:drawing>
       </w:r>
     </w:p>
+    <w:p>
+      <w:bookmarkStart w:id="55" w:name="_GoBack"/>
+      <w:r>
+        <w:lastRenderedPageBreak/>
+        <w:pict w14:anchorId="594BD490">
+          <v:shape id="_x0000_i1026" type="#_x0000_t75" style="width:467.4pt;height:199.2pt">
+            <v:imagedata r:id="rId21" o:title="SequenceDiagram DatHang"/>
+          </v:shape>
+        </w:pict>
+      </w:r>
+    </w:p>
+    <w:bookmarkEnd w:id="55"/>
     <w:p/>
     <w:p/>
     <w:p/>
@@ -23396,9 +22775,8 @@
       <w:pPr>
         <w:pStyle w:val="Title"/>
       </w:pPr>
-      <w:bookmarkStart w:id="55" w:name="_Toc131400780"/>
-      <w:r>
-        <w:lastRenderedPageBreak/>
+      <w:bookmarkStart w:id="56" w:name="_Toc131400780"/>
+      <w:r>
         <w:t>2.2.</w:t>
       </w:r>
       <w:r>
@@ -23407,7 +22785,7 @@
       <w:r>
         <w:t>.1. Chức năng thanh toán</w:t>
       </w:r>
-      <w:bookmarkEnd w:id="55"/>
+      <w:bookmarkEnd w:id="56"/>
     </w:p>
     <w:p>
       <w:r>
@@ -23432,7 +22810,7 @@
                     </pic:cNvPicPr>
                   </pic:nvPicPr>
                   <pic:blipFill>
-                    <a:blip r:embed="rId20" cstate="print">
+                    <a:blip r:embed="rId22" cstate="print">
                       <a:extLst>
                         <a:ext uri="{28A0092B-C50C-407E-A947-70E740481C1C}">
                           <a14:useLocalDpi xmlns:a14="http://schemas.microsoft.com/office/drawing/2010/main" val="0"/>
@@ -23481,10 +22859,11 @@
           <w:bCs/>
           <w:szCs w:val="28"/>
         </w:rPr>
+        <w:lastRenderedPageBreak/>
         <w:tab/>
       </w:r>
-      <w:bookmarkStart w:id="56" w:name="_Toc131400721"/>
-      <w:bookmarkStart w:id="57" w:name="_Toc131400781"/>
+      <w:bookmarkStart w:id="57" w:name="_Toc131400721"/>
+      <w:bookmarkStart w:id="58" w:name="_Toc131400781"/>
       <w:r>
         <w:rPr>
           <w:rFonts w:cs="Times New Roman"/>
@@ -23509,8 +22888,8 @@
         </w:rPr>
         <w:t>. Chức năng Quản lý đơn hàng cá nhân</w:t>
       </w:r>
-      <w:bookmarkEnd w:id="56"/>
       <w:bookmarkEnd w:id="57"/>
+      <w:bookmarkEnd w:id="58"/>
     </w:p>
     <w:p>
       <w:r>
@@ -23535,7 +22914,7 @@
                     </pic:cNvPicPr>
                   </pic:nvPicPr>
                   <pic:blipFill>
-                    <a:blip r:embed="rId21" cstate="print">
+                    <a:blip r:embed="rId23" cstate="print">
                       <a:extLst>
                         <a:ext uri="{28A0092B-C50C-407E-A947-70E740481C1C}">
                           <a14:useLocalDpi xmlns:a14="http://schemas.microsoft.com/office/drawing/2010/main" val="0"/>
@@ -23583,11 +22962,10 @@
           <w:bCs/>
           <w:szCs w:val="28"/>
         </w:rPr>
-        <w:lastRenderedPageBreak/>
         <w:tab/>
       </w:r>
-      <w:bookmarkStart w:id="58" w:name="_Toc131400722"/>
-      <w:bookmarkStart w:id="59" w:name="_Toc131400782"/>
+      <w:bookmarkStart w:id="59" w:name="_Toc131400722"/>
+      <w:bookmarkStart w:id="60" w:name="_Toc131400782"/>
       <w:r>
         <w:rPr>
           <w:rFonts w:cs="Times New Roman"/>
@@ -23612,8 +22990,8 @@
         </w:rPr>
         <w:t>. Chức năng Quản lý tài khoản cá nhân</w:t>
       </w:r>
-      <w:bookmarkEnd w:id="58"/>
       <w:bookmarkEnd w:id="59"/>
+      <w:bookmarkEnd w:id="60"/>
     </w:p>
     <w:p>
       <w:r>
@@ -23638,7 +23016,7 @@
                     </pic:cNvPicPr>
                   </pic:nvPicPr>
                   <pic:blipFill>
-                    <a:blip r:embed="rId22" cstate="print">
+                    <a:blip r:embed="rId24" cstate="print">
                       <a:extLst>
                         <a:ext uri="{28A0092B-C50C-407E-A947-70E740481C1C}">
                           <a14:useLocalDpi xmlns:a14="http://schemas.microsoft.com/office/drawing/2010/main" val="0"/>
@@ -23686,10 +23064,11 @@
           <w:bCs/>
           <w:szCs w:val="28"/>
         </w:rPr>
+        <w:lastRenderedPageBreak/>
         <w:tab/>
       </w:r>
-      <w:bookmarkStart w:id="60" w:name="_Toc131400723"/>
-      <w:bookmarkStart w:id="61" w:name="_Toc131400783"/>
+      <w:bookmarkStart w:id="61" w:name="_Toc131400723"/>
+      <w:bookmarkStart w:id="62" w:name="_Toc131400783"/>
       <w:r>
         <w:rPr>
           <w:rFonts w:cs="Times New Roman"/>
@@ -23714,8 +23093,8 @@
         </w:rPr>
         <w:t>. Chức năng Xem trang chủ nhân viên</w:t>
       </w:r>
-      <w:bookmarkEnd w:id="60"/>
       <w:bookmarkEnd w:id="61"/>
+      <w:bookmarkEnd w:id="62"/>
     </w:p>
     <w:p>
       <w:r>
@@ -23740,7 +23119,7 @@
                     </pic:cNvPicPr>
                   </pic:nvPicPr>
                   <pic:blipFill>
-                    <a:blip r:embed="rId23" cstate="print">
+                    <a:blip r:embed="rId25" cstate="print">
                       <a:extLst>
                         <a:ext uri="{28A0092B-C50C-407E-A947-70E740481C1C}">
                           <a14:useLocalDpi xmlns:a14="http://schemas.microsoft.com/office/drawing/2010/main" val="0"/>
@@ -23788,11 +23167,10 @@
           <w:bCs/>
           <w:szCs w:val="28"/>
         </w:rPr>
-        <w:lastRenderedPageBreak/>
         <w:tab/>
       </w:r>
-      <w:bookmarkStart w:id="62" w:name="_Toc131400724"/>
-      <w:bookmarkStart w:id="63" w:name="_Toc131400784"/>
+      <w:bookmarkStart w:id="63" w:name="_Toc131400724"/>
+      <w:bookmarkStart w:id="64" w:name="_Toc131400784"/>
       <w:r>
         <w:rPr>
           <w:rFonts w:cs="Times New Roman"/>
@@ -23817,8 +23195,8 @@
         </w:rPr>
         <w:t>. Chức năng Quản lý loại sản phẩm</w:t>
       </w:r>
-      <w:bookmarkEnd w:id="62"/>
       <w:bookmarkEnd w:id="63"/>
+      <w:bookmarkEnd w:id="64"/>
     </w:p>
     <w:p>
       <w:r>
@@ -23843,7 +23221,7 @@
                     </pic:cNvPicPr>
                   </pic:nvPicPr>
                   <pic:blipFill>
-                    <a:blip r:embed="rId24" cstate="print">
+                    <a:blip r:embed="rId26" cstate="print">
                       <a:extLst>
                         <a:ext uri="{28A0092B-C50C-407E-A947-70E740481C1C}">
                           <a14:useLocalDpi xmlns:a14="http://schemas.microsoft.com/office/drawing/2010/main" val="0"/>
@@ -23892,10 +23270,11 @@
           <w:bCs/>
           <w:szCs w:val="28"/>
         </w:rPr>
+        <w:lastRenderedPageBreak/>
         <w:tab/>
       </w:r>
-      <w:bookmarkStart w:id="64" w:name="_Toc131400725"/>
-      <w:bookmarkStart w:id="65" w:name="_Toc131400785"/>
+      <w:bookmarkStart w:id="65" w:name="_Toc131400725"/>
+      <w:bookmarkStart w:id="66" w:name="_Toc131400785"/>
       <w:r>
         <w:rPr>
           <w:rFonts w:cs="Times New Roman"/>
@@ -23920,8 +23299,8 @@
         </w:rPr>
         <w:t>. Chức năng Quản lý nhà cung cấp</w:t>
       </w:r>
-      <w:bookmarkEnd w:id="64"/>
       <w:bookmarkEnd w:id="65"/>
+      <w:bookmarkEnd w:id="66"/>
     </w:p>
     <w:p>
       <w:r>
@@ -23946,7 +23325,7 @@
                     </pic:cNvPicPr>
                   </pic:nvPicPr>
                   <pic:blipFill>
-                    <a:blip r:embed="rId25" cstate="print">
+                    <a:blip r:embed="rId27" cstate="print">
                       <a:extLst>
                         <a:ext uri="{28A0092B-C50C-407E-A947-70E740481C1C}">
                           <a14:useLocalDpi xmlns:a14="http://schemas.microsoft.com/office/drawing/2010/main" val="0"/>
@@ -23994,11 +23373,10 @@
           <w:bCs/>
           <w:szCs w:val="28"/>
         </w:rPr>
-        <w:lastRenderedPageBreak/>
         <w:tab/>
       </w:r>
-      <w:bookmarkStart w:id="66" w:name="_Toc131400726"/>
-      <w:bookmarkStart w:id="67" w:name="_Toc131400786"/>
+      <w:bookmarkStart w:id="67" w:name="_Toc131400726"/>
+      <w:bookmarkStart w:id="68" w:name="_Toc131400786"/>
       <w:r>
         <w:rPr>
           <w:rFonts w:cs="Times New Roman"/>
@@ -24023,8 +23401,8 @@
         </w:rPr>
         <w:t>. Chức năng Quản lý sản phẩm</w:t>
       </w:r>
-      <w:bookmarkEnd w:id="66"/>
       <w:bookmarkEnd w:id="67"/>
+      <w:bookmarkEnd w:id="68"/>
     </w:p>
     <w:p>
       <w:r>
@@ -24049,7 +23427,7 @@
                     </pic:cNvPicPr>
                   </pic:nvPicPr>
                   <pic:blipFill>
-                    <a:blip r:embed="rId26" cstate="print">
+                    <a:blip r:embed="rId28" cstate="print">
                       <a:extLst>
                         <a:ext uri="{28A0092B-C50C-407E-A947-70E740481C1C}">
                           <a14:useLocalDpi xmlns:a14="http://schemas.microsoft.com/office/drawing/2010/main" val="0"/>
@@ -24097,10 +23475,11 @@
           <w:bCs/>
           <w:szCs w:val="28"/>
         </w:rPr>
+        <w:lastRenderedPageBreak/>
         <w:tab/>
       </w:r>
-      <w:bookmarkStart w:id="68" w:name="_Toc131400727"/>
-      <w:bookmarkStart w:id="69" w:name="_Toc131400787"/>
+      <w:bookmarkStart w:id="69" w:name="_Toc131400727"/>
+      <w:bookmarkStart w:id="70" w:name="_Toc131400787"/>
       <w:r>
         <w:rPr>
           <w:rFonts w:cs="Times New Roman"/>
@@ -24125,8 +23504,8 @@
         </w:rPr>
         <w:t>. Chức năng Quản lý đơn hàng</w:t>
       </w:r>
-      <w:bookmarkEnd w:id="68"/>
       <w:bookmarkEnd w:id="69"/>
+      <w:bookmarkEnd w:id="70"/>
     </w:p>
     <w:p>
       <w:r>
@@ -24151,7 +23530,7 @@
                     </pic:cNvPicPr>
                   </pic:nvPicPr>
                   <pic:blipFill>
-                    <a:blip r:embed="rId27" cstate="print">
+                    <a:blip r:embed="rId29" cstate="print">
                       <a:extLst>
                         <a:ext uri="{28A0092B-C50C-407E-A947-70E740481C1C}">
                           <a14:useLocalDpi xmlns:a14="http://schemas.microsoft.com/office/drawing/2010/main" val="0"/>
@@ -24199,11 +23578,10 @@
           <w:bCs/>
           <w:szCs w:val="28"/>
         </w:rPr>
-        <w:lastRenderedPageBreak/>
         <w:tab/>
       </w:r>
-      <w:bookmarkStart w:id="70" w:name="_Toc131400728"/>
-      <w:bookmarkStart w:id="71" w:name="_Toc131400788"/>
+      <w:bookmarkStart w:id="71" w:name="_Toc131400728"/>
+      <w:bookmarkStart w:id="72" w:name="_Toc131400788"/>
       <w:r>
         <w:rPr>
           <w:rFonts w:cs="Times New Roman"/>
@@ -24228,8 +23606,8 @@
         </w:rPr>
         <w:t>. Chức năng Quản lý tài khoản</w:t>
       </w:r>
-      <w:bookmarkEnd w:id="70"/>
       <w:bookmarkEnd w:id="71"/>
+      <w:bookmarkEnd w:id="72"/>
     </w:p>
     <w:p>
       <w:r>
@@ -24254,7 +23632,7 @@
                     </pic:cNvPicPr>
                   </pic:nvPicPr>
                   <pic:blipFill>
-                    <a:blip r:embed="rId28" cstate="print">
+                    <a:blip r:embed="rId30" cstate="print">
                       <a:extLst>
                         <a:ext uri="{28A0092B-C50C-407E-A947-70E740481C1C}">
                           <a14:useLocalDpi xmlns:a14="http://schemas.microsoft.com/office/drawing/2010/main" val="0"/>
@@ -24298,8 +23676,8 @@
           <w:szCs w:val="28"/>
         </w:rPr>
       </w:pPr>
-      <w:bookmarkStart w:id="72" w:name="_Toc131400729"/>
-      <w:bookmarkStart w:id="73" w:name="_Toc131400789"/>
+      <w:bookmarkStart w:id="73" w:name="_Toc131400729"/>
+      <w:bookmarkStart w:id="74" w:name="_Toc131400789"/>
       <w:r>
         <w:rPr>
           <w:rFonts w:cs="Times New Roman"/>
@@ -24307,6 +23685,7 @@
           <w:color w:val="auto"/>
           <w:szCs w:val="28"/>
         </w:rPr>
+        <w:lastRenderedPageBreak/>
         <w:t>2.2.1</w:t>
       </w:r>
       <w:r>
@@ -24325,21 +23704,10 @@
           <w:color w:val="auto"/>
           <w:szCs w:val="28"/>
         </w:rPr>
-        <w:t xml:space="preserve"> Chức năng </w:t>
-      </w:r>
-      <w:proofErr w:type="spellStart"/>
-      <w:r>
-        <w:rPr>
-          <w:rFonts w:cs="Times New Roman"/>
-          <w:bCs/>
-          <w:color w:val="auto"/>
-          <w:szCs w:val="28"/>
-        </w:rPr>
-        <w:t>Management_CRUD</w:t>
-      </w:r>
-      <w:bookmarkEnd w:id="72"/>
+        <w:t xml:space="preserve"> Chức năng Management_CRUD</w:t>
+      </w:r>
       <w:bookmarkEnd w:id="73"/>
-      <w:proofErr w:type="spellEnd"/>
+      <w:bookmarkEnd w:id="74"/>
     </w:p>
     <w:p>
       <w:r>
@@ -24364,7 +23732,7 @@
                     </pic:cNvPicPr>
                   </pic:nvPicPr>
                   <pic:blipFill>
-                    <a:blip r:embed="rId29" cstate="print">
+                    <a:blip r:embed="rId31" cstate="print">
                       <a:extLst>
                         <a:ext uri="{28A0092B-C50C-407E-A947-70E740481C1C}">
                           <a14:useLocalDpi xmlns:a14="http://schemas.microsoft.com/office/drawing/2010/main" val="0"/>
@@ -24400,7 +23768,7 @@
       <w:pPr>
         <w:pStyle w:val="Title"/>
       </w:pPr>
-      <w:bookmarkStart w:id="74" w:name="_Toc131400790"/>
+      <w:bookmarkStart w:id="75" w:name="_Toc131400790"/>
       <w:r>
         <w:t>2.1</w:t>
       </w:r>
@@ -24410,14 +23778,13 @@
       <w:r>
         <w:t>.1 Chức năng thêm</w:t>
       </w:r>
-      <w:bookmarkEnd w:id="74"/>
+      <w:bookmarkEnd w:id="75"/>
     </w:p>
     <w:p>
       <w:r>
         <w:rPr>
           <w:noProof/>
         </w:rPr>
-        <w:lastRenderedPageBreak/>
         <w:drawing>
           <wp:inline distT="0" distB="0" distL="0" distR="0" wp14:anchorId="4682B746" wp14:editId="45CF0502">
             <wp:extent cx="5943600" cy="3924935"/>
@@ -24436,7 +23803,7 @@
                     </pic:cNvPicPr>
                   </pic:nvPicPr>
                   <pic:blipFill>
-                    <a:blip r:embed="rId30" cstate="print">
+                    <a:blip r:embed="rId32" cstate="print">
                       <a:extLst>
                         <a:ext uri="{28A0092B-C50C-407E-A947-70E740481C1C}">
                           <a14:useLocalDpi xmlns:a14="http://schemas.microsoft.com/office/drawing/2010/main" val="0"/>
@@ -24472,7 +23839,7 @@
       <w:pPr>
         <w:pStyle w:val="Title"/>
       </w:pPr>
-      <w:bookmarkStart w:id="75" w:name="_Toc131400791"/>
+      <w:bookmarkStart w:id="76" w:name="_Toc131400791"/>
       <w:r>
         <w:t>2.1</w:t>
       </w:r>
@@ -24482,13 +23849,14 @@
       <w:r>
         <w:t>.2 Chức năng xóa</w:t>
       </w:r>
-      <w:bookmarkEnd w:id="75"/>
+      <w:bookmarkEnd w:id="76"/>
     </w:p>
     <w:p>
       <w:r>
         <w:rPr>
           <w:noProof/>
         </w:rPr>
+        <w:lastRenderedPageBreak/>
         <w:drawing>
           <wp:inline distT="0" distB="0" distL="0" distR="0" wp14:anchorId="3789248C" wp14:editId="0C28E9C9">
             <wp:extent cx="5935980" cy="3268980"/>
@@ -24507,7 +23875,7 @@
                     </pic:cNvPicPr>
                   </pic:nvPicPr>
                   <pic:blipFill>
-                    <a:blip r:embed="rId31" cstate="print">
+                    <a:blip r:embed="rId33" cstate="print">
                       <a:extLst>
                         <a:ext uri="{28A0092B-C50C-407E-A947-70E740481C1C}">
                           <a14:useLocalDpi xmlns:a14="http://schemas.microsoft.com/office/drawing/2010/main" val="0"/>
@@ -24543,7 +23911,7 @@
       <w:pPr>
         <w:pStyle w:val="Title"/>
       </w:pPr>
-      <w:bookmarkStart w:id="76" w:name="_Toc131400792"/>
+      <w:bookmarkStart w:id="77" w:name="_Toc131400792"/>
       <w:r>
         <w:t>2.1</w:t>
       </w:r>
@@ -24553,14 +23921,13 @@
       <w:r>
         <w:t>.3 Chức năng sửa</w:t>
       </w:r>
-      <w:bookmarkEnd w:id="76"/>
+      <w:bookmarkEnd w:id="77"/>
     </w:p>
     <w:p>
       <w:r>
         <w:rPr>
           <w:noProof/>
         </w:rPr>
-        <w:lastRenderedPageBreak/>
         <w:drawing>
           <wp:inline distT="0" distB="0" distL="0" distR="0" wp14:anchorId="020FA731" wp14:editId="5A657882">
             <wp:extent cx="5943600" cy="4251960"/>
@@ -24579,7 +23946,7 @@
                     </pic:cNvPicPr>
                   </pic:nvPicPr>
                   <pic:blipFill>
-                    <a:blip r:embed="rId32" cstate="print">
+                    <a:blip r:embed="rId34" cstate="print">
                       <a:extLst>
                         <a:ext uri="{28A0092B-C50C-407E-A947-70E740481C1C}">
                           <a14:useLocalDpi xmlns:a14="http://schemas.microsoft.com/office/drawing/2010/main" val="0"/>
@@ -24615,7 +23982,7 @@
       <w:pPr>
         <w:pStyle w:val="Title"/>
       </w:pPr>
-      <w:bookmarkStart w:id="77" w:name="_Toc131400793"/>
+      <w:bookmarkStart w:id="78" w:name="_Toc131400793"/>
       <w:r>
         <w:t>2.1</w:t>
       </w:r>
@@ -24625,7 +23992,7 @@
       <w:r>
         <w:t>.4 Chức năng tìm kiếm</w:t>
       </w:r>
-      <w:bookmarkEnd w:id="77"/>
+      <w:bookmarkEnd w:id="78"/>
     </w:p>
     <w:p>
       <w:pPr>
@@ -24648,6 +24015,7 @@
         <w:rPr>
           <w:noProof/>
         </w:rPr>
+        <w:lastRenderedPageBreak/>
         <w:drawing>
           <wp:inline distT="0" distB="0" distL="0" distR="0" wp14:anchorId="1F8050DE" wp14:editId="0D923396">
             <wp:extent cx="5744845" cy="3048000"/>
@@ -24666,7 +24034,7 @@
                     </pic:cNvPicPr>
                   </pic:nvPicPr>
                   <pic:blipFill>
-                    <a:blip r:embed="rId33" cstate="print">
+                    <a:blip r:embed="rId35" cstate="print">
                       <a:extLst>
                         <a:ext uri="{28A0092B-C50C-407E-A947-70E740481C1C}">
                           <a14:useLocalDpi xmlns:a14="http://schemas.microsoft.com/office/drawing/2010/main" val="0"/>
@@ -24707,14 +24075,13 @@
           <w:bCs/>
         </w:rPr>
       </w:pPr>
-      <w:bookmarkStart w:id="78" w:name="_Toc131400730"/>
-      <w:bookmarkStart w:id="79" w:name="_Toc131400794"/>
+      <w:bookmarkStart w:id="79" w:name="_Toc131400730"/>
+      <w:bookmarkStart w:id="80" w:name="_Toc131400794"/>
       <w:r>
         <w:rPr>
           <w:rFonts w:cs="Times New Roman"/>
           <w:bCs/>
         </w:rPr>
-        <w:lastRenderedPageBreak/>
         <w:t>2.</w:t>
       </w:r>
       <w:r>
@@ -24738,8 +24105,8 @@
         </w:rPr>
         <w:t>cộng tác</w:t>
       </w:r>
-      <w:bookmarkEnd w:id="78"/>
       <w:bookmarkEnd w:id="79"/>
+      <w:bookmarkEnd w:id="80"/>
     </w:p>
     <w:p>
       <w:pPr>
@@ -24754,8 +24121,8 @@
       <w:r>
         <w:tab/>
       </w:r>
-      <w:bookmarkStart w:id="80" w:name="_Toc131400731"/>
-      <w:bookmarkStart w:id="81" w:name="_Toc131400795"/>
+      <w:bookmarkStart w:id="81" w:name="_Toc131400731"/>
+      <w:bookmarkStart w:id="82" w:name="_Toc131400795"/>
       <w:r>
         <w:rPr>
           <w:rFonts w:cs="Times New Roman"/>
@@ -24780,8 +24147,8 @@
         </w:rPr>
         <w:t>.1. Chức năng Đăng ký</w:t>
       </w:r>
-      <w:bookmarkEnd w:id="80"/>
       <w:bookmarkEnd w:id="81"/>
+      <w:bookmarkEnd w:id="82"/>
     </w:p>
     <w:p>
       <w:r>
@@ -24806,7 +24173,7 @@
                     </pic:cNvPicPr>
                   </pic:nvPicPr>
                   <pic:blipFill>
-                    <a:blip r:embed="rId34" cstate="print">
+                    <a:blip r:embed="rId36" cstate="print">
                       <a:extLst>
                         <a:ext uri="{28A0092B-C50C-407E-A947-70E740481C1C}">
                           <a14:useLocalDpi xmlns:a14="http://schemas.microsoft.com/office/drawing/2010/main" val="0"/>
@@ -24854,10 +24221,11 @@
           <w:bCs/>
           <w:szCs w:val="28"/>
         </w:rPr>
+        <w:lastRenderedPageBreak/>
         <w:tab/>
       </w:r>
-      <w:bookmarkStart w:id="82" w:name="_Toc131400732"/>
-      <w:bookmarkStart w:id="83" w:name="_Toc131400796"/>
+      <w:bookmarkStart w:id="83" w:name="_Toc131400732"/>
+      <w:bookmarkStart w:id="84" w:name="_Toc131400796"/>
       <w:r>
         <w:rPr>
           <w:rFonts w:cs="Times New Roman"/>
@@ -24882,8 +24250,8 @@
         </w:rPr>
         <w:t>.2. Chức năng Đăng nhập</w:t>
       </w:r>
-      <w:bookmarkEnd w:id="82"/>
       <w:bookmarkEnd w:id="83"/>
+      <w:bookmarkEnd w:id="84"/>
     </w:p>
     <w:p>
       <w:r>
@@ -24908,7 +24276,7 @@
                     </pic:cNvPicPr>
                   </pic:nvPicPr>
                   <pic:blipFill>
-                    <a:blip r:embed="rId35" cstate="print">
+                    <a:blip r:embed="rId37" cstate="print">
                       <a:extLst>
                         <a:ext uri="{28A0092B-C50C-407E-A947-70E740481C1C}">
                           <a14:useLocalDpi xmlns:a14="http://schemas.microsoft.com/office/drawing/2010/main" val="0"/>
@@ -24956,11 +24324,10 @@
           <w:bCs/>
           <w:szCs w:val="28"/>
         </w:rPr>
-        <w:lastRenderedPageBreak/>
         <w:tab/>
       </w:r>
-      <w:bookmarkStart w:id="84" w:name="_Toc131400733"/>
-      <w:bookmarkStart w:id="85" w:name="_Toc131400797"/>
+      <w:bookmarkStart w:id="85" w:name="_Toc131400733"/>
+      <w:bookmarkStart w:id="86" w:name="_Toc131400797"/>
       <w:r>
         <w:rPr>
           <w:rFonts w:cs="Times New Roman"/>
@@ -24985,8 +24352,8 @@
         </w:rPr>
         <w:t>.3. Chức năng Xem trang chủ khách hàng</w:t>
       </w:r>
-      <w:bookmarkEnd w:id="84"/>
       <w:bookmarkEnd w:id="85"/>
+      <w:bookmarkEnd w:id="86"/>
     </w:p>
     <w:p>
       <w:r>
@@ -25011,7 +24378,7 @@
                     </pic:cNvPicPr>
                   </pic:nvPicPr>
                   <pic:blipFill>
-                    <a:blip r:embed="rId36" cstate="print">
+                    <a:blip r:embed="rId38" cstate="print">
                       <a:extLst>
                         <a:ext uri="{28A0092B-C50C-407E-A947-70E740481C1C}">
                           <a14:useLocalDpi xmlns:a14="http://schemas.microsoft.com/office/drawing/2010/main" val="0"/>
@@ -25059,10 +24426,11 @@
           <w:bCs/>
           <w:szCs w:val="28"/>
         </w:rPr>
+        <w:lastRenderedPageBreak/>
         <w:tab/>
       </w:r>
-      <w:bookmarkStart w:id="86" w:name="_Toc131400734"/>
-      <w:bookmarkStart w:id="87" w:name="_Toc131400798"/>
+      <w:bookmarkStart w:id="87" w:name="_Toc131400734"/>
+      <w:bookmarkStart w:id="88" w:name="_Toc131400798"/>
       <w:r>
         <w:rPr>
           <w:rFonts w:cs="Times New Roman"/>
@@ -25087,8 +24455,8 @@
         </w:rPr>
         <w:t>.4. Chức năng Xem sản phẩm</w:t>
       </w:r>
-      <w:bookmarkEnd w:id="86"/>
       <w:bookmarkEnd w:id="87"/>
+      <w:bookmarkEnd w:id="88"/>
     </w:p>
     <w:p>
       <w:r>
@@ -25113,7 +24481,7 @@
                     </pic:cNvPicPr>
                   </pic:nvPicPr>
                   <pic:blipFill>
-                    <a:blip r:embed="rId37" cstate="print">
+                    <a:blip r:embed="rId39" cstate="print">
                       <a:extLst>
                         <a:ext uri="{28A0092B-C50C-407E-A947-70E740481C1C}">
                           <a14:useLocalDpi xmlns:a14="http://schemas.microsoft.com/office/drawing/2010/main" val="0"/>
@@ -25161,11 +24529,10 @@
           <w:bCs/>
           <w:szCs w:val="28"/>
         </w:rPr>
-        <w:lastRenderedPageBreak/>
         <w:tab/>
       </w:r>
-      <w:bookmarkStart w:id="88" w:name="_Toc131400735"/>
-      <w:bookmarkStart w:id="89" w:name="_Toc131400799"/>
+      <w:bookmarkStart w:id="89" w:name="_Toc131400735"/>
+      <w:bookmarkStart w:id="90" w:name="_Toc131400799"/>
       <w:r>
         <w:rPr>
           <w:rFonts w:cs="Times New Roman"/>
@@ -25190,8 +24557,8 @@
         </w:rPr>
         <w:t>.5. Chức năng Chọn sản phẩm</w:t>
       </w:r>
-      <w:bookmarkEnd w:id="88"/>
       <w:bookmarkEnd w:id="89"/>
+      <w:bookmarkEnd w:id="90"/>
     </w:p>
     <w:p>
       <w:r>
@@ -25216,7 +24583,7 @@
                     </pic:cNvPicPr>
                   </pic:nvPicPr>
                   <pic:blipFill>
-                    <a:blip r:embed="rId38" cstate="print">
+                    <a:blip r:embed="rId40" cstate="print">
                       <a:extLst>
                         <a:ext uri="{28A0092B-C50C-407E-A947-70E740481C1C}">
                           <a14:useLocalDpi xmlns:a14="http://schemas.microsoft.com/office/drawing/2010/main" val="0"/>
@@ -25264,10 +24631,11 @@
           <w:bCs/>
           <w:szCs w:val="28"/>
         </w:rPr>
+        <w:lastRenderedPageBreak/>
         <w:tab/>
       </w:r>
-      <w:bookmarkStart w:id="90" w:name="_Toc131400736"/>
-      <w:bookmarkStart w:id="91" w:name="_Toc131400800"/>
+      <w:bookmarkStart w:id="91" w:name="_Toc131400736"/>
+      <w:bookmarkStart w:id="92" w:name="_Toc131400800"/>
       <w:r>
         <w:rPr>
           <w:rFonts w:cs="Times New Roman"/>
@@ -25292,8 +24660,8 @@
         </w:rPr>
         <w:t>.6. Chức năng Quản lý giỏ hàng</w:t>
       </w:r>
-      <w:bookmarkEnd w:id="90"/>
       <w:bookmarkEnd w:id="91"/>
+      <w:bookmarkEnd w:id="92"/>
     </w:p>
     <w:p>
       <w:r>
@@ -25318,7 +24686,7 @@
                     </pic:cNvPicPr>
                   </pic:nvPicPr>
                   <pic:blipFill>
-                    <a:blip r:embed="rId39" cstate="print">
+                    <a:blip r:embed="rId41" cstate="print">
                       <a:extLst>
                         <a:ext uri="{28A0092B-C50C-407E-A947-70E740481C1C}">
                           <a14:useLocalDpi xmlns:a14="http://schemas.microsoft.com/office/drawing/2010/main" val="0"/>
@@ -25366,11 +24734,10 @@
           <w:bCs/>
           <w:szCs w:val="28"/>
         </w:rPr>
-        <w:lastRenderedPageBreak/>
         <w:tab/>
       </w:r>
-      <w:bookmarkStart w:id="92" w:name="_Toc131400737"/>
-      <w:bookmarkStart w:id="93" w:name="_Toc131400801"/>
+      <w:bookmarkStart w:id="93" w:name="_Toc131400737"/>
+      <w:bookmarkStart w:id="94" w:name="_Toc131400801"/>
       <w:r>
         <w:rPr>
           <w:rFonts w:cs="Times New Roman"/>
@@ -25395,8 +24762,8 @@
         </w:rPr>
         <w:t>.7. Chức năng Quản lý đơn hàng cá nhân</w:t>
       </w:r>
-      <w:bookmarkEnd w:id="92"/>
       <w:bookmarkEnd w:id="93"/>
+      <w:bookmarkEnd w:id="94"/>
     </w:p>
     <w:p>
       <w:r>
@@ -25421,7 +24788,7 @@
                     </pic:cNvPicPr>
                   </pic:nvPicPr>
                   <pic:blipFill>
-                    <a:blip r:embed="rId40" cstate="print">
+                    <a:blip r:embed="rId42" cstate="print">
                       <a:extLst>
                         <a:ext uri="{28A0092B-C50C-407E-A947-70E740481C1C}">
                           <a14:useLocalDpi xmlns:a14="http://schemas.microsoft.com/office/drawing/2010/main" val="0"/>
@@ -25469,10 +24836,11 @@
           <w:bCs/>
           <w:szCs w:val="28"/>
         </w:rPr>
+        <w:lastRenderedPageBreak/>
         <w:tab/>
       </w:r>
-      <w:bookmarkStart w:id="94" w:name="_Toc131400738"/>
-      <w:bookmarkStart w:id="95" w:name="_Toc131400802"/>
+      <w:bookmarkStart w:id="95" w:name="_Toc131400738"/>
+      <w:bookmarkStart w:id="96" w:name="_Toc131400802"/>
       <w:r>
         <w:rPr>
           <w:rFonts w:cs="Times New Roman"/>
@@ -25497,8 +24865,8 @@
         </w:rPr>
         <w:t>.8. Chức năng Quản lý tài khoản cá nhân</w:t>
       </w:r>
-      <w:bookmarkEnd w:id="94"/>
       <w:bookmarkEnd w:id="95"/>
+      <w:bookmarkEnd w:id="96"/>
     </w:p>
     <w:p>
       <w:r>
@@ -25523,7 +24891,7 @@
                     </pic:cNvPicPr>
                   </pic:nvPicPr>
                   <pic:blipFill>
-                    <a:blip r:embed="rId41" cstate="print">
+                    <a:blip r:embed="rId43" cstate="print">
                       <a:extLst>
                         <a:ext uri="{28A0092B-C50C-407E-A947-70E740481C1C}">
                           <a14:useLocalDpi xmlns:a14="http://schemas.microsoft.com/office/drawing/2010/main" val="0"/>
@@ -25571,11 +24939,10 @@
           <w:bCs/>
           <w:szCs w:val="28"/>
         </w:rPr>
-        <w:lastRenderedPageBreak/>
         <w:tab/>
       </w:r>
-      <w:bookmarkStart w:id="96" w:name="_Toc131400739"/>
-      <w:bookmarkStart w:id="97" w:name="_Toc131400803"/>
+      <w:bookmarkStart w:id="97" w:name="_Toc131400739"/>
+      <w:bookmarkStart w:id="98" w:name="_Toc131400803"/>
       <w:r>
         <w:rPr>
           <w:rFonts w:cs="Times New Roman"/>
@@ -25600,8 +24967,8 @@
         </w:rPr>
         <w:t>.9. Chức năng Xem trang chủ nhân viên</w:t>
       </w:r>
-      <w:bookmarkEnd w:id="96"/>
       <w:bookmarkEnd w:id="97"/>
+      <w:bookmarkEnd w:id="98"/>
     </w:p>
     <w:p>
       <w:r>
@@ -25626,7 +24993,7 @@
                     </pic:cNvPicPr>
                   </pic:nvPicPr>
                   <pic:blipFill>
-                    <a:blip r:embed="rId42" cstate="print">
+                    <a:blip r:embed="rId44" cstate="print">
                       <a:extLst>
                         <a:ext uri="{28A0092B-C50C-407E-A947-70E740481C1C}">
                           <a14:useLocalDpi xmlns:a14="http://schemas.microsoft.com/office/drawing/2010/main" val="0"/>
@@ -25674,10 +25041,11 @@
           <w:bCs/>
           <w:szCs w:val="28"/>
         </w:rPr>
+        <w:lastRenderedPageBreak/>
         <w:tab/>
       </w:r>
-      <w:bookmarkStart w:id="98" w:name="_Toc131400740"/>
-      <w:bookmarkStart w:id="99" w:name="_Toc131400804"/>
+      <w:bookmarkStart w:id="99" w:name="_Toc131400740"/>
+      <w:bookmarkStart w:id="100" w:name="_Toc131400804"/>
       <w:r>
         <w:rPr>
           <w:rFonts w:cs="Times New Roman"/>
@@ -25702,8 +25070,8 @@
         </w:rPr>
         <w:t>.10. Chức năng Quản lý loại sản phẩm</w:t>
       </w:r>
-      <w:bookmarkEnd w:id="98"/>
       <w:bookmarkEnd w:id="99"/>
+      <w:bookmarkEnd w:id="100"/>
     </w:p>
     <w:p>
       <w:r>
@@ -25728,7 +25096,7 @@
                     </pic:cNvPicPr>
                   </pic:nvPicPr>
                   <pic:blipFill>
-                    <a:blip r:embed="rId43" cstate="print">
+                    <a:blip r:embed="rId45" cstate="print">
                       <a:extLst>
                         <a:ext uri="{28A0092B-C50C-407E-A947-70E740481C1C}">
                           <a14:useLocalDpi xmlns:a14="http://schemas.microsoft.com/office/drawing/2010/main" val="0"/>
@@ -25776,11 +25144,10 @@
           <w:bCs/>
           <w:szCs w:val="28"/>
         </w:rPr>
-        <w:lastRenderedPageBreak/>
         <w:tab/>
       </w:r>
-      <w:bookmarkStart w:id="100" w:name="_Toc131400741"/>
-      <w:bookmarkStart w:id="101" w:name="_Toc131400805"/>
+      <w:bookmarkStart w:id="101" w:name="_Toc131400741"/>
+      <w:bookmarkStart w:id="102" w:name="_Toc131400805"/>
       <w:r>
         <w:rPr>
           <w:rFonts w:cs="Times New Roman"/>
@@ -25805,8 +25172,8 @@
         </w:rPr>
         <w:t>.11. Chức năng Quản lý nhà cung cấp</w:t>
       </w:r>
-      <w:bookmarkEnd w:id="100"/>
       <w:bookmarkEnd w:id="101"/>
+      <w:bookmarkEnd w:id="102"/>
     </w:p>
     <w:p>
       <w:r>
@@ -25831,7 +25198,7 @@
                     </pic:cNvPicPr>
                   </pic:nvPicPr>
                   <pic:blipFill>
-                    <a:blip r:embed="rId44" cstate="print">
+                    <a:blip r:embed="rId46" cstate="print">
                       <a:extLst>
                         <a:ext uri="{28A0092B-C50C-407E-A947-70E740481C1C}">
                           <a14:useLocalDpi xmlns:a14="http://schemas.microsoft.com/office/drawing/2010/main" val="0"/>
@@ -25879,10 +25246,11 @@
           <w:bCs/>
           <w:szCs w:val="28"/>
         </w:rPr>
+        <w:lastRenderedPageBreak/>
         <w:tab/>
       </w:r>
-      <w:bookmarkStart w:id="102" w:name="_Toc131400742"/>
-      <w:bookmarkStart w:id="103" w:name="_Toc131400806"/>
+      <w:bookmarkStart w:id="103" w:name="_Toc131400742"/>
+      <w:bookmarkStart w:id="104" w:name="_Toc131400806"/>
       <w:r>
         <w:rPr>
           <w:rFonts w:cs="Times New Roman"/>
@@ -25907,8 +25275,8 @@
         </w:rPr>
         <w:t>.12. Chức năng Quản lý sản phẩm</w:t>
       </w:r>
-      <w:bookmarkEnd w:id="102"/>
       <w:bookmarkEnd w:id="103"/>
+      <w:bookmarkEnd w:id="104"/>
     </w:p>
     <w:p>
       <w:r>
@@ -25933,7 +25301,7 @@
                     </pic:cNvPicPr>
                   </pic:nvPicPr>
                   <pic:blipFill>
-                    <a:blip r:embed="rId45" cstate="print">
+                    <a:blip r:embed="rId47" cstate="print">
                       <a:extLst>
                         <a:ext uri="{28A0092B-C50C-407E-A947-70E740481C1C}">
                           <a14:useLocalDpi xmlns:a14="http://schemas.microsoft.com/office/drawing/2010/main" val="0"/>
@@ -25981,11 +25349,10 @@
           <w:bCs/>
           <w:szCs w:val="28"/>
         </w:rPr>
-        <w:lastRenderedPageBreak/>
         <w:tab/>
       </w:r>
-      <w:bookmarkStart w:id="104" w:name="_Toc131400743"/>
-      <w:bookmarkStart w:id="105" w:name="_Toc131400807"/>
+      <w:bookmarkStart w:id="105" w:name="_Toc131400743"/>
+      <w:bookmarkStart w:id="106" w:name="_Toc131400807"/>
       <w:r>
         <w:rPr>
           <w:rFonts w:cs="Times New Roman"/>
@@ -26010,8 +25377,8 @@
         </w:rPr>
         <w:t>.13. Chức năng Quản lý đơn hàng</w:t>
       </w:r>
-      <w:bookmarkEnd w:id="104"/>
       <w:bookmarkEnd w:id="105"/>
+      <w:bookmarkEnd w:id="106"/>
     </w:p>
     <w:p>
       <w:r>
@@ -26036,7 +25403,7 @@
                     </pic:cNvPicPr>
                   </pic:nvPicPr>
                   <pic:blipFill>
-                    <a:blip r:embed="rId46" cstate="print">
+                    <a:blip r:embed="rId48" cstate="print">
                       <a:extLst>
                         <a:ext uri="{28A0092B-C50C-407E-A947-70E740481C1C}">
                           <a14:useLocalDpi xmlns:a14="http://schemas.microsoft.com/office/drawing/2010/main" val="0"/>
@@ -26084,10 +25451,11 @@
           <w:bCs/>
           <w:szCs w:val="28"/>
         </w:rPr>
+        <w:lastRenderedPageBreak/>
         <w:tab/>
       </w:r>
-      <w:bookmarkStart w:id="106" w:name="_Toc131400744"/>
-      <w:bookmarkStart w:id="107" w:name="_Toc131400808"/>
+      <w:bookmarkStart w:id="107" w:name="_Toc131400744"/>
+      <w:bookmarkStart w:id="108" w:name="_Toc131400808"/>
       <w:r>
         <w:rPr>
           <w:rFonts w:cs="Times New Roman"/>
@@ -26112,8 +25480,8 @@
         </w:rPr>
         <w:t>.14. Chức năng Quản lý tài khoản</w:t>
       </w:r>
-      <w:bookmarkEnd w:id="106"/>
       <w:bookmarkEnd w:id="107"/>
+      <w:bookmarkEnd w:id="108"/>
     </w:p>
     <w:p>
       <w:r>
@@ -26138,7 +25506,7 @@
                     </pic:cNvPicPr>
                   </pic:nvPicPr>
                   <pic:blipFill>
-                    <a:blip r:embed="rId47" cstate="print">
+                    <a:blip r:embed="rId49" cstate="print">
                       <a:extLst>
                         <a:ext uri="{28A0092B-C50C-407E-A947-70E740481C1C}">
                           <a14:useLocalDpi xmlns:a14="http://schemas.microsoft.com/office/drawing/2010/main" val="0"/>
@@ -26202,7 +25570,6 @@
         <w:pStyle w:val="Heading2"/>
       </w:pPr>
       <w:r>
-        <w:lastRenderedPageBreak/>
         <w:t xml:space="preserve">2.4. Biểu đồ trạng thái </w:t>
       </w:r>
     </w:p>
@@ -26342,7 +25709,7 @@
       </w:pPr>
     </w:p>
     <w:sectPr>
-      <w:footerReference w:type="default" r:id="rId48"/>
+      <w:footerReference w:type="default" r:id="rId50"/>
       <w:pgSz w:w="12240" w:h="15840"/>
       <w:pgMar w:top="1440" w:right="1440" w:bottom="1440" w:left="1440" w:header="708" w:footer="708" w:gutter="0"/>
       <w:pgNumType w:start="1"/>
@@ -26354,7 +25721,7 @@
 </file>
 
 <file path=word/endnotes.xml><?xml version="1.0" encoding="utf-8"?>
-<w:endnotes xmlns:wpc="http://schemas.microsoft.com/office/word/2010/wordprocessingCanvas" xmlns:cx="http://schemas.microsoft.com/office/drawing/2014/chartex" xmlns:cx1="http://schemas.microsoft.com/office/drawing/2015/9/8/chartex" xmlns:cx2="http://schemas.microsoft.com/office/drawing/2015/10/21/chartex" xmlns:cx3="http://schemas.microsoft.com/office/drawing/2016/5/9/chartex" xmlns:cx4="http://schemas.microsoft.com/office/drawing/2016/5/10/chartex" xmlns:cx5="http://schemas.microsoft.com/office/drawing/2016/5/11/chartex" xmlns:cx6="http://schemas.microsoft.com/office/drawing/2016/5/12/chartex" xmlns:cx7="http://schemas.microsoft.com/office/drawing/2016/5/13/chartex" xmlns:cx8="http://schemas.microsoft.com/office/drawing/2016/5/14/chartex" xmlns:mc="http://schemas.openxmlformats.org/markup-compatibility/2006" xmlns:aink="http://schemas.microsoft.com/office/drawing/2016/ink" xmlns:am3d="http://schemas.microsoft.com/office/drawing/2017/model3d" xmlns:o="urn:schemas-microsoft-com:office:office" xmlns:oel="http://schemas.microsoft.com/office/2019/extlst" xmlns:r="http://schemas.openxmlformats.org/officeDocument/2006/relationships" xmlns:m="http://schemas.openxmlformats.org/officeDocument/2006/math" xmlns:v="urn:schemas-microsoft-com:vml" xmlns:wp14="http://schemas.microsoft.com/office/word/2010/wordprocessingDrawing" xmlns:wp="http://schemas.openxmlformats.org/drawingml/2006/wordprocessingDrawing" xmlns:w10="urn:schemas-microsoft-com:office:word" xmlns:w="http://schemas.openxmlformats.org/wordprocessingml/2006/main" xmlns:w14="http://schemas.microsoft.com/office/word/2010/wordml" xmlns:w15="http://schemas.microsoft.com/office/word/2012/wordml" xmlns:w16cex="http://schemas.microsoft.com/office/word/2018/wordml/cex" xmlns:w16cid="http://schemas.microsoft.com/office/word/2016/wordml/cid" xmlns:w16="http://schemas.microsoft.com/office/word/2018/wordml" xmlns:w16du="http://schemas.microsoft.com/office/word/2023/wordml/word16du" xmlns:w16sdtdh="http://schemas.microsoft.com/office/word/2020/wordml/sdtdatahash" xmlns:w16se="http://schemas.microsoft.com/office/word/2015/wordml/symex" xmlns:wpg="http://schemas.microsoft.com/office/word/2010/wordprocessingGroup" xmlns:wpi="http://schemas.microsoft.com/office/word/2010/wordprocessingInk" xmlns:wne="http://schemas.microsoft.com/office/word/2006/wordml" xmlns:wps="http://schemas.microsoft.com/office/word/2010/wordprocessingShape" mc:Ignorable="w14 w15 w16se w16cid w16 w16cex w16sdtdh wp14">
+<w:endnotes xmlns:wpc="http://schemas.microsoft.com/office/word/2010/wordprocessingCanvas" xmlns:mc="http://schemas.openxmlformats.org/markup-compatibility/2006" xmlns:o="urn:schemas-microsoft-com:office:office" xmlns:r="http://schemas.openxmlformats.org/officeDocument/2006/relationships" xmlns:m="http://schemas.openxmlformats.org/officeDocument/2006/math" xmlns:v="urn:schemas-microsoft-com:vml" xmlns:wp14="http://schemas.microsoft.com/office/word/2010/wordprocessingDrawing" xmlns:wp="http://schemas.openxmlformats.org/drawingml/2006/wordprocessingDrawing" xmlns:w10="urn:schemas-microsoft-com:office:word" xmlns:w="http://schemas.openxmlformats.org/wordprocessingml/2006/main" xmlns:w14="http://schemas.microsoft.com/office/word/2010/wordml" xmlns:w15="http://schemas.microsoft.com/office/word/2012/wordml" xmlns:wpg="http://schemas.microsoft.com/office/word/2010/wordprocessingGroup" xmlns:wpi="http://schemas.microsoft.com/office/word/2010/wordprocessingInk" xmlns:wne="http://schemas.microsoft.com/office/word/2006/wordml" xmlns:wps="http://schemas.microsoft.com/office/word/2010/wordprocessingShape" mc:Ignorable="w14 w15 wp14">
   <w:endnote w:type="separator" w:id="-1">
     <w:p>
       <w:r>
@@ -26373,7 +25740,7 @@
 </file>
 
 <file path=word/footer1.xml><?xml version="1.0" encoding="utf-8"?>
-<w:ftr xmlns:wpc="http://schemas.microsoft.com/office/word/2010/wordprocessingCanvas" xmlns:cx="http://schemas.microsoft.com/office/drawing/2014/chartex" xmlns:cx1="http://schemas.microsoft.com/office/drawing/2015/9/8/chartex" xmlns:cx2="http://schemas.microsoft.com/office/drawing/2015/10/21/chartex" xmlns:cx3="http://schemas.microsoft.com/office/drawing/2016/5/9/chartex" xmlns:cx4="http://schemas.microsoft.com/office/drawing/2016/5/10/chartex" xmlns:cx5="http://schemas.microsoft.com/office/drawing/2016/5/11/chartex" xmlns:cx6="http://schemas.microsoft.com/office/drawing/2016/5/12/chartex" xmlns:cx7="http://schemas.microsoft.com/office/drawing/2016/5/13/chartex" xmlns:cx8="http://schemas.microsoft.com/office/drawing/2016/5/14/chartex" xmlns:mc="http://schemas.openxmlformats.org/markup-compatibility/2006" xmlns:aink="http://schemas.microsoft.com/office/drawing/2016/ink" xmlns:am3d="http://schemas.microsoft.com/office/drawing/2017/model3d" xmlns:o="urn:schemas-microsoft-com:office:office" xmlns:oel="http://schemas.microsoft.com/office/2019/extlst" xmlns:r="http://schemas.openxmlformats.org/officeDocument/2006/relationships" xmlns:m="http://schemas.openxmlformats.org/officeDocument/2006/math" xmlns:v="urn:schemas-microsoft-com:vml" xmlns:wp14="http://schemas.microsoft.com/office/word/2010/wordprocessingDrawing" xmlns:wp="http://schemas.openxmlformats.org/drawingml/2006/wordprocessingDrawing" xmlns:w10="urn:schemas-microsoft-com:office:word" xmlns:w="http://schemas.openxmlformats.org/wordprocessingml/2006/main" xmlns:w14="http://schemas.microsoft.com/office/word/2010/wordml" xmlns:w15="http://schemas.microsoft.com/office/word/2012/wordml" xmlns:w16cex="http://schemas.microsoft.com/office/word/2018/wordml/cex" xmlns:w16cid="http://schemas.microsoft.com/office/word/2016/wordml/cid" xmlns:w16="http://schemas.microsoft.com/office/word/2018/wordml" xmlns:w16du="http://schemas.microsoft.com/office/word/2023/wordml/word16du" xmlns:w16sdtdh="http://schemas.microsoft.com/office/word/2020/wordml/sdtdatahash" xmlns:w16se="http://schemas.microsoft.com/office/word/2015/wordml/symex" xmlns:wpg="http://schemas.microsoft.com/office/word/2010/wordprocessingGroup" xmlns:wpi="http://schemas.microsoft.com/office/word/2010/wordprocessingInk" xmlns:wne="http://schemas.microsoft.com/office/word/2006/wordml" xmlns:wps="http://schemas.microsoft.com/office/word/2010/wordprocessingShape" mc:Ignorable="w14 w15 w16se w16cid w16 w16cex w16sdtdh wp14">
+<w:ftr xmlns:wpc="http://schemas.microsoft.com/office/word/2010/wordprocessingCanvas" xmlns:mc="http://schemas.openxmlformats.org/markup-compatibility/2006" xmlns:o="urn:schemas-microsoft-com:office:office" xmlns:r="http://schemas.openxmlformats.org/officeDocument/2006/relationships" xmlns:m="http://schemas.openxmlformats.org/officeDocument/2006/math" xmlns:v="urn:schemas-microsoft-com:vml" xmlns:wp14="http://schemas.microsoft.com/office/word/2010/wordprocessingDrawing" xmlns:wp="http://schemas.openxmlformats.org/drawingml/2006/wordprocessingDrawing" xmlns:w10="urn:schemas-microsoft-com:office:word" xmlns:w="http://schemas.openxmlformats.org/wordprocessingml/2006/main" xmlns:w14="http://schemas.microsoft.com/office/word/2010/wordml" xmlns:w15="http://schemas.microsoft.com/office/word/2012/wordml" xmlns:wpg="http://schemas.microsoft.com/office/word/2010/wordprocessingGroup" xmlns:wpi="http://schemas.microsoft.com/office/word/2010/wordprocessingInk" xmlns:wne="http://schemas.microsoft.com/office/word/2006/wordml" xmlns:wps="http://schemas.microsoft.com/office/word/2010/wordprocessingShape" mc:Ignorable="w14 w15 wp14">
   <w:p>
     <w:pPr>
       <w:pStyle w:val="Footer"/>
@@ -26389,7 +25756,7 @@
 </file>
 
 <file path=word/footer2.xml><?xml version="1.0" encoding="utf-8"?>
-<w:ftr xmlns:wpc="http://schemas.microsoft.com/office/word/2010/wordprocessingCanvas" xmlns:cx="http://schemas.microsoft.com/office/drawing/2014/chartex" xmlns:cx1="http://schemas.microsoft.com/office/drawing/2015/9/8/chartex" xmlns:cx2="http://schemas.microsoft.com/office/drawing/2015/10/21/chartex" xmlns:cx3="http://schemas.microsoft.com/office/drawing/2016/5/9/chartex" xmlns:cx4="http://schemas.microsoft.com/office/drawing/2016/5/10/chartex" xmlns:cx5="http://schemas.microsoft.com/office/drawing/2016/5/11/chartex" xmlns:cx6="http://schemas.microsoft.com/office/drawing/2016/5/12/chartex" xmlns:cx7="http://schemas.microsoft.com/office/drawing/2016/5/13/chartex" xmlns:cx8="http://schemas.microsoft.com/office/drawing/2016/5/14/chartex" xmlns:mc="http://schemas.openxmlformats.org/markup-compatibility/2006" xmlns:aink="http://schemas.microsoft.com/office/drawing/2016/ink" xmlns:am3d="http://schemas.microsoft.com/office/drawing/2017/model3d" xmlns:o="urn:schemas-microsoft-com:office:office" xmlns:oel="http://schemas.microsoft.com/office/2019/extlst" xmlns:r="http://schemas.openxmlformats.org/officeDocument/2006/relationships" xmlns:m="http://schemas.openxmlformats.org/officeDocument/2006/math" xmlns:v="urn:schemas-microsoft-com:vml" xmlns:wp14="http://schemas.microsoft.com/office/word/2010/wordprocessingDrawing" xmlns:wp="http://schemas.openxmlformats.org/drawingml/2006/wordprocessingDrawing" xmlns:w10="urn:schemas-microsoft-com:office:word" xmlns:w="http://schemas.openxmlformats.org/wordprocessingml/2006/main" xmlns:w14="http://schemas.microsoft.com/office/word/2010/wordml" xmlns:w15="http://schemas.microsoft.com/office/word/2012/wordml" xmlns:w16cex="http://schemas.microsoft.com/office/word/2018/wordml/cex" xmlns:w16cid="http://schemas.microsoft.com/office/word/2016/wordml/cid" xmlns:w16="http://schemas.microsoft.com/office/word/2018/wordml" xmlns:w16du="http://schemas.microsoft.com/office/word/2023/wordml/word16du" xmlns:w16sdtdh="http://schemas.microsoft.com/office/word/2020/wordml/sdtdatahash" xmlns:w16se="http://schemas.microsoft.com/office/word/2015/wordml/symex" xmlns:wpg="http://schemas.microsoft.com/office/word/2010/wordprocessingGroup" xmlns:wpi="http://schemas.microsoft.com/office/word/2010/wordprocessingInk" xmlns:wne="http://schemas.microsoft.com/office/word/2006/wordml" xmlns:wps="http://schemas.microsoft.com/office/word/2010/wordprocessingShape" mc:Ignorable="w14 w15 w16se w16cid w16 w16cex w16sdtdh wp14">
+<w:ftr xmlns:wpc="http://schemas.microsoft.com/office/word/2010/wordprocessingCanvas" xmlns:mc="http://schemas.openxmlformats.org/markup-compatibility/2006" xmlns:o="urn:schemas-microsoft-com:office:office" xmlns:r="http://schemas.openxmlformats.org/officeDocument/2006/relationships" xmlns:m="http://schemas.openxmlformats.org/officeDocument/2006/math" xmlns:v="urn:schemas-microsoft-com:vml" xmlns:wp14="http://schemas.microsoft.com/office/word/2010/wordprocessingDrawing" xmlns:wp="http://schemas.openxmlformats.org/drawingml/2006/wordprocessingDrawing" xmlns:w10="urn:schemas-microsoft-com:office:word" xmlns:w="http://schemas.openxmlformats.org/wordprocessingml/2006/main" xmlns:w14="http://schemas.microsoft.com/office/word/2010/wordml" xmlns:w15="http://schemas.microsoft.com/office/word/2012/wordml" xmlns:wpg="http://schemas.microsoft.com/office/word/2010/wordprocessingGroup" xmlns:wpi="http://schemas.microsoft.com/office/word/2010/wordprocessingInk" xmlns:wne="http://schemas.microsoft.com/office/word/2006/wordml" xmlns:wps="http://schemas.microsoft.com/office/word/2010/wordprocessingShape" mc:Ignorable="w14 w15 wp14">
   <w:sdt>
     <w:sdtPr>
       <w:id w:val="1378356782"/>
@@ -26422,7 +25789,7 @@
           <w:rPr>
             <w:noProof/>
           </w:rPr>
-          <w:t>2</w:t>
+          <w:t>27</w:t>
         </w:r>
         <w:r>
           <w:rPr>
@@ -26442,7 +25809,7 @@
 </file>
 
 <file path=word/footnotes.xml><?xml version="1.0" encoding="utf-8"?>
-<w:footnotes xmlns:wpc="http://schemas.microsoft.com/office/word/2010/wordprocessingCanvas" xmlns:cx="http://schemas.microsoft.com/office/drawing/2014/chartex" xmlns:cx1="http://schemas.microsoft.com/office/drawing/2015/9/8/chartex" xmlns:cx2="http://schemas.microsoft.com/office/drawing/2015/10/21/chartex" xmlns:cx3="http://schemas.microsoft.com/office/drawing/2016/5/9/chartex" xmlns:cx4="http://schemas.microsoft.com/office/drawing/2016/5/10/chartex" xmlns:cx5="http://schemas.microsoft.com/office/drawing/2016/5/11/chartex" xmlns:cx6="http://schemas.microsoft.com/office/drawing/2016/5/12/chartex" xmlns:cx7="http://schemas.microsoft.com/office/drawing/2016/5/13/chartex" xmlns:cx8="http://schemas.microsoft.com/office/drawing/2016/5/14/chartex" xmlns:mc="http://schemas.openxmlformats.org/markup-compatibility/2006" xmlns:aink="http://schemas.microsoft.com/office/drawing/2016/ink" xmlns:am3d="http://schemas.microsoft.com/office/drawing/2017/model3d" xmlns:o="urn:schemas-microsoft-com:office:office" xmlns:oel="http://schemas.microsoft.com/office/2019/extlst" xmlns:r="http://schemas.openxmlformats.org/officeDocument/2006/relationships" xmlns:m="http://schemas.openxmlformats.org/officeDocument/2006/math" xmlns:v="urn:schemas-microsoft-com:vml" xmlns:wp14="http://schemas.microsoft.com/office/word/2010/wordprocessingDrawing" xmlns:wp="http://schemas.openxmlformats.org/drawingml/2006/wordprocessingDrawing" xmlns:w10="urn:schemas-microsoft-com:office:word" xmlns:w="http://schemas.openxmlformats.org/wordprocessingml/2006/main" xmlns:w14="http://schemas.microsoft.com/office/word/2010/wordml" xmlns:w15="http://schemas.microsoft.com/office/word/2012/wordml" xmlns:w16cex="http://schemas.microsoft.com/office/word/2018/wordml/cex" xmlns:w16cid="http://schemas.microsoft.com/office/word/2016/wordml/cid" xmlns:w16="http://schemas.microsoft.com/office/word/2018/wordml" xmlns:w16du="http://schemas.microsoft.com/office/word/2023/wordml/word16du" xmlns:w16sdtdh="http://schemas.microsoft.com/office/word/2020/wordml/sdtdatahash" xmlns:w16se="http://schemas.microsoft.com/office/word/2015/wordml/symex" xmlns:wpg="http://schemas.microsoft.com/office/word/2010/wordprocessingGroup" xmlns:wpi="http://schemas.microsoft.com/office/word/2010/wordprocessingInk" xmlns:wne="http://schemas.microsoft.com/office/word/2006/wordml" xmlns:wps="http://schemas.microsoft.com/office/word/2010/wordprocessingShape" mc:Ignorable="w14 w15 w16se w16cid w16 w16cex w16sdtdh wp14">
+<w:footnotes xmlns:wpc="http://schemas.microsoft.com/office/word/2010/wordprocessingCanvas" xmlns:mc="http://schemas.openxmlformats.org/markup-compatibility/2006" xmlns:o="urn:schemas-microsoft-com:office:office" xmlns:r="http://schemas.openxmlformats.org/officeDocument/2006/relationships" xmlns:m="http://schemas.openxmlformats.org/officeDocument/2006/math" xmlns:v="urn:schemas-microsoft-com:vml" xmlns:wp14="http://schemas.microsoft.com/office/word/2010/wordprocessingDrawing" xmlns:wp="http://schemas.openxmlformats.org/drawingml/2006/wordprocessingDrawing" xmlns:w10="urn:schemas-microsoft-com:office:word" xmlns:w="http://schemas.openxmlformats.org/wordprocessingml/2006/main" xmlns:w14="http://schemas.microsoft.com/office/word/2010/wordml" xmlns:w15="http://schemas.microsoft.com/office/word/2012/wordml" xmlns:wpg="http://schemas.microsoft.com/office/word/2010/wordprocessingGroup" xmlns:wpi="http://schemas.microsoft.com/office/word/2010/wordprocessingInk" xmlns:wne="http://schemas.microsoft.com/office/word/2006/wordml" xmlns:wps="http://schemas.microsoft.com/office/word/2010/wordprocessingShape" mc:Ignorable="w14 w15 wp14">
   <w:footnote w:type="separator" w:id="-1">
     <w:p>
       <w:r>
@@ -26461,8 +25828,8 @@
 </file>
 
 <file path=word/numbering.xml><?xml version="1.0" encoding="utf-8"?>
-<w:numbering xmlns:wpc="http://schemas.microsoft.com/office/word/2010/wordprocessingCanvas" xmlns:cx="http://schemas.microsoft.com/office/drawing/2014/chartex" xmlns:cx1="http://schemas.microsoft.com/office/drawing/2015/9/8/chartex" xmlns:cx2="http://schemas.microsoft.com/office/drawing/2015/10/21/chartex" xmlns:cx3="http://schemas.microsoft.com/office/drawing/2016/5/9/chartex" xmlns:cx4="http://schemas.microsoft.com/office/drawing/2016/5/10/chartex" xmlns:cx5="http://schemas.microsoft.com/office/drawing/2016/5/11/chartex" xmlns:cx6="http://schemas.microsoft.com/office/drawing/2016/5/12/chartex" xmlns:cx7="http://schemas.microsoft.com/office/drawing/2016/5/13/chartex" xmlns:cx8="http://schemas.microsoft.com/office/drawing/2016/5/14/chartex" xmlns:mc="http://schemas.openxmlformats.org/markup-compatibility/2006" xmlns:aink="http://schemas.microsoft.com/office/drawing/2016/ink" xmlns:am3d="http://schemas.microsoft.com/office/drawing/2017/model3d" xmlns:o="urn:schemas-microsoft-com:office:office" xmlns:oel="http://schemas.microsoft.com/office/2019/extlst" xmlns:r="http://schemas.openxmlformats.org/officeDocument/2006/relationships" xmlns:m="http://schemas.openxmlformats.org/officeDocument/2006/math" xmlns:v="urn:schemas-microsoft-com:vml" xmlns:wp14="http://schemas.microsoft.com/office/word/2010/wordprocessingDrawing" xmlns:wp="http://schemas.openxmlformats.org/drawingml/2006/wordprocessingDrawing" xmlns:w10="urn:schemas-microsoft-com:office:word" xmlns:w="http://schemas.openxmlformats.org/wordprocessingml/2006/main" xmlns:w14="http://schemas.microsoft.com/office/word/2010/wordml" xmlns:w15="http://schemas.microsoft.com/office/word/2012/wordml" xmlns:w16cex="http://schemas.microsoft.com/office/word/2018/wordml/cex" xmlns:w16cid="http://schemas.microsoft.com/office/word/2016/wordml/cid" xmlns:w16="http://schemas.microsoft.com/office/word/2018/wordml" xmlns:w16du="http://schemas.microsoft.com/office/word/2023/wordml/word16du" xmlns:w16sdtdh="http://schemas.microsoft.com/office/word/2020/wordml/sdtdatahash" xmlns:w16se="http://schemas.microsoft.com/office/word/2015/wordml/symex" xmlns:wpg="http://schemas.microsoft.com/office/word/2010/wordprocessingGroup" xmlns:wpi="http://schemas.microsoft.com/office/word/2010/wordprocessingInk" xmlns:wne="http://schemas.microsoft.com/office/word/2006/wordml" xmlns:wps="http://schemas.microsoft.com/office/word/2010/wordprocessingShape" mc:Ignorable="w14 w15 w16se w16cid w16 w16cex w16sdtdh wp14">
-  <w:abstractNum w:abstractNumId="0" w15:restartNumberingAfterBreak="0">
+<w:numbering xmlns:wpc="http://schemas.microsoft.com/office/word/2010/wordprocessingCanvas" xmlns:mc="http://schemas.openxmlformats.org/markup-compatibility/2006" xmlns:o="urn:schemas-microsoft-com:office:office" xmlns:r="http://schemas.openxmlformats.org/officeDocument/2006/relationships" xmlns:m="http://schemas.openxmlformats.org/officeDocument/2006/math" xmlns:v="urn:schemas-microsoft-com:vml" xmlns:wp14="http://schemas.microsoft.com/office/word/2010/wordprocessingDrawing" xmlns:wp="http://schemas.openxmlformats.org/drawingml/2006/wordprocessingDrawing" xmlns:w10="urn:schemas-microsoft-com:office:word" xmlns:w="http://schemas.openxmlformats.org/wordprocessingml/2006/main" xmlns:w14="http://schemas.microsoft.com/office/word/2010/wordml" xmlns:w15="http://schemas.microsoft.com/office/word/2012/wordml" xmlns:wpg="http://schemas.microsoft.com/office/word/2010/wordprocessingGroup" xmlns:wpi="http://schemas.microsoft.com/office/word/2010/wordprocessingInk" xmlns:wne="http://schemas.microsoft.com/office/word/2006/wordml" xmlns:wps="http://schemas.microsoft.com/office/word/2010/wordprocessingShape" mc:Ignorable="w14 w15 wp14">
+  <w:abstractNum w:abstractNumId="0">
     <w:nsid w:val="0EC310FB"/>
     <w:multiLevelType w:val="multilevel"/>
     <w:tmpl w:val="1ACC4B1E"/>
@@ -26611,7 +25978,7 @@
       </w:rPr>
     </w:lvl>
   </w:abstractNum>
-  <w:abstractNum w:abstractNumId="1" w15:restartNumberingAfterBreak="0">
+  <w:abstractNum w:abstractNumId="1">
     <w:nsid w:val="133871F1"/>
     <w:multiLevelType w:val="multilevel"/>
     <w:tmpl w:val="D21C36A6"/>
@@ -26724,7 +26091,7 @@
       </w:pPr>
     </w:lvl>
   </w:abstractNum>
-  <w:abstractNum w:abstractNumId="2" w15:restartNumberingAfterBreak="0">
+  <w:abstractNum w:abstractNumId="2">
     <w:nsid w:val="361747F4"/>
     <w:multiLevelType w:val="hybridMultilevel"/>
     <w:tmpl w:val="449690E2"/>
@@ -26837,7 +26204,7 @@
       </w:rPr>
     </w:lvl>
   </w:abstractNum>
-  <w:abstractNum w:abstractNumId="3" w15:restartNumberingAfterBreak="0">
+  <w:abstractNum w:abstractNumId="3">
     <w:nsid w:val="44897C58"/>
     <w:multiLevelType w:val="multilevel"/>
     <w:tmpl w:val="2340D60E"/>
@@ -26986,7 +26353,7 @@
       </w:rPr>
     </w:lvl>
   </w:abstractNum>
-  <w:abstractNum w:abstractNumId="4" w15:restartNumberingAfterBreak="0">
+  <w:abstractNum w:abstractNumId="4">
     <w:nsid w:val="4BF83D40"/>
     <w:multiLevelType w:val="multilevel"/>
     <w:tmpl w:val="F718DD2A"/>
@@ -27099,7 +26466,7 @@
       </w:pPr>
     </w:lvl>
   </w:abstractNum>
-  <w:abstractNum w:abstractNumId="5" w15:restartNumberingAfterBreak="0">
+  <w:abstractNum w:abstractNumId="5">
     <w:nsid w:val="58877357"/>
     <w:multiLevelType w:val="multilevel"/>
     <w:tmpl w:val="412ED3E2"/>
@@ -27212,29 +26579,29 @@
       </w:pPr>
     </w:lvl>
   </w:abstractNum>
-  <w:num w:numId="1" w16cid:durableId="395595994">
+  <w:num w:numId="1">
     <w:abstractNumId w:val="0"/>
   </w:num>
-  <w:num w:numId="2" w16cid:durableId="1539581461">
+  <w:num w:numId="2">
     <w:abstractNumId w:val="2"/>
   </w:num>
-  <w:num w:numId="3" w16cid:durableId="1785422052">
+  <w:num w:numId="3">
     <w:abstractNumId w:val="3"/>
   </w:num>
-  <w:num w:numId="4" w16cid:durableId="1186096442">
+  <w:num w:numId="4">
     <w:abstractNumId w:val="1"/>
   </w:num>
-  <w:num w:numId="5" w16cid:durableId="1377243252">
+  <w:num w:numId="5">
     <w:abstractNumId w:val="4"/>
   </w:num>
-  <w:num w:numId="6" w16cid:durableId="1516457532">
+  <w:num w:numId="6">
     <w:abstractNumId w:val="5"/>
   </w:num>
 </w:numbering>
 </file>
 
 <file path=word/styles.xml><?xml version="1.0" encoding="utf-8"?>
-<w:styles xmlns:mc="http://schemas.openxmlformats.org/markup-compatibility/2006" xmlns:r="http://schemas.openxmlformats.org/officeDocument/2006/relationships" xmlns:w="http://schemas.openxmlformats.org/wordprocessingml/2006/main" xmlns:w14="http://schemas.microsoft.com/office/word/2010/wordml" xmlns:w15="http://schemas.microsoft.com/office/word/2012/wordml" xmlns:w16cex="http://schemas.microsoft.com/office/word/2018/wordml/cex" xmlns:w16cid="http://schemas.microsoft.com/office/word/2016/wordml/cid" xmlns:w16="http://schemas.microsoft.com/office/word/2018/wordml" xmlns:w16sdtdh="http://schemas.microsoft.com/office/word/2020/wordml/sdtdatahash" xmlns:w16se="http://schemas.microsoft.com/office/word/2015/wordml/symex" mc:Ignorable="w14 w15 w16se w16cid w16 w16cex w16sdtdh">
+<w:styles xmlns:mc="http://schemas.openxmlformats.org/markup-compatibility/2006" xmlns:r="http://schemas.openxmlformats.org/officeDocument/2006/relationships" xmlns:w="http://schemas.openxmlformats.org/wordprocessingml/2006/main" xmlns:w14="http://schemas.microsoft.com/office/word/2010/wordml" xmlns:w15="http://schemas.microsoft.com/office/word/2012/wordml" mc:Ignorable="w14 w15">
   <w:docDefaults>
     <w:rPrDefault>
       <w:rPr>
@@ -27250,7 +26617,7 @@
       </w:pPr>
     </w:pPrDefault>
   </w:docDefaults>
-  <w:latentStyles w:defLockedState="0" w:defUIPriority="99" w:defSemiHidden="0" w:defUnhideWhenUsed="0" w:defQFormat="0" w:count="376">
+  <w:latentStyles w:defLockedState="0" w:defUIPriority="99" w:defSemiHidden="0" w:defUnhideWhenUsed="0" w:defQFormat="0" w:count="371">
     <w:lsdException w:name="Normal" w:uiPriority="0" w:qFormat="1"/>
     <w:lsdException w:name="heading 1" w:uiPriority="9" w:qFormat="1"/>
     <w:lsdException w:name="heading 2" w:semiHidden="1" w:uiPriority="9" w:unhideWhenUsed="1" w:qFormat="1"/>
@@ -27622,11 +26989,6 @@
     <w:lsdException w:name="List Table 5 Dark Accent 6" w:uiPriority="50"/>
     <w:lsdException w:name="List Table 6 Colorful Accent 6" w:uiPriority="51"/>
     <w:lsdException w:name="List Table 7 Colorful Accent 6" w:uiPriority="52"/>
-    <w:lsdException w:name="Mention" w:semiHidden="1" w:unhideWhenUsed="1"/>
-    <w:lsdException w:name="Smart Hyperlink" w:semiHidden="1" w:unhideWhenUsed="1"/>
-    <w:lsdException w:name="Hashtag" w:semiHidden="1" w:unhideWhenUsed="1"/>
-    <w:lsdException w:name="Unresolved Mention" w:semiHidden="1" w:unhideWhenUsed="1"/>
-    <w:lsdException w:name="Smart Link" w:semiHidden="1" w:unhideWhenUsed="1"/>
   </w:latentStyles>
   <w:style w:type="paragraph" w:default="1" w:styleId="Normal">
     <w:name w:val="Normal"/>
@@ -27768,6 +27130,7 @@
       <w:spacing w:after="0" w:line="240" w:lineRule="auto"/>
     </w:pPr>
     <w:tblPr>
+      <w:tblInd w:w="0" w:type="dxa"/>
       <w:tblBorders>
         <w:top w:val="single" w:sz="4" w:space="0" w:color="auto"/>
         <w:left w:val="single" w:sz="4" w:space="0" w:color="auto"/>
@@ -27776,6 +27139,12 @@
         <w:insideH w:val="single" w:sz="4" w:space="0" w:color="auto"/>
         <w:insideV w:val="single" w:sz="4" w:space="0" w:color="auto"/>
       </w:tblBorders>
+      <w:tblCellMar>
+        <w:top w:w="0" w:type="dxa"/>
+        <w:left w:w="108" w:type="dxa"/>
+        <w:bottom w:w="0" w:type="dxa"/>
+        <w:right w:w="108" w:type="dxa"/>
+      </w:tblCellMar>
     </w:tblPr>
   </w:style>
   <w:style w:type="paragraph" w:styleId="NormalWeb">
@@ -28340,7 +27709,7 @@
 </file>
 
 <file path=customXml/itemProps1.xml><?xml version="1.0" encoding="utf-8"?>
-<ds:datastoreItem xmlns:ds="http://schemas.openxmlformats.org/officeDocument/2006/customXml" ds:itemID="{2D8511C9-93BF-4942-BFA0-2B5E69EE2D94}">
+<ds:datastoreItem xmlns:ds="http://schemas.openxmlformats.org/officeDocument/2006/customXml" ds:itemID="{67576E97-FC89-42B6-B871-412120BF2F6E}">
   <ds:schemaRefs>
     <ds:schemaRef ds:uri="http://schemas.openxmlformats.org/officeDocument/2006/bibliography"/>
   </ds:schemaRefs>

</xml_diff>

<commit_message>
cap nhat relationship class diagram
ok
</commit_message>
<xml_diff>
--- a/design-Vegana/Nhom6_BaoCao_QLBHTP-1.docx
+++ b/design-Vegana/Nhom6_BaoCao_QLBHTP-1.docx
@@ -1,6 +1,6 @@
 
 <file path=word/document.xml><?xml version="1.0" encoding="utf-8"?>
-<w:document xmlns:wpc="http://schemas.microsoft.com/office/word/2010/wordprocessingCanvas" xmlns:mc="http://schemas.openxmlformats.org/markup-compatibility/2006" xmlns:o="urn:schemas-microsoft-com:office:office" xmlns:r="http://schemas.openxmlformats.org/officeDocument/2006/relationships" xmlns:m="http://schemas.openxmlformats.org/officeDocument/2006/math" xmlns:v="urn:schemas-microsoft-com:vml" xmlns:wp14="http://schemas.microsoft.com/office/word/2010/wordprocessingDrawing" xmlns:wp="http://schemas.openxmlformats.org/drawingml/2006/wordprocessingDrawing" xmlns:w10="urn:schemas-microsoft-com:office:word" xmlns:w="http://schemas.openxmlformats.org/wordprocessingml/2006/main" xmlns:w14="http://schemas.microsoft.com/office/word/2010/wordml" xmlns:w15="http://schemas.microsoft.com/office/word/2012/wordml" xmlns:wpg="http://schemas.microsoft.com/office/word/2010/wordprocessingGroup" xmlns:wpi="http://schemas.microsoft.com/office/word/2010/wordprocessingInk" xmlns:wne="http://schemas.microsoft.com/office/word/2006/wordml" xmlns:wps="http://schemas.microsoft.com/office/word/2010/wordprocessingShape" mc:Ignorable="w14 w15 wp14">
+<w:document xmlns:wpc="http://schemas.microsoft.com/office/word/2010/wordprocessingCanvas" xmlns:cx="http://schemas.microsoft.com/office/drawing/2014/chartex" xmlns:cx1="http://schemas.microsoft.com/office/drawing/2015/9/8/chartex" xmlns:cx2="http://schemas.microsoft.com/office/drawing/2015/10/21/chartex" xmlns:cx3="http://schemas.microsoft.com/office/drawing/2016/5/9/chartex" xmlns:cx4="http://schemas.microsoft.com/office/drawing/2016/5/10/chartex" xmlns:cx5="http://schemas.microsoft.com/office/drawing/2016/5/11/chartex" xmlns:cx6="http://schemas.microsoft.com/office/drawing/2016/5/12/chartex" xmlns:cx7="http://schemas.microsoft.com/office/drawing/2016/5/13/chartex" xmlns:cx8="http://schemas.microsoft.com/office/drawing/2016/5/14/chartex" xmlns:mc="http://schemas.openxmlformats.org/markup-compatibility/2006" xmlns:aink="http://schemas.microsoft.com/office/drawing/2016/ink" xmlns:am3d="http://schemas.microsoft.com/office/drawing/2017/model3d" xmlns:o="urn:schemas-microsoft-com:office:office" xmlns:oel="http://schemas.microsoft.com/office/2019/extlst" xmlns:r="http://schemas.openxmlformats.org/officeDocument/2006/relationships" xmlns:m="http://schemas.openxmlformats.org/officeDocument/2006/math" xmlns:v="urn:schemas-microsoft-com:vml" xmlns:wp14="http://schemas.microsoft.com/office/word/2010/wordprocessingDrawing" xmlns:wp="http://schemas.openxmlformats.org/drawingml/2006/wordprocessingDrawing" xmlns:w10="urn:schemas-microsoft-com:office:word" xmlns:w="http://schemas.openxmlformats.org/wordprocessingml/2006/main" xmlns:w14="http://schemas.microsoft.com/office/word/2010/wordml" xmlns:w15="http://schemas.microsoft.com/office/word/2012/wordml" xmlns:w16cex="http://schemas.microsoft.com/office/word/2018/wordml/cex" xmlns:w16cid="http://schemas.microsoft.com/office/word/2016/wordml/cid" xmlns:w16="http://schemas.microsoft.com/office/word/2018/wordml" xmlns:w16du="http://schemas.microsoft.com/office/word/2023/wordml/word16du" xmlns:w16sdtdh="http://schemas.microsoft.com/office/word/2020/wordml/sdtdatahash" xmlns:w16se="http://schemas.microsoft.com/office/word/2015/wordml/symex" xmlns:wpg="http://schemas.microsoft.com/office/word/2010/wordprocessingGroup" xmlns:wpi="http://schemas.microsoft.com/office/word/2010/wordprocessingInk" xmlns:wne="http://schemas.microsoft.com/office/word/2006/wordml" xmlns:wps="http://schemas.microsoft.com/office/word/2010/wordprocessingShape" mc:Ignorable="w14 w15 w16se w16cid w16 w16cex w16sdtdh wp14">
   <w:body>
     <w:p>
       <w:pPr>
@@ -7352,6 +7352,7 @@
           <w:bCs/>
           <w:highlight w:val="white"/>
         </w:rPr>
+        <w:lastRenderedPageBreak/>
         <w:t>2.1.2. UseCase Đăng ký thành viên</w:t>
       </w:r>
       <w:bookmarkEnd w:id="10"/>
@@ -7398,7 +7399,6 @@
                 <w:color w:val="000000"/>
                 <w:sz w:val="28"/>
               </w:rPr>
-              <w:lastRenderedPageBreak/>
               <w:t>Use Case</w:t>
             </w:r>
           </w:p>
@@ -8100,7 +8100,6 @@
           <w:color w:val="000000"/>
           <w:sz w:val="28"/>
         </w:rPr>
-        <w:lastRenderedPageBreak/>
         <w:t xml:space="preserve">Bảng </w:t>
       </w:r>
       <w:r>
@@ -8203,6 +8202,7 @@
           <w:rFonts w:eastAsia="Times New Roman" w:cs="Times New Roman"/>
           <w:bCs/>
         </w:rPr>
+        <w:lastRenderedPageBreak/>
         <w:t>2.1.3. UseCase Đăng nhập</w:t>
       </w:r>
       <w:bookmarkEnd w:id="12"/>
@@ -8313,7 +8313,6 @@
                 <w:color w:val="000000"/>
                 <w:sz w:val="28"/>
               </w:rPr>
-              <w:lastRenderedPageBreak/>
               <w:t>Actor</w:t>
             </w:r>
           </w:p>
@@ -8955,7 +8954,6 @@
           <w:color w:val="000000"/>
           <w:sz w:val="28"/>
         </w:rPr>
-        <w:lastRenderedPageBreak/>
         <w:t xml:space="preserve"> Bảng </w:t>
       </w:r>
       <w:r>
@@ -9113,6 +9111,7 @@
           <w:rFonts w:eastAsia="Times New Roman" w:cs="Times New Roman"/>
           <w:bCs/>
         </w:rPr>
+        <w:lastRenderedPageBreak/>
         <w:t>2.1.4. UseCase</w:t>
       </w:r>
       <w:r>
@@ -9381,7 +9380,6 @@
                 <w:sz w:val="28"/>
                 <w:szCs w:val="28"/>
               </w:rPr>
-              <w:lastRenderedPageBreak/>
               <w:t>Priorioty</w:t>
             </w:r>
           </w:p>
@@ -10048,6 +10046,7 @@
           <w:bCs/>
           <w:highlight w:val="white"/>
         </w:rPr>
+        <w:lastRenderedPageBreak/>
         <w:t xml:space="preserve">2.1.5. UseCase Xem </w:t>
       </w:r>
       <w:bookmarkEnd w:id="16"/>
@@ -10227,7 +10226,6 @@
                 <w:sz w:val="28"/>
                 <w:szCs w:val="28"/>
               </w:rPr>
-              <w:lastRenderedPageBreak/>
               <w:t>Short Description</w:t>
             </w:r>
           </w:p>
@@ -10738,7 +10736,6 @@
           <w:sz w:val="28"/>
           <w:szCs w:val="28"/>
         </w:rPr>
-        <w:lastRenderedPageBreak/>
         <w:t xml:space="preserve">Hình </w:t>
       </w:r>
       <w:r>
@@ -10905,6 +10902,7 @@
           <w:bCs/>
           <w:highlight w:val="white"/>
         </w:rPr>
+        <w:lastRenderedPageBreak/>
         <w:t xml:space="preserve">2.1.6. UseCase </w:t>
       </w:r>
       <w:r>
@@ -11186,7 +11184,6 @@
                 <w:sz w:val="28"/>
                 <w:szCs w:val="28"/>
               </w:rPr>
-              <w:lastRenderedPageBreak/>
               <w:t>Priorioty</w:t>
             </w:r>
           </w:p>
@@ -11867,6 +11864,7 @@
           <w:bCs/>
           <w:highlight w:val="white"/>
         </w:rPr>
+        <w:lastRenderedPageBreak/>
         <w:t xml:space="preserve">2.1.7. Use Case Quản </w:t>
       </w:r>
       <w:r>
@@ -12203,7 +12201,6 @@
                 <w:color w:val="000000"/>
                 <w:sz w:val="28"/>
               </w:rPr>
-              <w:lastRenderedPageBreak/>
               <w:t>Trigger</w:t>
             </w:r>
           </w:p>
@@ -12755,6 +12752,7 @@
           <w:sz w:val="28"/>
           <w:szCs w:val="28"/>
         </w:rPr>
+        <w:lastRenderedPageBreak/>
         <w:t xml:space="preserve">Bảng </w:t>
       </w:r>
       <w:r>
@@ -13079,7 +13077,6 @@
                 <w:sz w:val="28"/>
                 <w:szCs w:val="28"/>
               </w:rPr>
-              <w:lastRenderedPageBreak/>
               <w:t>Priorioty</w:t>
             </w:r>
           </w:p>
@@ -13699,6 +13696,7 @@
           <w:bCs/>
           <w:highlight w:val="white"/>
         </w:rPr>
+        <w:lastRenderedPageBreak/>
         <w:t>2.1.</w:t>
       </w:r>
       <w:r>
@@ -14124,7 +14122,6 @@
                 <w:color w:val="000000"/>
                 <w:sz w:val="28"/>
               </w:rPr>
-              <w:lastRenderedPageBreak/>
               <w:t>Pre-Condition</w:t>
             </w:r>
           </w:p>
@@ -15023,7 +15020,6 @@
                 <w:sz w:val="28"/>
                 <w:szCs w:val="28"/>
               </w:rPr>
-              <w:lastRenderedPageBreak/>
               <w:t>Priorioty</w:t>
             </w:r>
           </w:p>
@@ -16030,7 +16026,6 @@
                 <w:sz w:val="28"/>
                 <w:szCs w:val="28"/>
               </w:rPr>
-              <w:lastRenderedPageBreak/>
               <w:t>Priorioty</w:t>
             </w:r>
           </w:p>
@@ -16479,7 +16474,6 @@
           <w:sz w:val="28"/>
           <w:szCs w:val="28"/>
         </w:rPr>
-        <w:lastRenderedPageBreak/>
         <w:t xml:space="preserve">Bảng </w:t>
       </w:r>
       <w:r>
@@ -16650,6 +16644,7 @@
           <w:bCs/>
           <w:highlight w:val="white"/>
         </w:rPr>
+        <w:lastRenderedPageBreak/>
         <w:t>2.1.1</w:t>
       </w:r>
       <w:r>
@@ -17059,7 +17054,6 @@
                 <w:color w:val="000000"/>
                 <w:sz w:val="28"/>
               </w:rPr>
-              <w:lastRenderedPageBreak/>
               <w:t>Pre-Condition</w:t>
             </w:r>
           </w:p>
@@ -17692,6 +17686,7 @@
                 <w:color w:val="000000"/>
                 <w:sz w:val="28"/>
               </w:rPr>
+              <w:lastRenderedPageBreak/>
               <w:t xml:space="preserve">5.3a. Admin xác nhận “không xóa” </w:t>
             </w:r>
             <w:r>
@@ -17947,7 +17942,6 @@
                 <w:sz w:val="28"/>
                 <w:szCs w:val="28"/>
               </w:rPr>
-              <w:lastRenderedPageBreak/>
               <w:t>Short Description</w:t>
             </w:r>
           </w:p>
@@ -18568,6 +18562,7 @@
                 <w:color w:val="000000"/>
                 <w:sz w:val="28"/>
               </w:rPr>
+              <w:lastRenderedPageBreak/>
               <w:t>7.3. Admin xem kết quả đã được lọc theo từ khóa</w:t>
             </w:r>
           </w:p>
@@ -18602,6 +18597,7 @@
                 <w:color w:val="000000"/>
                 <w:sz w:val="28"/>
               </w:rPr>
+              <w:lastRenderedPageBreak/>
               <w:t>Alternative Flow</w:t>
             </w:r>
           </w:p>
@@ -18745,7 +18741,6 @@
           <w:sz w:val="28"/>
           <w:szCs w:val="28"/>
         </w:rPr>
-        <w:lastRenderedPageBreak/>
         <w:t>Bảng 2.1.12 Đặc tả Use Case Quản lý nhà cung cấp</w:t>
       </w:r>
     </w:p>
@@ -18766,7 +18761,6 @@
           <w:rFonts w:cs="Times New Roman"/>
           <w:bCs/>
         </w:rPr>
-        <w:lastRenderedPageBreak/>
         <w:t>2.1.1</w:t>
       </w:r>
       <w:r>
@@ -19561,6 +19555,7 @@
                 <w:color w:val="000000"/>
                 <w:sz w:val="28"/>
               </w:rPr>
+              <w:lastRenderedPageBreak/>
               <w:t>6.4 Hệ thống xác nhận chỉnh sửa thành công và cập nhật lại danh sách</w:t>
             </w:r>
           </w:p>
@@ -19655,6 +19650,7 @@
                 <w:color w:val="000000"/>
                 <w:sz w:val="28"/>
               </w:rPr>
+              <w:lastRenderedPageBreak/>
               <w:t>Alternative Flow</w:t>
             </w:r>
           </w:p>
@@ -19763,7 +19759,6 @@
                 <w:color w:val="000000"/>
                 <w:sz w:val="28"/>
               </w:rPr>
-              <w:lastRenderedPageBreak/>
               <w:t xml:space="preserve">5.3a. Admin xác nhận “không xóa” và trả về trang quản lý </w:t>
             </w:r>
             <w:r>
@@ -19813,7 +19808,6 @@
           <w:sz w:val="28"/>
           <w:szCs w:val="28"/>
         </w:rPr>
-        <w:lastRenderedPageBreak/>
         <w:t>Bảng 2.1.13 Đặc tả Use Case Quản lý sản phẩm</w:t>
       </w:r>
     </w:p>
@@ -20050,6 +20044,7 @@
           <w:rFonts w:cs="Times New Roman"/>
           <w:bCs/>
         </w:rPr>
+        <w:lastRenderedPageBreak/>
         <w:t>2.1.1</w:t>
       </w:r>
       <w:r>
@@ -20545,7 +20540,6 @@
                 <w:color w:val="000000"/>
                 <w:sz w:val="28"/>
               </w:rPr>
-              <w:lastRenderedPageBreak/>
               <w:t>Main Flow</w:t>
             </w:r>
           </w:p>
@@ -20956,7 +20950,6 @@
           <w:sz w:val="28"/>
           <w:szCs w:val="28"/>
         </w:rPr>
-        <w:lastRenderedPageBreak/>
         <w:t>Bảng 2.1.14 Đặc tả Use Case Quản lý đơn hàng</w:t>
       </w:r>
     </w:p>
@@ -21005,6 +20998,7 @@
           <w:rFonts w:cs="Times New Roman"/>
           <w:bCs/>
         </w:rPr>
+        <w:lastRenderedPageBreak/>
         <w:t>2.1.1</w:t>
       </w:r>
       <w:r>
@@ -21507,7 +21501,6 @@
                 <w:color w:val="000000"/>
                 <w:sz w:val="28"/>
               </w:rPr>
-              <w:lastRenderedPageBreak/>
               <w:t>Main Flow</w:t>
             </w:r>
           </w:p>
@@ -21837,7 +21830,6 @@
           <w:sz w:val="28"/>
           <w:szCs w:val="28"/>
         </w:rPr>
-        <w:lastRenderedPageBreak/>
         <w:t xml:space="preserve">Bảng 2.1.15 Đặc tả Use Case Quản lý tài </w:t>
       </w:r>
       <w:r>
@@ -21867,6 +21859,7 @@
           <w:rFonts w:cs="Times New Roman"/>
           <w:bCs/>
         </w:rPr>
+        <w:lastRenderedPageBreak/>
         <w:t>2.2. Biểu đồ tuần t</w:t>
       </w:r>
       <w:r>
@@ -21976,7 +21969,6 @@
           <w:bCs/>
           <w:szCs w:val="28"/>
         </w:rPr>
-        <w:lastRenderedPageBreak/>
         <w:tab/>
       </w:r>
       <w:bookmarkStart w:id="42" w:name="_Toc131400716"/>
@@ -22061,6 +22053,7 @@
           <w:bCs/>
           <w:szCs w:val="28"/>
         </w:rPr>
+        <w:lastRenderedPageBreak/>
         <w:tab/>
       </w:r>
       <w:r>
@@ -22102,7 +22095,7 @@
             <v:path o:extrusionok="f" gradientshapeok="t" o:connecttype="rect"/>
             <o:lock v:ext="edit" aspectratio="t"/>
           </v:shapetype>
-          <v:shape id="_x0000_i1025" type="#_x0000_t75" style="width:468pt;height:224.4pt">
+          <v:shape id="_x0000_i1025" type="#_x0000_t75" style="width:467.75pt;height:224.1pt">
             <v:imagedata r:id="rId13" o:title="SequenceDiagram DangXuat"/>
           </v:shape>
         </w:pict>
@@ -22124,7 +22117,6 @@
           <w:bCs/>
           <w:szCs w:val="28"/>
         </w:rPr>
-        <w:lastRenderedPageBreak/>
         <w:tab/>
       </w:r>
       <w:bookmarkStart w:id="44" w:name="_Toc131400717"/>
@@ -22752,17 +22744,15 @@
       </w:r>
     </w:p>
     <w:p>
-      <w:bookmarkStart w:id="55" w:name="_GoBack"/>
       <w:r>
         <w:lastRenderedPageBreak/>
         <w:pict w14:anchorId="594BD490">
-          <v:shape id="_x0000_i1026" type="#_x0000_t75" style="width:467.4pt;height:199.2pt">
+          <v:shape id="_x0000_i1026" type="#_x0000_t75" style="width:467.5pt;height:199.3pt">
             <v:imagedata r:id="rId21" o:title="SequenceDiagram DatHang"/>
           </v:shape>
         </w:pict>
       </w:r>
     </w:p>
-    <w:bookmarkEnd w:id="55"/>
     <w:p/>
     <w:p/>
     <w:p/>
@@ -22775,7 +22765,7 @@
       <w:pPr>
         <w:pStyle w:val="Title"/>
       </w:pPr>
-      <w:bookmarkStart w:id="56" w:name="_Toc131400780"/>
+      <w:bookmarkStart w:id="55" w:name="_Toc131400780"/>
       <w:r>
         <w:t>2.2.</w:t>
       </w:r>
@@ -22783,9 +22773,12 @@
         <w:t>7</w:t>
       </w:r>
       <w:r>
-        <w:t>.1. Chức năng thanh toán</w:t>
-      </w:r>
-      <w:bookmarkEnd w:id="56"/>
+        <w:t xml:space="preserve">.1. Chức năng </w:t>
+      </w:r>
+      <w:bookmarkEnd w:id="55"/>
+      <w:r>
+        <w:t>đặt hàng</w:t>
+      </w:r>
     </w:p>
     <w:p>
       <w:r>
@@ -22793,10 +22786,10 @@
           <w:noProof/>
         </w:rPr>
         <w:drawing>
-          <wp:inline distT="0" distB="0" distL="0" distR="0" wp14:anchorId="4FC12C93" wp14:editId="6FA11886">
-            <wp:extent cx="5943600" cy="2667000"/>
+          <wp:inline distT="0" distB="0" distL="0" distR="0" wp14:anchorId="0216A239" wp14:editId="676B3E6B">
+            <wp:extent cx="5943600" cy="3487420"/>
             <wp:effectExtent l="0" t="0" r="0" b="0"/>
-            <wp:docPr id="93269951" name="Picture 13"/>
+            <wp:docPr id="527683274" name="Picture 1" descr="A picture containing text, diagram, screenshot, parallel&#10;&#10;Description automatically generated"/>
             <wp:cNvGraphicFramePr>
               <a:graphicFrameLocks xmlns:a="http://schemas.openxmlformats.org/drawingml/2006/main" noChangeAspect="1"/>
             </wp:cNvGraphicFramePr>
@@ -22804,7 +22797,7 @@
               <a:graphicData uri="http://schemas.openxmlformats.org/drawingml/2006/picture">
                 <pic:pic xmlns:pic="http://schemas.openxmlformats.org/drawingml/2006/picture">
                   <pic:nvPicPr>
-                    <pic:cNvPr id="0" name="Picture 25"/>
+                    <pic:cNvPr id="527683274" name="Picture 1" descr="A picture containing text, diagram, screenshot, parallel&#10;&#10;Description automatically generated"/>
                     <pic:cNvPicPr>
                       <a:picLocks noChangeAspect="1" noChangeArrowheads="1"/>
                     </pic:cNvPicPr>
@@ -22825,7 +22818,7 @@
                   <pic:spPr bwMode="auto">
                     <a:xfrm>
                       <a:off x="0" y="0"/>
-                      <a:ext cx="5943600" cy="2667000"/>
+                      <a:ext cx="5943600" cy="3487420"/>
                     </a:xfrm>
                     <a:prstGeom prst="rect">
                       <a:avLst/>
@@ -22843,6 +22836,7 @@
       </w:r>
     </w:p>
     <w:p/>
+    <w:p/>
     <w:p>
       <w:pPr>
         <w:pStyle w:val="Heading3"/>
@@ -22862,8 +22856,8 @@
         <w:lastRenderedPageBreak/>
         <w:tab/>
       </w:r>
-      <w:bookmarkStart w:id="57" w:name="_Toc131400721"/>
-      <w:bookmarkStart w:id="58" w:name="_Toc131400781"/>
+      <w:bookmarkStart w:id="56" w:name="_Toc131400721"/>
+      <w:bookmarkStart w:id="57" w:name="_Toc131400781"/>
       <w:r>
         <w:rPr>
           <w:rFonts w:cs="Times New Roman"/>
@@ -22888,8 +22882,8 @@
         </w:rPr>
         <w:t>. Chức năng Quản lý đơn hàng cá nhân</w:t>
       </w:r>
+      <w:bookmarkEnd w:id="56"/>
       <w:bookmarkEnd w:id="57"/>
-      <w:bookmarkEnd w:id="58"/>
     </w:p>
     <w:p>
       <w:r>
@@ -22964,8 +22958,8 @@
         </w:rPr>
         <w:tab/>
       </w:r>
-      <w:bookmarkStart w:id="59" w:name="_Toc131400722"/>
-      <w:bookmarkStart w:id="60" w:name="_Toc131400782"/>
+      <w:bookmarkStart w:id="58" w:name="_Toc131400722"/>
+      <w:bookmarkStart w:id="59" w:name="_Toc131400782"/>
       <w:r>
         <w:rPr>
           <w:rFonts w:cs="Times New Roman"/>
@@ -22990,8 +22984,8 @@
         </w:rPr>
         <w:t>. Chức năng Quản lý tài khoản cá nhân</w:t>
       </w:r>
+      <w:bookmarkEnd w:id="58"/>
       <w:bookmarkEnd w:id="59"/>
-      <w:bookmarkEnd w:id="60"/>
     </w:p>
     <w:p>
       <w:r>
@@ -23067,8 +23061,8 @@
         <w:lastRenderedPageBreak/>
         <w:tab/>
       </w:r>
-      <w:bookmarkStart w:id="61" w:name="_Toc131400723"/>
-      <w:bookmarkStart w:id="62" w:name="_Toc131400783"/>
+      <w:bookmarkStart w:id="60" w:name="_Toc131400723"/>
+      <w:bookmarkStart w:id="61" w:name="_Toc131400783"/>
       <w:r>
         <w:rPr>
           <w:rFonts w:cs="Times New Roman"/>
@@ -23093,8 +23087,8 @@
         </w:rPr>
         <w:t>. Chức năng Xem trang chủ nhân viên</w:t>
       </w:r>
+      <w:bookmarkEnd w:id="60"/>
       <w:bookmarkEnd w:id="61"/>
-      <w:bookmarkEnd w:id="62"/>
     </w:p>
     <w:p>
       <w:r>
@@ -23169,8 +23163,8 @@
         </w:rPr>
         <w:tab/>
       </w:r>
-      <w:bookmarkStart w:id="63" w:name="_Toc131400724"/>
-      <w:bookmarkStart w:id="64" w:name="_Toc131400784"/>
+      <w:bookmarkStart w:id="62" w:name="_Toc131400724"/>
+      <w:bookmarkStart w:id="63" w:name="_Toc131400784"/>
       <w:r>
         <w:rPr>
           <w:rFonts w:cs="Times New Roman"/>
@@ -23195,8 +23189,8 @@
         </w:rPr>
         <w:t>. Chức năng Quản lý loại sản phẩm</w:t>
       </w:r>
+      <w:bookmarkEnd w:id="62"/>
       <w:bookmarkEnd w:id="63"/>
-      <w:bookmarkEnd w:id="64"/>
     </w:p>
     <w:p>
       <w:r>
@@ -23273,8 +23267,8 @@
         <w:lastRenderedPageBreak/>
         <w:tab/>
       </w:r>
-      <w:bookmarkStart w:id="65" w:name="_Toc131400725"/>
-      <w:bookmarkStart w:id="66" w:name="_Toc131400785"/>
+      <w:bookmarkStart w:id="64" w:name="_Toc131400725"/>
+      <w:bookmarkStart w:id="65" w:name="_Toc131400785"/>
       <w:r>
         <w:rPr>
           <w:rFonts w:cs="Times New Roman"/>
@@ -23299,8 +23293,8 @@
         </w:rPr>
         <w:t>. Chức năng Quản lý nhà cung cấp</w:t>
       </w:r>
+      <w:bookmarkEnd w:id="64"/>
       <w:bookmarkEnd w:id="65"/>
-      <w:bookmarkEnd w:id="66"/>
     </w:p>
     <w:p>
       <w:r>
@@ -23375,8 +23369,8 @@
         </w:rPr>
         <w:tab/>
       </w:r>
-      <w:bookmarkStart w:id="67" w:name="_Toc131400726"/>
-      <w:bookmarkStart w:id="68" w:name="_Toc131400786"/>
+      <w:bookmarkStart w:id="66" w:name="_Toc131400726"/>
+      <w:bookmarkStart w:id="67" w:name="_Toc131400786"/>
       <w:r>
         <w:rPr>
           <w:rFonts w:cs="Times New Roman"/>
@@ -23401,8 +23395,8 @@
         </w:rPr>
         <w:t>. Chức năng Quản lý sản phẩm</w:t>
       </w:r>
+      <w:bookmarkEnd w:id="66"/>
       <w:bookmarkEnd w:id="67"/>
-      <w:bookmarkEnd w:id="68"/>
     </w:p>
     <w:p>
       <w:r>
@@ -23478,8 +23472,8 @@
         <w:lastRenderedPageBreak/>
         <w:tab/>
       </w:r>
-      <w:bookmarkStart w:id="69" w:name="_Toc131400727"/>
-      <w:bookmarkStart w:id="70" w:name="_Toc131400787"/>
+      <w:bookmarkStart w:id="68" w:name="_Toc131400727"/>
+      <w:bookmarkStart w:id="69" w:name="_Toc131400787"/>
       <w:r>
         <w:rPr>
           <w:rFonts w:cs="Times New Roman"/>
@@ -23504,8 +23498,8 @@
         </w:rPr>
         <w:t>. Chức năng Quản lý đơn hàng</w:t>
       </w:r>
+      <w:bookmarkEnd w:id="68"/>
       <w:bookmarkEnd w:id="69"/>
-      <w:bookmarkEnd w:id="70"/>
     </w:p>
     <w:p>
       <w:r>
@@ -23580,8 +23574,8 @@
         </w:rPr>
         <w:tab/>
       </w:r>
-      <w:bookmarkStart w:id="71" w:name="_Toc131400728"/>
-      <w:bookmarkStart w:id="72" w:name="_Toc131400788"/>
+      <w:bookmarkStart w:id="70" w:name="_Toc131400728"/>
+      <w:bookmarkStart w:id="71" w:name="_Toc131400788"/>
       <w:r>
         <w:rPr>
           <w:rFonts w:cs="Times New Roman"/>
@@ -23606,8 +23600,8 @@
         </w:rPr>
         <w:t>. Chức năng Quản lý tài khoản</w:t>
       </w:r>
+      <w:bookmarkEnd w:id="70"/>
       <w:bookmarkEnd w:id="71"/>
-      <w:bookmarkEnd w:id="72"/>
     </w:p>
     <w:p>
       <w:r>
@@ -23676,8 +23670,8 @@
           <w:szCs w:val="28"/>
         </w:rPr>
       </w:pPr>
-      <w:bookmarkStart w:id="73" w:name="_Toc131400729"/>
-      <w:bookmarkStart w:id="74" w:name="_Toc131400789"/>
+      <w:bookmarkStart w:id="72" w:name="_Toc131400729"/>
+      <w:bookmarkStart w:id="73" w:name="_Toc131400789"/>
       <w:r>
         <w:rPr>
           <w:rFonts w:cs="Times New Roman"/>
@@ -23706,8 +23700,8 @@
         </w:rPr>
         <w:t xml:space="preserve"> Chức năng Management_CRUD</w:t>
       </w:r>
+      <w:bookmarkEnd w:id="72"/>
       <w:bookmarkEnd w:id="73"/>
-      <w:bookmarkEnd w:id="74"/>
     </w:p>
     <w:p>
       <w:r>
@@ -23768,7 +23762,7 @@
       <w:pPr>
         <w:pStyle w:val="Title"/>
       </w:pPr>
-      <w:bookmarkStart w:id="75" w:name="_Toc131400790"/>
+      <w:bookmarkStart w:id="74" w:name="_Toc131400790"/>
       <w:r>
         <w:t>2.1</w:t>
       </w:r>
@@ -23778,7 +23772,7 @@
       <w:r>
         <w:t>.1 Chức năng thêm</w:t>
       </w:r>
-      <w:bookmarkEnd w:id="75"/>
+      <w:bookmarkEnd w:id="74"/>
     </w:p>
     <w:p>
       <w:r>
@@ -23839,7 +23833,7 @@
       <w:pPr>
         <w:pStyle w:val="Title"/>
       </w:pPr>
-      <w:bookmarkStart w:id="76" w:name="_Toc131400791"/>
+      <w:bookmarkStart w:id="75" w:name="_Toc131400791"/>
       <w:r>
         <w:t>2.1</w:t>
       </w:r>
@@ -23849,7 +23843,7 @@
       <w:r>
         <w:t>.2 Chức năng xóa</w:t>
       </w:r>
-      <w:bookmarkEnd w:id="76"/>
+      <w:bookmarkEnd w:id="75"/>
     </w:p>
     <w:p>
       <w:r>
@@ -23911,7 +23905,7 @@
       <w:pPr>
         <w:pStyle w:val="Title"/>
       </w:pPr>
-      <w:bookmarkStart w:id="77" w:name="_Toc131400792"/>
+      <w:bookmarkStart w:id="76" w:name="_Toc131400792"/>
       <w:r>
         <w:t>2.1</w:t>
       </w:r>
@@ -23921,7 +23915,7 @@
       <w:r>
         <w:t>.3 Chức năng sửa</w:t>
       </w:r>
-      <w:bookmarkEnd w:id="77"/>
+      <w:bookmarkEnd w:id="76"/>
     </w:p>
     <w:p>
       <w:r>
@@ -23982,7 +23976,7 @@
       <w:pPr>
         <w:pStyle w:val="Title"/>
       </w:pPr>
-      <w:bookmarkStart w:id="78" w:name="_Toc131400793"/>
+      <w:bookmarkStart w:id="77" w:name="_Toc131400793"/>
       <w:r>
         <w:t>2.1</w:t>
       </w:r>
@@ -23992,7 +23986,7 @@
       <w:r>
         <w:t>.4 Chức năng tìm kiếm</w:t>
       </w:r>
-      <w:bookmarkEnd w:id="78"/>
+      <w:bookmarkEnd w:id="77"/>
     </w:p>
     <w:p>
       <w:pPr>
@@ -24075,8 +24069,8 @@
           <w:bCs/>
         </w:rPr>
       </w:pPr>
-      <w:bookmarkStart w:id="79" w:name="_Toc131400730"/>
-      <w:bookmarkStart w:id="80" w:name="_Toc131400794"/>
+      <w:bookmarkStart w:id="78" w:name="_Toc131400730"/>
+      <w:bookmarkStart w:id="79" w:name="_Toc131400794"/>
       <w:r>
         <w:rPr>
           <w:rFonts w:cs="Times New Roman"/>
@@ -24105,8 +24099,8 @@
         </w:rPr>
         <w:t>cộng tác</w:t>
       </w:r>
+      <w:bookmarkEnd w:id="78"/>
       <w:bookmarkEnd w:id="79"/>
-      <w:bookmarkEnd w:id="80"/>
     </w:p>
     <w:p>
       <w:pPr>
@@ -24121,8 +24115,8 @@
       <w:r>
         <w:tab/>
       </w:r>
-      <w:bookmarkStart w:id="81" w:name="_Toc131400731"/>
-      <w:bookmarkStart w:id="82" w:name="_Toc131400795"/>
+      <w:bookmarkStart w:id="80" w:name="_Toc131400731"/>
+      <w:bookmarkStart w:id="81" w:name="_Toc131400795"/>
       <w:r>
         <w:rPr>
           <w:rFonts w:cs="Times New Roman"/>
@@ -24147,8 +24141,8 @@
         </w:rPr>
         <w:t>.1. Chức năng Đăng ký</w:t>
       </w:r>
+      <w:bookmarkEnd w:id="80"/>
       <w:bookmarkEnd w:id="81"/>
-      <w:bookmarkEnd w:id="82"/>
     </w:p>
     <w:p>
       <w:r>
@@ -24224,8 +24218,8 @@
         <w:lastRenderedPageBreak/>
         <w:tab/>
       </w:r>
-      <w:bookmarkStart w:id="83" w:name="_Toc131400732"/>
-      <w:bookmarkStart w:id="84" w:name="_Toc131400796"/>
+      <w:bookmarkStart w:id="82" w:name="_Toc131400732"/>
+      <w:bookmarkStart w:id="83" w:name="_Toc131400796"/>
       <w:r>
         <w:rPr>
           <w:rFonts w:cs="Times New Roman"/>
@@ -24250,8 +24244,8 @@
         </w:rPr>
         <w:t>.2. Chức năng Đăng nhập</w:t>
       </w:r>
+      <w:bookmarkEnd w:id="82"/>
       <w:bookmarkEnd w:id="83"/>
-      <w:bookmarkEnd w:id="84"/>
     </w:p>
     <w:p>
       <w:r>
@@ -24326,8 +24320,8 @@
         </w:rPr>
         <w:tab/>
       </w:r>
-      <w:bookmarkStart w:id="85" w:name="_Toc131400733"/>
-      <w:bookmarkStart w:id="86" w:name="_Toc131400797"/>
+      <w:bookmarkStart w:id="84" w:name="_Toc131400733"/>
+      <w:bookmarkStart w:id="85" w:name="_Toc131400797"/>
       <w:r>
         <w:rPr>
           <w:rFonts w:cs="Times New Roman"/>
@@ -24352,8 +24346,8 @@
         </w:rPr>
         <w:t>.3. Chức năng Xem trang chủ khách hàng</w:t>
       </w:r>
+      <w:bookmarkEnd w:id="84"/>
       <w:bookmarkEnd w:id="85"/>
-      <w:bookmarkEnd w:id="86"/>
     </w:p>
     <w:p>
       <w:r>
@@ -24429,8 +24423,8 @@
         <w:lastRenderedPageBreak/>
         <w:tab/>
       </w:r>
-      <w:bookmarkStart w:id="87" w:name="_Toc131400734"/>
-      <w:bookmarkStart w:id="88" w:name="_Toc131400798"/>
+      <w:bookmarkStart w:id="86" w:name="_Toc131400734"/>
+      <w:bookmarkStart w:id="87" w:name="_Toc131400798"/>
       <w:r>
         <w:rPr>
           <w:rFonts w:cs="Times New Roman"/>
@@ -24455,8 +24449,8 @@
         </w:rPr>
         <w:t>.4. Chức năng Xem sản phẩm</w:t>
       </w:r>
+      <w:bookmarkEnd w:id="86"/>
       <w:bookmarkEnd w:id="87"/>
-      <w:bookmarkEnd w:id="88"/>
     </w:p>
     <w:p>
       <w:r>
@@ -24531,8 +24525,8 @@
         </w:rPr>
         <w:tab/>
       </w:r>
-      <w:bookmarkStart w:id="89" w:name="_Toc131400735"/>
-      <w:bookmarkStart w:id="90" w:name="_Toc131400799"/>
+      <w:bookmarkStart w:id="88" w:name="_Toc131400735"/>
+      <w:bookmarkStart w:id="89" w:name="_Toc131400799"/>
       <w:r>
         <w:rPr>
           <w:rFonts w:cs="Times New Roman"/>
@@ -24557,8 +24551,8 @@
         </w:rPr>
         <w:t>.5. Chức năng Chọn sản phẩm</w:t>
       </w:r>
+      <w:bookmarkEnd w:id="88"/>
       <w:bookmarkEnd w:id="89"/>
-      <w:bookmarkEnd w:id="90"/>
     </w:p>
     <w:p>
       <w:r>
@@ -24634,8 +24628,8 @@
         <w:lastRenderedPageBreak/>
         <w:tab/>
       </w:r>
-      <w:bookmarkStart w:id="91" w:name="_Toc131400736"/>
-      <w:bookmarkStart w:id="92" w:name="_Toc131400800"/>
+      <w:bookmarkStart w:id="90" w:name="_Toc131400736"/>
+      <w:bookmarkStart w:id="91" w:name="_Toc131400800"/>
       <w:r>
         <w:rPr>
           <w:rFonts w:cs="Times New Roman"/>
@@ -24660,8 +24654,8 @@
         </w:rPr>
         <w:t>.6. Chức năng Quản lý giỏ hàng</w:t>
       </w:r>
+      <w:bookmarkEnd w:id="90"/>
       <w:bookmarkEnd w:id="91"/>
-      <w:bookmarkEnd w:id="92"/>
     </w:p>
     <w:p>
       <w:r>
@@ -24736,8 +24730,8 @@
         </w:rPr>
         <w:tab/>
       </w:r>
-      <w:bookmarkStart w:id="93" w:name="_Toc131400737"/>
-      <w:bookmarkStart w:id="94" w:name="_Toc131400801"/>
+      <w:bookmarkStart w:id="92" w:name="_Toc131400737"/>
+      <w:bookmarkStart w:id="93" w:name="_Toc131400801"/>
       <w:r>
         <w:rPr>
           <w:rFonts w:cs="Times New Roman"/>
@@ -24762,8 +24756,8 @@
         </w:rPr>
         <w:t>.7. Chức năng Quản lý đơn hàng cá nhân</w:t>
       </w:r>
+      <w:bookmarkEnd w:id="92"/>
       <w:bookmarkEnd w:id="93"/>
-      <w:bookmarkEnd w:id="94"/>
     </w:p>
     <w:p>
       <w:r>
@@ -24839,8 +24833,8 @@
         <w:lastRenderedPageBreak/>
         <w:tab/>
       </w:r>
-      <w:bookmarkStart w:id="95" w:name="_Toc131400738"/>
-      <w:bookmarkStart w:id="96" w:name="_Toc131400802"/>
+      <w:bookmarkStart w:id="94" w:name="_Toc131400738"/>
+      <w:bookmarkStart w:id="95" w:name="_Toc131400802"/>
       <w:r>
         <w:rPr>
           <w:rFonts w:cs="Times New Roman"/>
@@ -24865,8 +24859,8 @@
         </w:rPr>
         <w:t>.8. Chức năng Quản lý tài khoản cá nhân</w:t>
       </w:r>
+      <w:bookmarkEnd w:id="94"/>
       <w:bookmarkEnd w:id="95"/>
-      <w:bookmarkEnd w:id="96"/>
     </w:p>
     <w:p>
       <w:r>
@@ -24941,8 +24935,8 @@
         </w:rPr>
         <w:tab/>
       </w:r>
-      <w:bookmarkStart w:id="97" w:name="_Toc131400739"/>
-      <w:bookmarkStart w:id="98" w:name="_Toc131400803"/>
+      <w:bookmarkStart w:id="96" w:name="_Toc131400739"/>
+      <w:bookmarkStart w:id="97" w:name="_Toc131400803"/>
       <w:r>
         <w:rPr>
           <w:rFonts w:cs="Times New Roman"/>
@@ -24967,8 +24961,8 @@
         </w:rPr>
         <w:t>.9. Chức năng Xem trang chủ nhân viên</w:t>
       </w:r>
+      <w:bookmarkEnd w:id="96"/>
       <w:bookmarkEnd w:id="97"/>
-      <w:bookmarkEnd w:id="98"/>
     </w:p>
     <w:p>
       <w:r>
@@ -25044,8 +25038,8 @@
         <w:lastRenderedPageBreak/>
         <w:tab/>
       </w:r>
-      <w:bookmarkStart w:id="99" w:name="_Toc131400740"/>
-      <w:bookmarkStart w:id="100" w:name="_Toc131400804"/>
+      <w:bookmarkStart w:id="98" w:name="_Toc131400740"/>
+      <w:bookmarkStart w:id="99" w:name="_Toc131400804"/>
       <w:r>
         <w:rPr>
           <w:rFonts w:cs="Times New Roman"/>
@@ -25070,8 +25064,8 @@
         </w:rPr>
         <w:t>.10. Chức năng Quản lý loại sản phẩm</w:t>
       </w:r>
+      <w:bookmarkEnd w:id="98"/>
       <w:bookmarkEnd w:id="99"/>
-      <w:bookmarkEnd w:id="100"/>
     </w:p>
     <w:p>
       <w:r>
@@ -25146,8 +25140,8 @@
         </w:rPr>
         <w:tab/>
       </w:r>
-      <w:bookmarkStart w:id="101" w:name="_Toc131400741"/>
-      <w:bookmarkStart w:id="102" w:name="_Toc131400805"/>
+      <w:bookmarkStart w:id="100" w:name="_Toc131400741"/>
+      <w:bookmarkStart w:id="101" w:name="_Toc131400805"/>
       <w:r>
         <w:rPr>
           <w:rFonts w:cs="Times New Roman"/>
@@ -25172,8 +25166,8 @@
         </w:rPr>
         <w:t>.11. Chức năng Quản lý nhà cung cấp</w:t>
       </w:r>
+      <w:bookmarkEnd w:id="100"/>
       <w:bookmarkEnd w:id="101"/>
-      <w:bookmarkEnd w:id="102"/>
     </w:p>
     <w:p>
       <w:r>
@@ -25249,8 +25243,8 @@
         <w:lastRenderedPageBreak/>
         <w:tab/>
       </w:r>
-      <w:bookmarkStart w:id="103" w:name="_Toc131400742"/>
-      <w:bookmarkStart w:id="104" w:name="_Toc131400806"/>
+      <w:bookmarkStart w:id="102" w:name="_Toc131400742"/>
+      <w:bookmarkStart w:id="103" w:name="_Toc131400806"/>
       <w:r>
         <w:rPr>
           <w:rFonts w:cs="Times New Roman"/>
@@ -25275,8 +25269,8 @@
         </w:rPr>
         <w:t>.12. Chức năng Quản lý sản phẩm</w:t>
       </w:r>
+      <w:bookmarkEnd w:id="102"/>
       <w:bookmarkEnd w:id="103"/>
-      <w:bookmarkEnd w:id="104"/>
     </w:p>
     <w:p>
       <w:r>
@@ -25351,8 +25345,8 @@
         </w:rPr>
         <w:tab/>
       </w:r>
-      <w:bookmarkStart w:id="105" w:name="_Toc131400743"/>
-      <w:bookmarkStart w:id="106" w:name="_Toc131400807"/>
+      <w:bookmarkStart w:id="104" w:name="_Toc131400743"/>
+      <w:bookmarkStart w:id="105" w:name="_Toc131400807"/>
       <w:r>
         <w:rPr>
           <w:rFonts w:cs="Times New Roman"/>
@@ -25377,8 +25371,8 @@
         </w:rPr>
         <w:t>.13. Chức năng Quản lý đơn hàng</w:t>
       </w:r>
+      <w:bookmarkEnd w:id="104"/>
       <w:bookmarkEnd w:id="105"/>
-      <w:bookmarkEnd w:id="106"/>
     </w:p>
     <w:p>
       <w:r>
@@ -25454,8 +25448,8 @@
         <w:lastRenderedPageBreak/>
         <w:tab/>
       </w:r>
-      <w:bookmarkStart w:id="107" w:name="_Toc131400744"/>
-      <w:bookmarkStart w:id="108" w:name="_Toc131400808"/>
+      <w:bookmarkStart w:id="106" w:name="_Toc131400744"/>
+      <w:bookmarkStart w:id="107" w:name="_Toc131400808"/>
       <w:r>
         <w:rPr>
           <w:rFonts w:cs="Times New Roman"/>
@@ -25480,8 +25474,8 @@
         </w:rPr>
         <w:t>.14. Chức năng Quản lý tài khoản</w:t>
       </w:r>
+      <w:bookmarkEnd w:id="106"/>
       <w:bookmarkEnd w:id="107"/>
-      <w:bookmarkEnd w:id="108"/>
     </w:p>
     <w:p>
       <w:r>
@@ -25570,143 +25564,11 @@
         <w:pStyle w:val="Heading2"/>
       </w:pPr>
       <w:r>
-        <w:t xml:space="preserve">2.4. Biểu đồ trạng thái </w:t>
-      </w:r>
-    </w:p>
-    <w:p>
-      <w:pPr>
-        <w:pStyle w:val="Heading3"/>
-        <w:ind w:left="720"/>
-      </w:pPr>
-      <w:r>
-        <w:t>2.4.1. Chức năng Đăng ký</w:t>
-      </w:r>
-    </w:p>
-    <w:p>
-      <w:pPr>
-        <w:pStyle w:val="Heading3"/>
-        <w:ind w:left="720"/>
-      </w:pPr>
-      <w:r>
-        <w:t>2.4.2. Chức năng Đăng nhập</w:t>
-      </w:r>
-    </w:p>
-    <w:p>
-      <w:pPr>
-        <w:pStyle w:val="Heading3"/>
-        <w:ind w:left="720"/>
-      </w:pPr>
-      <w:r>
-        <w:t>2.4.3. Chức năng Xem trang chủ khách hàng</w:t>
-      </w:r>
-    </w:p>
-    <w:p>
-      <w:pPr>
-        <w:pStyle w:val="Heading3"/>
-        <w:ind w:left="720"/>
-      </w:pPr>
-      <w:r>
-        <w:t>2.4.4. Chức năng Xem sản phẩm</w:t>
-      </w:r>
-    </w:p>
-    <w:p>
-      <w:pPr>
-        <w:pStyle w:val="Heading3"/>
-        <w:ind w:left="720"/>
-      </w:pPr>
-      <w:r>
-        <w:t>2.4.5. Chức năng Chọn sản phẩm</w:t>
-      </w:r>
-    </w:p>
-    <w:p>
-      <w:pPr>
-        <w:pStyle w:val="Heading3"/>
-        <w:ind w:left="720"/>
-      </w:pPr>
-      <w:r>
-        <w:t>2.4.6. Chức năng Quản lý giỏ hàng</w:t>
-      </w:r>
-    </w:p>
-    <w:p>
-      <w:pPr>
-        <w:pStyle w:val="Heading3"/>
-        <w:ind w:left="720"/>
-      </w:pPr>
-      <w:r>
-        <w:t>2.4.7. Chức năng Quản lý đơn hàng cá nhân</w:t>
-      </w:r>
-    </w:p>
-    <w:p>
-      <w:pPr>
-        <w:pStyle w:val="Heading3"/>
-        <w:ind w:left="720"/>
-      </w:pPr>
-      <w:r>
-        <w:t>2.4.8. Chức năng Quản lý tài khoản cá nhân</w:t>
-      </w:r>
-    </w:p>
-    <w:p>
-      <w:pPr>
-        <w:pStyle w:val="Heading3"/>
-        <w:ind w:left="720"/>
-      </w:pPr>
-      <w:r>
-        <w:t>2.4.9. Chức năng Xem trang chủ nhân viên</w:t>
-      </w:r>
-    </w:p>
-    <w:p>
-      <w:pPr>
-        <w:pStyle w:val="Heading3"/>
-        <w:ind w:left="720"/>
-      </w:pPr>
-      <w:r>
-        <w:t>2.4.10. Chức năng Quản lý loại sản phẩm</w:t>
-      </w:r>
-    </w:p>
-    <w:p>
-      <w:pPr>
-        <w:pStyle w:val="Heading3"/>
-        <w:ind w:left="720"/>
-      </w:pPr>
-      <w:r>
-        <w:t>2.4.11. Chức năng Quản lý loại nhà cung cấp</w:t>
-      </w:r>
-    </w:p>
-    <w:p>
-      <w:pPr>
-        <w:pStyle w:val="Heading3"/>
-        <w:ind w:left="720"/>
-      </w:pPr>
-      <w:r>
-        <w:t>2.4.12. Chức năng Quản lý sản phẩm</w:t>
-      </w:r>
-    </w:p>
-    <w:p>
-      <w:pPr>
-        <w:pStyle w:val="Heading3"/>
-        <w:ind w:left="720"/>
-      </w:pPr>
-      <w:r>
-        <w:t>2.4.13. Chức năng Quản lý đơn hàng</w:t>
-      </w:r>
-    </w:p>
-    <w:p>
-      <w:pPr>
-        <w:pStyle w:val="Heading3"/>
-        <w:ind w:left="720"/>
-      </w:pPr>
-      <w:r>
-        <w:t>2.4.14. Chức năng Quản lý tài khoản</w:t>
-      </w:r>
-    </w:p>
-    <w:p>
-      <w:pPr>
-        <w:spacing w:line="360" w:lineRule="auto"/>
-        <w:jc w:val="both"/>
-        <w:rPr>
-          <w:sz w:val="28"/>
-        </w:rPr>
-      </w:pPr>
+        <w:t xml:space="preserve">2.4. </w:t>
+      </w:r>
+      <w:r>
+        <w:t>Class Diagram</w:t>
+      </w:r>
     </w:p>
     <w:sectPr>
       <w:footerReference w:type="default" r:id="rId50"/>
@@ -25721,7 +25583,7 @@
 </file>
 
 <file path=word/endnotes.xml><?xml version="1.0" encoding="utf-8"?>
-<w:endnotes xmlns:wpc="http://schemas.microsoft.com/office/word/2010/wordprocessingCanvas" xmlns:mc="http://schemas.openxmlformats.org/markup-compatibility/2006" xmlns:o="urn:schemas-microsoft-com:office:office" xmlns:r="http://schemas.openxmlformats.org/officeDocument/2006/relationships" xmlns:m="http://schemas.openxmlformats.org/officeDocument/2006/math" xmlns:v="urn:schemas-microsoft-com:vml" xmlns:wp14="http://schemas.microsoft.com/office/word/2010/wordprocessingDrawing" xmlns:wp="http://schemas.openxmlformats.org/drawingml/2006/wordprocessingDrawing" xmlns:w10="urn:schemas-microsoft-com:office:word" xmlns:w="http://schemas.openxmlformats.org/wordprocessingml/2006/main" xmlns:w14="http://schemas.microsoft.com/office/word/2010/wordml" xmlns:w15="http://schemas.microsoft.com/office/word/2012/wordml" xmlns:wpg="http://schemas.microsoft.com/office/word/2010/wordprocessingGroup" xmlns:wpi="http://schemas.microsoft.com/office/word/2010/wordprocessingInk" xmlns:wne="http://schemas.microsoft.com/office/word/2006/wordml" xmlns:wps="http://schemas.microsoft.com/office/word/2010/wordprocessingShape" mc:Ignorable="w14 w15 wp14">
+<w:endnotes xmlns:wpc="http://schemas.microsoft.com/office/word/2010/wordprocessingCanvas" xmlns:cx="http://schemas.microsoft.com/office/drawing/2014/chartex" xmlns:cx1="http://schemas.microsoft.com/office/drawing/2015/9/8/chartex" xmlns:cx2="http://schemas.microsoft.com/office/drawing/2015/10/21/chartex" xmlns:cx3="http://schemas.microsoft.com/office/drawing/2016/5/9/chartex" xmlns:cx4="http://schemas.microsoft.com/office/drawing/2016/5/10/chartex" xmlns:cx5="http://schemas.microsoft.com/office/drawing/2016/5/11/chartex" xmlns:cx6="http://schemas.microsoft.com/office/drawing/2016/5/12/chartex" xmlns:cx7="http://schemas.microsoft.com/office/drawing/2016/5/13/chartex" xmlns:cx8="http://schemas.microsoft.com/office/drawing/2016/5/14/chartex" xmlns:mc="http://schemas.openxmlformats.org/markup-compatibility/2006" xmlns:aink="http://schemas.microsoft.com/office/drawing/2016/ink" xmlns:am3d="http://schemas.microsoft.com/office/drawing/2017/model3d" xmlns:o="urn:schemas-microsoft-com:office:office" xmlns:oel="http://schemas.microsoft.com/office/2019/extlst" xmlns:r="http://schemas.openxmlformats.org/officeDocument/2006/relationships" xmlns:m="http://schemas.openxmlformats.org/officeDocument/2006/math" xmlns:v="urn:schemas-microsoft-com:vml" xmlns:wp14="http://schemas.microsoft.com/office/word/2010/wordprocessingDrawing" xmlns:wp="http://schemas.openxmlformats.org/drawingml/2006/wordprocessingDrawing" xmlns:w10="urn:schemas-microsoft-com:office:word" xmlns:w="http://schemas.openxmlformats.org/wordprocessingml/2006/main" xmlns:w14="http://schemas.microsoft.com/office/word/2010/wordml" xmlns:w15="http://schemas.microsoft.com/office/word/2012/wordml" xmlns:w16cex="http://schemas.microsoft.com/office/word/2018/wordml/cex" xmlns:w16cid="http://schemas.microsoft.com/office/word/2016/wordml/cid" xmlns:w16="http://schemas.microsoft.com/office/word/2018/wordml" xmlns:w16du="http://schemas.microsoft.com/office/word/2023/wordml/word16du" xmlns:w16sdtdh="http://schemas.microsoft.com/office/word/2020/wordml/sdtdatahash" xmlns:w16se="http://schemas.microsoft.com/office/word/2015/wordml/symex" xmlns:wpg="http://schemas.microsoft.com/office/word/2010/wordprocessingGroup" xmlns:wpi="http://schemas.microsoft.com/office/word/2010/wordprocessingInk" xmlns:wne="http://schemas.microsoft.com/office/word/2006/wordml" xmlns:wps="http://schemas.microsoft.com/office/word/2010/wordprocessingShape" mc:Ignorable="w14 w15 w16se w16cid w16 w16cex w16sdtdh wp14">
   <w:endnote w:type="separator" w:id="-1">
     <w:p>
       <w:r>
@@ -25740,7 +25602,7 @@
 </file>
 
 <file path=word/footer1.xml><?xml version="1.0" encoding="utf-8"?>
-<w:ftr xmlns:wpc="http://schemas.microsoft.com/office/word/2010/wordprocessingCanvas" xmlns:mc="http://schemas.openxmlformats.org/markup-compatibility/2006" xmlns:o="urn:schemas-microsoft-com:office:office" xmlns:r="http://schemas.openxmlformats.org/officeDocument/2006/relationships" xmlns:m="http://schemas.openxmlformats.org/officeDocument/2006/math" xmlns:v="urn:schemas-microsoft-com:vml" xmlns:wp14="http://schemas.microsoft.com/office/word/2010/wordprocessingDrawing" xmlns:wp="http://schemas.openxmlformats.org/drawingml/2006/wordprocessingDrawing" xmlns:w10="urn:schemas-microsoft-com:office:word" xmlns:w="http://schemas.openxmlformats.org/wordprocessingml/2006/main" xmlns:w14="http://schemas.microsoft.com/office/word/2010/wordml" xmlns:w15="http://schemas.microsoft.com/office/word/2012/wordml" xmlns:wpg="http://schemas.microsoft.com/office/word/2010/wordprocessingGroup" xmlns:wpi="http://schemas.microsoft.com/office/word/2010/wordprocessingInk" xmlns:wne="http://schemas.microsoft.com/office/word/2006/wordml" xmlns:wps="http://schemas.microsoft.com/office/word/2010/wordprocessingShape" mc:Ignorable="w14 w15 wp14">
+<w:ftr xmlns:wpc="http://schemas.microsoft.com/office/word/2010/wordprocessingCanvas" xmlns:cx="http://schemas.microsoft.com/office/drawing/2014/chartex" xmlns:cx1="http://schemas.microsoft.com/office/drawing/2015/9/8/chartex" xmlns:cx2="http://schemas.microsoft.com/office/drawing/2015/10/21/chartex" xmlns:cx3="http://schemas.microsoft.com/office/drawing/2016/5/9/chartex" xmlns:cx4="http://schemas.microsoft.com/office/drawing/2016/5/10/chartex" xmlns:cx5="http://schemas.microsoft.com/office/drawing/2016/5/11/chartex" xmlns:cx6="http://schemas.microsoft.com/office/drawing/2016/5/12/chartex" xmlns:cx7="http://schemas.microsoft.com/office/drawing/2016/5/13/chartex" xmlns:cx8="http://schemas.microsoft.com/office/drawing/2016/5/14/chartex" xmlns:mc="http://schemas.openxmlformats.org/markup-compatibility/2006" xmlns:aink="http://schemas.microsoft.com/office/drawing/2016/ink" xmlns:am3d="http://schemas.microsoft.com/office/drawing/2017/model3d" xmlns:o="urn:schemas-microsoft-com:office:office" xmlns:oel="http://schemas.microsoft.com/office/2019/extlst" xmlns:r="http://schemas.openxmlformats.org/officeDocument/2006/relationships" xmlns:m="http://schemas.openxmlformats.org/officeDocument/2006/math" xmlns:v="urn:schemas-microsoft-com:vml" xmlns:wp14="http://schemas.microsoft.com/office/word/2010/wordprocessingDrawing" xmlns:wp="http://schemas.openxmlformats.org/drawingml/2006/wordprocessingDrawing" xmlns:w10="urn:schemas-microsoft-com:office:word" xmlns:w="http://schemas.openxmlformats.org/wordprocessingml/2006/main" xmlns:w14="http://schemas.microsoft.com/office/word/2010/wordml" xmlns:w15="http://schemas.microsoft.com/office/word/2012/wordml" xmlns:w16cex="http://schemas.microsoft.com/office/word/2018/wordml/cex" xmlns:w16cid="http://schemas.microsoft.com/office/word/2016/wordml/cid" xmlns:w16="http://schemas.microsoft.com/office/word/2018/wordml" xmlns:w16du="http://schemas.microsoft.com/office/word/2023/wordml/word16du" xmlns:w16sdtdh="http://schemas.microsoft.com/office/word/2020/wordml/sdtdatahash" xmlns:w16se="http://schemas.microsoft.com/office/word/2015/wordml/symex" xmlns:wpg="http://schemas.microsoft.com/office/word/2010/wordprocessingGroup" xmlns:wpi="http://schemas.microsoft.com/office/word/2010/wordprocessingInk" xmlns:wne="http://schemas.microsoft.com/office/word/2006/wordml" xmlns:wps="http://schemas.microsoft.com/office/word/2010/wordprocessingShape" mc:Ignorable="w14 w15 w16se w16cid w16 w16cex w16sdtdh wp14">
   <w:p>
     <w:pPr>
       <w:pStyle w:val="Footer"/>
@@ -25756,7 +25618,7 @@
 </file>
 
 <file path=word/footer2.xml><?xml version="1.0" encoding="utf-8"?>
-<w:ftr xmlns:wpc="http://schemas.microsoft.com/office/word/2010/wordprocessingCanvas" xmlns:mc="http://schemas.openxmlformats.org/markup-compatibility/2006" xmlns:o="urn:schemas-microsoft-com:office:office" xmlns:r="http://schemas.openxmlformats.org/officeDocument/2006/relationships" xmlns:m="http://schemas.openxmlformats.org/officeDocument/2006/math" xmlns:v="urn:schemas-microsoft-com:vml" xmlns:wp14="http://schemas.microsoft.com/office/word/2010/wordprocessingDrawing" xmlns:wp="http://schemas.openxmlformats.org/drawingml/2006/wordprocessingDrawing" xmlns:w10="urn:schemas-microsoft-com:office:word" xmlns:w="http://schemas.openxmlformats.org/wordprocessingml/2006/main" xmlns:w14="http://schemas.microsoft.com/office/word/2010/wordml" xmlns:w15="http://schemas.microsoft.com/office/word/2012/wordml" xmlns:wpg="http://schemas.microsoft.com/office/word/2010/wordprocessingGroup" xmlns:wpi="http://schemas.microsoft.com/office/word/2010/wordprocessingInk" xmlns:wne="http://schemas.microsoft.com/office/word/2006/wordml" xmlns:wps="http://schemas.microsoft.com/office/word/2010/wordprocessingShape" mc:Ignorable="w14 w15 wp14">
+<w:ftr xmlns:wpc="http://schemas.microsoft.com/office/word/2010/wordprocessingCanvas" xmlns:cx="http://schemas.microsoft.com/office/drawing/2014/chartex" xmlns:cx1="http://schemas.microsoft.com/office/drawing/2015/9/8/chartex" xmlns:cx2="http://schemas.microsoft.com/office/drawing/2015/10/21/chartex" xmlns:cx3="http://schemas.microsoft.com/office/drawing/2016/5/9/chartex" xmlns:cx4="http://schemas.microsoft.com/office/drawing/2016/5/10/chartex" xmlns:cx5="http://schemas.microsoft.com/office/drawing/2016/5/11/chartex" xmlns:cx6="http://schemas.microsoft.com/office/drawing/2016/5/12/chartex" xmlns:cx7="http://schemas.microsoft.com/office/drawing/2016/5/13/chartex" xmlns:cx8="http://schemas.microsoft.com/office/drawing/2016/5/14/chartex" xmlns:mc="http://schemas.openxmlformats.org/markup-compatibility/2006" xmlns:aink="http://schemas.microsoft.com/office/drawing/2016/ink" xmlns:am3d="http://schemas.microsoft.com/office/drawing/2017/model3d" xmlns:o="urn:schemas-microsoft-com:office:office" xmlns:oel="http://schemas.microsoft.com/office/2019/extlst" xmlns:r="http://schemas.openxmlformats.org/officeDocument/2006/relationships" xmlns:m="http://schemas.openxmlformats.org/officeDocument/2006/math" xmlns:v="urn:schemas-microsoft-com:vml" xmlns:wp14="http://schemas.microsoft.com/office/word/2010/wordprocessingDrawing" xmlns:wp="http://schemas.openxmlformats.org/drawingml/2006/wordprocessingDrawing" xmlns:w10="urn:schemas-microsoft-com:office:word" xmlns:w="http://schemas.openxmlformats.org/wordprocessingml/2006/main" xmlns:w14="http://schemas.microsoft.com/office/word/2010/wordml" xmlns:w15="http://schemas.microsoft.com/office/word/2012/wordml" xmlns:w16cex="http://schemas.microsoft.com/office/word/2018/wordml/cex" xmlns:w16cid="http://schemas.microsoft.com/office/word/2016/wordml/cid" xmlns:w16="http://schemas.microsoft.com/office/word/2018/wordml" xmlns:w16du="http://schemas.microsoft.com/office/word/2023/wordml/word16du" xmlns:w16sdtdh="http://schemas.microsoft.com/office/word/2020/wordml/sdtdatahash" xmlns:w16se="http://schemas.microsoft.com/office/word/2015/wordml/symex" xmlns:wpg="http://schemas.microsoft.com/office/word/2010/wordprocessingGroup" xmlns:wpi="http://schemas.microsoft.com/office/word/2010/wordprocessingInk" xmlns:wne="http://schemas.microsoft.com/office/word/2006/wordml" xmlns:wps="http://schemas.microsoft.com/office/word/2010/wordprocessingShape" mc:Ignorable="w14 w15 w16se w16cid w16 w16cex w16sdtdh wp14">
   <w:sdt>
     <w:sdtPr>
       <w:id w:val="1378356782"/>
@@ -25809,7 +25671,7 @@
 </file>
 
 <file path=word/footnotes.xml><?xml version="1.0" encoding="utf-8"?>
-<w:footnotes xmlns:wpc="http://schemas.microsoft.com/office/word/2010/wordprocessingCanvas" xmlns:mc="http://schemas.openxmlformats.org/markup-compatibility/2006" xmlns:o="urn:schemas-microsoft-com:office:office" xmlns:r="http://schemas.openxmlformats.org/officeDocument/2006/relationships" xmlns:m="http://schemas.openxmlformats.org/officeDocument/2006/math" xmlns:v="urn:schemas-microsoft-com:vml" xmlns:wp14="http://schemas.microsoft.com/office/word/2010/wordprocessingDrawing" xmlns:wp="http://schemas.openxmlformats.org/drawingml/2006/wordprocessingDrawing" xmlns:w10="urn:schemas-microsoft-com:office:word" xmlns:w="http://schemas.openxmlformats.org/wordprocessingml/2006/main" xmlns:w14="http://schemas.microsoft.com/office/word/2010/wordml" xmlns:w15="http://schemas.microsoft.com/office/word/2012/wordml" xmlns:wpg="http://schemas.microsoft.com/office/word/2010/wordprocessingGroup" xmlns:wpi="http://schemas.microsoft.com/office/word/2010/wordprocessingInk" xmlns:wne="http://schemas.microsoft.com/office/word/2006/wordml" xmlns:wps="http://schemas.microsoft.com/office/word/2010/wordprocessingShape" mc:Ignorable="w14 w15 wp14">
+<w:footnotes xmlns:wpc="http://schemas.microsoft.com/office/word/2010/wordprocessingCanvas" xmlns:cx="http://schemas.microsoft.com/office/drawing/2014/chartex" xmlns:cx1="http://schemas.microsoft.com/office/drawing/2015/9/8/chartex" xmlns:cx2="http://schemas.microsoft.com/office/drawing/2015/10/21/chartex" xmlns:cx3="http://schemas.microsoft.com/office/drawing/2016/5/9/chartex" xmlns:cx4="http://schemas.microsoft.com/office/drawing/2016/5/10/chartex" xmlns:cx5="http://schemas.microsoft.com/office/drawing/2016/5/11/chartex" xmlns:cx6="http://schemas.microsoft.com/office/drawing/2016/5/12/chartex" xmlns:cx7="http://schemas.microsoft.com/office/drawing/2016/5/13/chartex" xmlns:cx8="http://schemas.microsoft.com/office/drawing/2016/5/14/chartex" xmlns:mc="http://schemas.openxmlformats.org/markup-compatibility/2006" xmlns:aink="http://schemas.microsoft.com/office/drawing/2016/ink" xmlns:am3d="http://schemas.microsoft.com/office/drawing/2017/model3d" xmlns:o="urn:schemas-microsoft-com:office:office" xmlns:oel="http://schemas.microsoft.com/office/2019/extlst" xmlns:r="http://schemas.openxmlformats.org/officeDocument/2006/relationships" xmlns:m="http://schemas.openxmlformats.org/officeDocument/2006/math" xmlns:v="urn:schemas-microsoft-com:vml" xmlns:wp14="http://schemas.microsoft.com/office/word/2010/wordprocessingDrawing" xmlns:wp="http://schemas.openxmlformats.org/drawingml/2006/wordprocessingDrawing" xmlns:w10="urn:schemas-microsoft-com:office:word" xmlns:w="http://schemas.openxmlformats.org/wordprocessingml/2006/main" xmlns:w14="http://schemas.microsoft.com/office/word/2010/wordml" xmlns:w15="http://schemas.microsoft.com/office/word/2012/wordml" xmlns:w16cex="http://schemas.microsoft.com/office/word/2018/wordml/cex" xmlns:w16cid="http://schemas.microsoft.com/office/word/2016/wordml/cid" xmlns:w16="http://schemas.microsoft.com/office/word/2018/wordml" xmlns:w16du="http://schemas.microsoft.com/office/word/2023/wordml/word16du" xmlns:w16sdtdh="http://schemas.microsoft.com/office/word/2020/wordml/sdtdatahash" xmlns:w16se="http://schemas.microsoft.com/office/word/2015/wordml/symex" xmlns:wpg="http://schemas.microsoft.com/office/word/2010/wordprocessingGroup" xmlns:wpi="http://schemas.microsoft.com/office/word/2010/wordprocessingInk" xmlns:wne="http://schemas.microsoft.com/office/word/2006/wordml" xmlns:wps="http://schemas.microsoft.com/office/word/2010/wordprocessingShape" mc:Ignorable="w14 w15 w16se w16cid w16 w16cex w16sdtdh wp14">
   <w:footnote w:type="separator" w:id="-1">
     <w:p>
       <w:r>
@@ -25828,8 +25690,8 @@
 </file>
 
 <file path=word/numbering.xml><?xml version="1.0" encoding="utf-8"?>
-<w:numbering xmlns:wpc="http://schemas.microsoft.com/office/word/2010/wordprocessingCanvas" xmlns:mc="http://schemas.openxmlformats.org/markup-compatibility/2006" xmlns:o="urn:schemas-microsoft-com:office:office" xmlns:r="http://schemas.openxmlformats.org/officeDocument/2006/relationships" xmlns:m="http://schemas.openxmlformats.org/officeDocument/2006/math" xmlns:v="urn:schemas-microsoft-com:vml" xmlns:wp14="http://schemas.microsoft.com/office/word/2010/wordprocessingDrawing" xmlns:wp="http://schemas.openxmlformats.org/drawingml/2006/wordprocessingDrawing" xmlns:w10="urn:schemas-microsoft-com:office:word" xmlns:w="http://schemas.openxmlformats.org/wordprocessingml/2006/main" xmlns:w14="http://schemas.microsoft.com/office/word/2010/wordml" xmlns:w15="http://schemas.microsoft.com/office/word/2012/wordml" xmlns:wpg="http://schemas.microsoft.com/office/word/2010/wordprocessingGroup" xmlns:wpi="http://schemas.microsoft.com/office/word/2010/wordprocessingInk" xmlns:wne="http://schemas.microsoft.com/office/word/2006/wordml" xmlns:wps="http://schemas.microsoft.com/office/word/2010/wordprocessingShape" mc:Ignorable="w14 w15 wp14">
-  <w:abstractNum w:abstractNumId="0">
+<w:numbering xmlns:wpc="http://schemas.microsoft.com/office/word/2010/wordprocessingCanvas" xmlns:cx="http://schemas.microsoft.com/office/drawing/2014/chartex" xmlns:cx1="http://schemas.microsoft.com/office/drawing/2015/9/8/chartex" xmlns:cx2="http://schemas.microsoft.com/office/drawing/2015/10/21/chartex" xmlns:cx3="http://schemas.microsoft.com/office/drawing/2016/5/9/chartex" xmlns:cx4="http://schemas.microsoft.com/office/drawing/2016/5/10/chartex" xmlns:cx5="http://schemas.microsoft.com/office/drawing/2016/5/11/chartex" xmlns:cx6="http://schemas.microsoft.com/office/drawing/2016/5/12/chartex" xmlns:cx7="http://schemas.microsoft.com/office/drawing/2016/5/13/chartex" xmlns:cx8="http://schemas.microsoft.com/office/drawing/2016/5/14/chartex" xmlns:mc="http://schemas.openxmlformats.org/markup-compatibility/2006" xmlns:aink="http://schemas.microsoft.com/office/drawing/2016/ink" xmlns:am3d="http://schemas.microsoft.com/office/drawing/2017/model3d" xmlns:o="urn:schemas-microsoft-com:office:office" xmlns:oel="http://schemas.microsoft.com/office/2019/extlst" xmlns:r="http://schemas.openxmlformats.org/officeDocument/2006/relationships" xmlns:m="http://schemas.openxmlformats.org/officeDocument/2006/math" xmlns:v="urn:schemas-microsoft-com:vml" xmlns:wp14="http://schemas.microsoft.com/office/word/2010/wordprocessingDrawing" xmlns:wp="http://schemas.openxmlformats.org/drawingml/2006/wordprocessingDrawing" xmlns:w10="urn:schemas-microsoft-com:office:word" xmlns:w="http://schemas.openxmlformats.org/wordprocessingml/2006/main" xmlns:w14="http://schemas.microsoft.com/office/word/2010/wordml" xmlns:w15="http://schemas.microsoft.com/office/word/2012/wordml" xmlns:w16cex="http://schemas.microsoft.com/office/word/2018/wordml/cex" xmlns:w16cid="http://schemas.microsoft.com/office/word/2016/wordml/cid" xmlns:w16="http://schemas.microsoft.com/office/word/2018/wordml" xmlns:w16du="http://schemas.microsoft.com/office/word/2023/wordml/word16du" xmlns:w16sdtdh="http://schemas.microsoft.com/office/word/2020/wordml/sdtdatahash" xmlns:w16se="http://schemas.microsoft.com/office/word/2015/wordml/symex" xmlns:wpg="http://schemas.microsoft.com/office/word/2010/wordprocessingGroup" xmlns:wpi="http://schemas.microsoft.com/office/word/2010/wordprocessingInk" xmlns:wne="http://schemas.microsoft.com/office/word/2006/wordml" xmlns:wps="http://schemas.microsoft.com/office/word/2010/wordprocessingShape" mc:Ignorable="w14 w15 w16se w16cid w16 w16cex w16sdtdh wp14">
+  <w:abstractNum w:abstractNumId="0" w15:restartNumberingAfterBreak="0">
     <w:nsid w:val="0EC310FB"/>
     <w:multiLevelType w:val="multilevel"/>
     <w:tmpl w:val="1ACC4B1E"/>
@@ -25978,7 +25840,7 @@
       </w:rPr>
     </w:lvl>
   </w:abstractNum>
-  <w:abstractNum w:abstractNumId="1">
+  <w:abstractNum w:abstractNumId="1" w15:restartNumberingAfterBreak="0">
     <w:nsid w:val="133871F1"/>
     <w:multiLevelType w:val="multilevel"/>
     <w:tmpl w:val="D21C36A6"/>
@@ -26091,7 +25953,7 @@
       </w:pPr>
     </w:lvl>
   </w:abstractNum>
-  <w:abstractNum w:abstractNumId="2">
+  <w:abstractNum w:abstractNumId="2" w15:restartNumberingAfterBreak="0">
     <w:nsid w:val="361747F4"/>
     <w:multiLevelType w:val="hybridMultilevel"/>
     <w:tmpl w:val="449690E2"/>
@@ -26204,7 +26066,7 @@
       </w:rPr>
     </w:lvl>
   </w:abstractNum>
-  <w:abstractNum w:abstractNumId="3">
+  <w:abstractNum w:abstractNumId="3" w15:restartNumberingAfterBreak="0">
     <w:nsid w:val="44897C58"/>
     <w:multiLevelType w:val="multilevel"/>
     <w:tmpl w:val="2340D60E"/>
@@ -26353,7 +26215,7 @@
       </w:rPr>
     </w:lvl>
   </w:abstractNum>
-  <w:abstractNum w:abstractNumId="4">
+  <w:abstractNum w:abstractNumId="4" w15:restartNumberingAfterBreak="0">
     <w:nsid w:val="4BF83D40"/>
     <w:multiLevelType w:val="multilevel"/>
     <w:tmpl w:val="F718DD2A"/>
@@ -26466,7 +26328,7 @@
       </w:pPr>
     </w:lvl>
   </w:abstractNum>
-  <w:abstractNum w:abstractNumId="5">
+  <w:abstractNum w:abstractNumId="5" w15:restartNumberingAfterBreak="0">
     <w:nsid w:val="58877357"/>
     <w:multiLevelType w:val="multilevel"/>
     <w:tmpl w:val="412ED3E2"/>
@@ -26579,29 +26441,29 @@
       </w:pPr>
     </w:lvl>
   </w:abstractNum>
-  <w:num w:numId="1">
+  <w:num w:numId="1" w16cid:durableId="1299385631">
     <w:abstractNumId w:val="0"/>
   </w:num>
-  <w:num w:numId="2">
+  <w:num w:numId="2" w16cid:durableId="1464273109">
     <w:abstractNumId w:val="2"/>
   </w:num>
-  <w:num w:numId="3">
+  <w:num w:numId="3" w16cid:durableId="698432829">
     <w:abstractNumId w:val="3"/>
   </w:num>
-  <w:num w:numId="4">
+  <w:num w:numId="4" w16cid:durableId="1891258031">
     <w:abstractNumId w:val="1"/>
   </w:num>
-  <w:num w:numId="5">
+  <w:num w:numId="5" w16cid:durableId="661398769">
     <w:abstractNumId w:val="4"/>
   </w:num>
-  <w:num w:numId="6">
+  <w:num w:numId="6" w16cid:durableId="2085569812">
     <w:abstractNumId w:val="5"/>
   </w:num>
 </w:numbering>
 </file>
 
 <file path=word/styles.xml><?xml version="1.0" encoding="utf-8"?>
-<w:styles xmlns:mc="http://schemas.openxmlformats.org/markup-compatibility/2006" xmlns:r="http://schemas.openxmlformats.org/officeDocument/2006/relationships" xmlns:w="http://schemas.openxmlformats.org/wordprocessingml/2006/main" xmlns:w14="http://schemas.microsoft.com/office/word/2010/wordml" xmlns:w15="http://schemas.microsoft.com/office/word/2012/wordml" mc:Ignorable="w14 w15">
+<w:styles xmlns:mc="http://schemas.openxmlformats.org/markup-compatibility/2006" xmlns:r="http://schemas.openxmlformats.org/officeDocument/2006/relationships" xmlns:w="http://schemas.openxmlformats.org/wordprocessingml/2006/main" xmlns:w14="http://schemas.microsoft.com/office/word/2010/wordml" xmlns:w15="http://schemas.microsoft.com/office/word/2012/wordml" xmlns:w16cex="http://schemas.microsoft.com/office/word/2018/wordml/cex" xmlns:w16cid="http://schemas.microsoft.com/office/word/2016/wordml/cid" xmlns:w16="http://schemas.microsoft.com/office/word/2018/wordml" xmlns:w16sdtdh="http://schemas.microsoft.com/office/word/2020/wordml/sdtdatahash" xmlns:w16se="http://schemas.microsoft.com/office/word/2015/wordml/symex" mc:Ignorable="w14 w15 w16se w16cid w16 w16cex w16sdtdh">
   <w:docDefaults>
     <w:rPrDefault>
       <w:rPr>
@@ -26617,7 +26479,7 @@
       </w:pPr>
     </w:pPrDefault>
   </w:docDefaults>
-  <w:latentStyles w:defLockedState="0" w:defUIPriority="99" w:defSemiHidden="0" w:defUnhideWhenUsed="0" w:defQFormat="0" w:count="371">
+  <w:latentStyles w:defLockedState="0" w:defUIPriority="99" w:defSemiHidden="0" w:defUnhideWhenUsed="0" w:defQFormat="0" w:count="376">
     <w:lsdException w:name="Normal" w:uiPriority="0" w:qFormat="1"/>
     <w:lsdException w:name="heading 1" w:uiPriority="9" w:qFormat="1"/>
     <w:lsdException w:name="heading 2" w:semiHidden="1" w:uiPriority="9" w:unhideWhenUsed="1" w:qFormat="1"/>
@@ -26723,7 +26585,6 @@
     <w:lsdException w:name="HTML Sample" w:semiHidden="1" w:unhideWhenUsed="1"/>
     <w:lsdException w:name="HTML Typewriter" w:semiHidden="1" w:unhideWhenUsed="1"/>
     <w:lsdException w:name="HTML Variable" w:semiHidden="1" w:unhideWhenUsed="1"/>
-    <w:lsdException w:name="Normal Table" w:semiHidden="1" w:unhideWhenUsed="1"/>
     <w:lsdException w:name="annotation subject" w:semiHidden="1" w:unhideWhenUsed="1"/>
     <w:lsdException w:name="No List" w:semiHidden="1" w:unhideWhenUsed="1"/>
     <w:lsdException w:name="Outline List 1" w:semiHidden="1" w:unhideWhenUsed="1"/>
@@ -26766,11 +26627,8 @@
     <w:lsdException w:name="Table Contemporary" w:semiHidden="1" w:unhideWhenUsed="1"/>
     <w:lsdException w:name="Table Elegant" w:semiHidden="1" w:unhideWhenUsed="1"/>
     <w:lsdException w:name="Table Professional" w:semiHidden="1" w:unhideWhenUsed="1"/>
-    <w:lsdException w:name="Table Subtle 1" w:semiHidden="1" w:unhideWhenUsed="1"/>
     <w:lsdException w:name="Table Subtle 2" w:semiHidden="1" w:unhideWhenUsed="1"/>
     <w:lsdException w:name="Table Web 1" w:semiHidden="1" w:unhideWhenUsed="1"/>
-    <w:lsdException w:name="Table Web 2" w:semiHidden="1" w:unhideWhenUsed="1"/>
-    <w:lsdException w:name="Table Web 3" w:semiHidden="1" w:unhideWhenUsed="1"/>
     <w:lsdException w:name="Balloon Text" w:semiHidden="1" w:unhideWhenUsed="1"/>
     <w:lsdException w:name="Table Grid" w:uiPriority="39"/>
     <w:lsdException w:name="Table Theme" w:semiHidden="1" w:unhideWhenUsed="1"/>
@@ -26989,6 +26847,11 @@
     <w:lsdException w:name="List Table 5 Dark Accent 6" w:uiPriority="50"/>
     <w:lsdException w:name="List Table 6 Colorful Accent 6" w:uiPriority="51"/>
     <w:lsdException w:name="List Table 7 Colorful Accent 6" w:uiPriority="52"/>
+    <w:lsdException w:name="Mention" w:semiHidden="1" w:unhideWhenUsed="1"/>
+    <w:lsdException w:name="Smart Hyperlink" w:semiHidden="1" w:unhideWhenUsed="1"/>
+    <w:lsdException w:name="Hashtag" w:semiHidden="1" w:unhideWhenUsed="1"/>
+    <w:lsdException w:name="Unresolved Mention" w:semiHidden="1" w:unhideWhenUsed="1"/>
+    <w:lsdException w:name="Smart Link" w:semiHidden="1" w:unhideWhenUsed="1"/>
   </w:latentStyles>
   <w:style w:type="paragraph" w:default="1" w:styleId="Normal">
     <w:name w:val="Normal"/>
@@ -27031,7 +26894,6 @@
     <w:next w:val="Normal"/>
     <w:link w:val="Heading2Char"/>
     <w:uiPriority w:val="9"/>
-    <w:semiHidden/>
     <w:unhideWhenUsed/>
     <w:qFormat/>
     <w:rsid w:val="004354C2"/>
@@ -27130,7 +26992,6 @@
       <w:spacing w:after="0" w:line="240" w:lineRule="auto"/>
     </w:pPr>
     <w:tblPr>
-      <w:tblInd w:w="0" w:type="dxa"/>
       <w:tblBorders>
         <w:top w:val="single" w:sz="4" w:space="0" w:color="auto"/>
         <w:left w:val="single" w:sz="4" w:space="0" w:color="auto"/>
@@ -27139,12 +27000,6 @@
         <w:insideH w:val="single" w:sz="4" w:space="0" w:color="auto"/>
         <w:insideV w:val="single" w:sz="4" w:space="0" w:color="auto"/>
       </w:tblBorders>
-      <w:tblCellMar>
-        <w:top w:w="0" w:type="dxa"/>
-        <w:left w:w="108" w:type="dxa"/>
-        <w:bottom w:w="0" w:type="dxa"/>
-        <w:right w:w="108" w:type="dxa"/>
-      </w:tblCellMar>
     </w:tblPr>
   </w:style>
   <w:style w:type="paragraph" w:styleId="NormalWeb">
@@ -27204,7 +27059,6 @@
     <w:basedOn w:val="DefaultParagraphFont"/>
     <w:link w:val="Heading2"/>
     <w:uiPriority w:val="9"/>
-    <w:semiHidden/>
     <w:rsid w:val="004354C2"/>
     <w:rPr>
       <w:rFonts w:ascii="Times New Roman" w:eastAsiaTheme="majorEastAsia" w:hAnsi="Times New Roman" w:cstheme="majorBidi"/>

</xml_diff>

<commit_message>
cap nhat use case
ok
</commit_message>
<xml_diff>
--- a/design-Vegana/Nhom6_BaoCao_QLBHTP-1.docx
+++ b/design-Vegana/Nhom6_BaoCao_QLBHTP-1.docx
@@ -18,8 +18,18 @@
           <w:bCs/>
           <w:sz w:val="28"/>
         </w:rPr>
-        <w:t>TRƯỜNG ĐẠI HỌC SƯ PHẠM KỸ THUẬT TP.HCM</w:t>
-      </w:r>
+        <w:t xml:space="preserve">TRƯỜNG ĐẠI HỌC SƯ PHẠM KỸ THUẬT </w:t>
+      </w:r>
+      <w:proofErr w:type="spellStart"/>
+      <w:r>
+        <w:rPr>
+          <w:b/>
+          <w:bCs/>
+          <w:sz w:val="28"/>
+        </w:rPr>
+        <w:t>TP.HCM</w:t>
+      </w:r>
+      <w:proofErr w:type="spellEnd"/>
     </w:p>
     <w:p>
       <w:pPr>
@@ -138,8 +148,18 @@
           <w:bCs/>
           <w:sz w:val="28"/>
         </w:rPr>
-        <w:t>MÔN: CÔNG NGHỆ PHẦN MỀM HĐT</w:t>
-      </w:r>
+        <w:t xml:space="preserve">MÔN: CÔNG NGHỆ PHẦN MỀM </w:t>
+      </w:r>
+      <w:proofErr w:type="spellStart"/>
+      <w:r>
+        <w:rPr>
+          <w:b/>
+          <w:bCs/>
+          <w:sz w:val="28"/>
+        </w:rPr>
+        <w:t>HĐT</w:t>
+      </w:r>
+      <w:proofErr w:type="spellEnd"/>
     </w:p>
     <w:p>
       <w:pPr>
@@ -310,11 +330,19 @@
                 <w:sz w:val="28"/>
               </w:rPr>
             </w:pPr>
-            <w:r>
-              <w:rPr>
-                <w:sz w:val="28"/>
-              </w:rPr>
-              <w:t>Nguyễn Hồng Sơn</w:t>
+            <w:proofErr w:type="spellStart"/>
+            <w:r>
+              <w:rPr>
+                <w:sz w:val="28"/>
+              </w:rPr>
+              <w:t>Nguyễn</w:t>
+            </w:r>
+            <w:proofErr w:type="spellEnd"/>
+            <w:r>
+              <w:rPr>
+                <w:sz w:val="28"/>
+              </w:rPr>
+              <w:t xml:space="preserve"> Hồng Sơn</w:t>
             </w:r>
           </w:p>
         </w:tc>
@@ -363,11 +391,19 @@
                 <w:sz w:val="28"/>
               </w:rPr>
             </w:pPr>
-            <w:r>
-              <w:rPr>
-                <w:sz w:val="28"/>
-              </w:rPr>
-              <w:t>Nguyễn Hoàng Thiên Bảo</w:t>
+            <w:proofErr w:type="spellStart"/>
+            <w:r>
+              <w:rPr>
+                <w:sz w:val="28"/>
+              </w:rPr>
+              <w:t>Nguyễn</w:t>
+            </w:r>
+            <w:proofErr w:type="spellEnd"/>
+            <w:r>
+              <w:rPr>
+                <w:sz w:val="28"/>
+              </w:rPr>
+              <w:t xml:space="preserve"> Hoàng Thiên Bảo</w:t>
             </w:r>
           </w:p>
         </w:tc>
@@ -439,13 +475,23 @@
           <w:sz w:val="28"/>
         </w:rPr>
       </w:pPr>
+      <w:proofErr w:type="spellStart"/>
       <w:r>
         <w:rPr>
           <w:b/>
           <w:bCs/>
           <w:sz w:val="28"/>
         </w:rPr>
-        <w:t>TP.HCM, ngày 01 tháng 04 năm 2023</w:t>
+        <w:t>TP.HCM</w:t>
+      </w:r>
+      <w:proofErr w:type="spellEnd"/>
+      <w:r>
+        <w:rPr>
+          <w:b/>
+          <w:bCs/>
+          <w:sz w:val="28"/>
+        </w:rPr>
+        <w:t>, ngày 01 tháng 04 năm 2023</w:t>
       </w:r>
     </w:p>
     <w:p>
@@ -584,7 +630,20 @@
           <w:sz w:val="28"/>
         </w:rPr>
         <w:tab/>
-        <w:t>TP.HCM, ngày… tháng… năm…</w:t>
+      </w:r>
+      <w:proofErr w:type="spellStart"/>
+      <w:r>
+        <w:rPr>
+          <w:sz w:val="28"/>
+        </w:rPr>
+        <w:t>TP.HCM</w:t>
+      </w:r>
+      <w:proofErr w:type="spellEnd"/>
+      <w:r>
+        <w:rPr>
+          <w:sz w:val="28"/>
+        </w:rPr>
+        <w:t>, ngày… tháng… năm…</w:t>
       </w:r>
     </w:p>
     <w:p>
@@ -671,8 +730,19 @@
           <w:sz w:val="28"/>
         </w:rPr>
         <w:lastRenderedPageBreak/>
-        <w:t>LÝ DO CHỌN ĐỀ TÀI</w:t>
-      </w:r>
+        <w:t xml:space="preserve">LÝ DO CHỌN ĐỀ </w:t>
+      </w:r>
+      <w:proofErr w:type="gramStart"/>
+      <w:r>
+        <w:rPr>
+          <w:b/>
+          <w:bCs/>
+          <w:color w:val="000000"/>
+          <w:sz w:val="28"/>
+        </w:rPr>
+        <w:t>TÀI</w:t>
+      </w:r>
+      <w:proofErr w:type="gramEnd"/>
     </w:p>
     <w:p>
       <w:pPr>
@@ -1250,7 +1320,31 @@
                 <w:szCs w:val="28"/>
                 <w:highlight w:val="white"/>
               </w:rPr>
-              <w:t>2.1.1. UseCase tổng quát</w:t>
+              <w:t xml:space="preserve">2.1.1. </w:t>
+            </w:r>
+            <w:r>
+              <w:rPr>
+                <w:rStyle w:val="Hyperlink"/>
+                <w:b/>
+                <w:bCs/>
+                <w:noProof/>
+                <w:sz w:val="28"/>
+                <w:szCs w:val="28"/>
+                <w:highlight w:val="white"/>
+              </w:rPr>
+              <w:t>Use Case</w:t>
+            </w:r>
+            <w:r>
+              <w:rPr>
+                <w:rStyle w:val="Hyperlink"/>
+                <w:b/>
+                <w:bCs/>
+                <w:noProof/>
+                <w:sz w:val="28"/>
+                <w:szCs w:val="28"/>
+                <w:highlight w:val="white"/>
+              </w:rPr>
+              <w:t xml:space="preserve"> tổng quát</w:t>
             </w:r>
             <w:r>
               <w:rPr>
@@ -1340,7 +1434,31 @@
                 <w:szCs w:val="28"/>
                 <w:highlight w:val="white"/>
               </w:rPr>
-              <w:t>2.1.2. UseCase Đăng ký thành viên</w:t>
+              <w:t xml:space="preserve">2.1.2. </w:t>
+            </w:r>
+            <w:r>
+              <w:rPr>
+                <w:rStyle w:val="Hyperlink"/>
+                <w:b/>
+                <w:bCs/>
+                <w:noProof/>
+                <w:sz w:val="28"/>
+                <w:szCs w:val="28"/>
+                <w:highlight w:val="white"/>
+              </w:rPr>
+              <w:t>Use Case</w:t>
+            </w:r>
+            <w:r>
+              <w:rPr>
+                <w:rStyle w:val="Hyperlink"/>
+                <w:b/>
+                <w:bCs/>
+                <w:noProof/>
+                <w:sz w:val="28"/>
+                <w:szCs w:val="28"/>
+                <w:highlight w:val="white"/>
+              </w:rPr>
+              <w:t xml:space="preserve"> Đăng ký thành viên</w:t>
             </w:r>
             <w:r>
               <w:rPr>
@@ -1429,7 +1547,29 @@
                 <w:sz w:val="28"/>
                 <w:szCs w:val="28"/>
               </w:rPr>
-              <w:t>2.1.3. UseCase Đăng nhập</w:t>
+              <w:t xml:space="preserve">2.1.3. </w:t>
+            </w:r>
+            <w:r>
+              <w:rPr>
+                <w:rStyle w:val="Hyperlink"/>
+                <w:b/>
+                <w:bCs/>
+                <w:noProof/>
+                <w:sz w:val="28"/>
+                <w:szCs w:val="28"/>
+              </w:rPr>
+              <w:t>Use Case</w:t>
+            </w:r>
+            <w:r>
+              <w:rPr>
+                <w:rStyle w:val="Hyperlink"/>
+                <w:b/>
+                <w:bCs/>
+                <w:noProof/>
+                <w:sz w:val="28"/>
+                <w:szCs w:val="28"/>
+              </w:rPr>
+              <w:t xml:space="preserve"> Đăng nhập</w:t>
             </w:r>
             <w:r>
               <w:rPr>
@@ -1518,7 +1658,29 @@
                 <w:sz w:val="28"/>
                 <w:szCs w:val="28"/>
               </w:rPr>
-              <w:t>2.1.4. UseCase Xem trang chủ khách hàng</w:t>
+              <w:t xml:space="preserve">2.1.4. </w:t>
+            </w:r>
+            <w:r>
+              <w:rPr>
+                <w:rStyle w:val="Hyperlink"/>
+                <w:b/>
+                <w:bCs/>
+                <w:noProof/>
+                <w:sz w:val="28"/>
+                <w:szCs w:val="28"/>
+              </w:rPr>
+              <w:t>Use Case</w:t>
+            </w:r>
+            <w:r>
+              <w:rPr>
+                <w:rStyle w:val="Hyperlink"/>
+                <w:b/>
+                <w:bCs/>
+                <w:noProof/>
+                <w:sz w:val="28"/>
+                <w:szCs w:val="28"/>
+              </w:rPr>
+              <w:t xml:space="preserve"> Xem trang chủ khách hàng</w:t>
             </w:r>
             <w:r>
               <w:rPr>
@@ -1608,7 +1770,31 @@
                 <w:szCs w:val="28"/>
                 <w:highlight w:val="white"/>
               </w:rPr>
-              <w:t>2.1.5. UseCase Xem sản phẩm</w:t>
+              <w:t xml:space="preserve">2.1.5. </w:t>
+            </w:r>
+            <w:r>
+              <w:rPr>
+                <w:rStyle w:val="Hyperlink"/>
+                <w:b/>
+                <w:bCs/>
+                <w:noProof/>
+                <w:sz w:val="28"/>
+                <w:szCs w:val="28"/>
+                <w:highlight w:val="white"/>
+              </w:rPr>
+              <w:t>Use Case</w:t>
+            </w:r>
+            <w:r>
+              <w:rPr>
+                <w:rStyle w:val="Hyperlink"/>
+                <w:b/>
+                <w:bCs/>
+                <w:noProof/>
+                <w:sz w:val="28"/>
+                <w:szCs w:val="28"/>
+                <w:highlight w:val="white"/>
+              </w:rPr>
+              <w:t xml:space="preserve"> Xem sản phẩm</w:t>
             </w:r>
             <w:r>
               <w:rPr>
@@ -1698,7 +1884,31 @@
                 <w:szCs w:val="28"/>
                 <w:highlight w:val="white"/>
               </w:rPr>
-              <w:t>2.1.6. UseCase Chọn sản phẩm</w:t>
+              <w:t xml:space="preserve">2.1.6. </w:t>
+            </w:r>
+            <w:r>
+              <w:rPr>
+                <w:rStyle w:val="Hyperlink"/>
+                <w:b/>
+                <w:bCs/>
+                <w:noProof/>
+                <w:sz w:val="28"/>
+                <w:szCs w:val="28"/>
+                <w:highlight w:val="white"/>
+              </w:rPr>
+              <w:t>Use Case</w:t>
+            </w:r>
+            <w:r>
+              <w:rPr>
+                <w:rStyle w:val="Hyperlink"/>
+                <w:b/>
+                <w:bCs/>
+                <w:noProof/>
+                <w:sz w:val="28"/>
+                <w:szCs w:val="28"/>
+                <w:highlight w:val="white"/>
+              </w:rPr>
+              <w:t xml:space="preserve"> Chọn sản phẩm</w:t>
             </w:r>
             <w:r>
               <w:rPr>
@@ -2237,7 +2447,29 @@
                 <w:sz w:val="28"/>
                 <w:szCs w:val="28"/>
               </w:rPr>
-              <w:t>2.1.12. UseCase Quản lý nhà cung cấp</w:t>
+              <w:t xml:space="preserve">2.1.12. </w:t>
+            </w:r>
+            <w:r>
+              <w:rPr>
+                <w:rStyle w:val="Hyperlink"/>
+                <w:b/>
+                <w:bCs/>
+                <w:noProof/>
+                <w:sz w:val="28"/>
+                <w:szCs w:val="28"/>
+              </w:rPr>
+              <w:t>Use Case</w:t>
+            </w:r>
+            <w:r>
+              <w:rPr>
+                <w:rStyle w:val="Hyperlink"/>
+                <w:b/>
+                <w:bCs/>
+                <w:noProof/>
+                <w:sz w:val="28"/>
+                <w:szCs w:val="28"/>
+              </w:rPr>
+              <w:t xml:space="preserve"> Quản lý nhà cung cấp</w:t>
             </w:r>
             <w:r>
               <w:rPr>
@@ -2326,7 +2558,29 @@
                 <w:sz w:val="28"/>
                 <w:szCs w:val="28"/>
               </w:rPr>
-              <w:t>2.1.13. UseCase Quản lý sản phẩm</w:t>
+              <w:t xml:space="preserve">2.1.13. </w:t>
+            </w:r>
+            <w:r>
+              <w:rPr>
+                <w:rStyle w:val="Hyperlink"/>
+                <w:b/>
+                <w:bCs/>
+                <w:noProof/>
+                <w:sz w:val="28"/>
+                <w:szCs w:val="28"/>
+              </w:rPr>
+              <w:t>Use Case</w:t>
+            </w:r>
+            <w:r>
+              <w:rPr>
+                <w:rStyle w:val="Hyperlink"/>
+                <w:b/>
+                <w:bCs/>
+                <w:noProof/>
+                <w:sz w:val="28"/>
+                <w:szCs w:val="28"/>
+              </w:rPr>
+              <w:t xml:space="preserve"> Quản lý sản phẩm</w:t>
             </w:r>
             <w:r>
               <w:rPr>
@@ -2415,7 +2669,29 @@
                 <w:sz w:val="28"/>
                 <w:szCs w:val="28"/>
               </w:rPr>
-              <w:t>2.1.14. UseCase Quản lý đơn hàng</w:t>
+              <w:t xml:space="preserve">2.1.14. </w:t>
+            </w:r>
+            <w:r>
+              <w:rPr>
+                <w:rStyle w:val="Hyperlink"/>
+                <w:b/>
+                <w:bCs/>
+                <w:noProof/>
+                <w:sz w:val="28"/>
+                <w:szCs w:val="28"/>
+              </w:rPr>
+              <w:t>Use Case</w:t>
+            </w:r>
+            <w:r>
+              <w:rPr>
+                <w:rStyle w:val="Hyperlink"/>
+                <w:b/>
+                <w:bCs/>
+                <w:noProof/>
+                <w:sz w:val="28"/>
+                <w:szCs w:val="28"/>
+              </w:rPr>
+              <w:t xml:space="preserve"> Quản lý đơn hàng</w:t>
             </w:r>
             <w:r>
               <w:rPr>
@@ -2504,7 +2780,29 @@
                 <w:sz w:val="28"/>
                 <w:szCs w:val="28"/>
               </w:rPr>
-              <w:t>2.1.15. UseCase Quản lý tài khoản</w:t>
+              <w:t xml:space="preserve">2.1.15. </w:t>
+            </w:r>
+            <w:r>
+              <w:rPr>
+                <w:rStyle w:val="Hyperlink"/>
+                <w:b/>
+                <w:bCs/>
+                <w:noProof/>
+                <w:sz w:val="28"/>
+                <w:szCs w:val="28"/>
+              </w:rPr>
+              <w:t>Use Case</w:t>
+            </w:r>
+            <w:r>
+              <w:rPr>
+                <w:rStyle w:val="Hyperlink"/>
+                <w:b/>
+                <w:bCs/>
+                <w:noProof/>
+                <w:sz w:val="28"/>
+                <w:szCs w:val="28"/>
+              </w:rPr>
+              <w:t xml:space="preserve"> Quản lý tài khoản</w:t>
             </w:r>
             <w:r>
               <w:rPr>
@@ -6808,6 +7106,13 @@
         <w:tab/>
         <w:t>từng loại sản phẩm</w:t>
       </w:r>
+      <w:r>
+        <w:rPr>
+          <w:sz w:val="28"/>
+          <w:highlight w:val="white"/>
+        </w:rPr>
+        <w:t>, thêm vào giỏ hàng, mỗi tài khoản lưu 1 giỏ hàng</w:t>
+      </w:r>
     </w:p>
     <w:p>
       <w:pPr>
@@ -7215,10 +7520,37 @@
           <w:szCs w:val="28"/>
           <w:highlight w:val="white"/>
         </w:rPr>
-        <w:t>2.1.1. UseCase tổng quát</w:t>
+        <w:t xml:space="preserve">2.1.1. </w:t>
+      </w:r>
+      <w:r>
+        <w:rPr>
+          <w:rFonts w:cs="Times New Roman"/>
+          <w:bCs/>
+          <w:szCs w:val="28"/>
+          <w:highlight w:val="white"/>
+        </w:rPr>
+        <w:t>Use Case</w:t>
+      </w:r>
+      <w:r>
+        <w:rPr>
+          <w:rFonts w:cs="Times New Roman"/>
+          <w:bCs/>
+          <w:szCs w:val="28"/>
+          <w:highlight w:val="white"/>
+        </w:rPr>
+        <w:t xml:space="preserve"> tổng </w:t>
       </w:r>
       <w:bookmarkEnd w:id="8"/>
       <w:bookmarkEnd w:id="9"/>
+      <w:r>
+        <w:rPr>
+          <w:rFonts w:cs="Times New Roman"/>
+          <w:bCs/>
+          <w:szCs w:val="28"/>
+          <w:highlight w:val="white"/>
+        </w:rPr>
+        <w:t>quát.</w:t>
+      </w:r>
       <w:r>
         <w:rPr>
           <w:rFonts w:cs="Times New Roman"/>
@@ -7353,10 +7685,34 @@
           <w:highlight w:val="white"/>
         </w:rPr>
         <w:lastRenderedPageBreak/>
-        <w:t>2.1.2. UseCase Đăng ký thành viên</w:t>
+        <w:t xml:space="preserve">2.1.2. </w:t>
+      </w:r>
+      <w:r>
+        <w:rPr>
+          <w:rFonts w:cs="Times New Roman"/>
+          <w:bCs/>
+          <w:highlight w:val="white"/>
+        </w:rPr>
+        <w:t>Use Case</w:t>
+      </w:r>
+      <w:r>
+        <w:rPr>
+          <w:rFonts w:cs="Times New Roman"/>
+          <w:bCs/>
+          <w:highlight w:val="white"/>
+        </w:rPr>
+        <w:t xml:space="preserve"> Đăng ký thành </w:t>
       </w:r>
       <w:bookmarkEnd w:id="10"/>
       <w:bookmarkEnd w:id="11"/>
+      <w:r>
+        <w:rPr>
+          <w:rFonts w:cs="Times New Roman"/>
+          <w:bCs/>
+          <w:highlight w:val="white"/>
+        </w:rPr>
+        <w:t>viên.</w:t>
+      </w:r>
     </w:p>
     <w:tbl>
       <w:tblPr>
@@ -7580,7 +7936,7 @@
                 <w:sz w:val="28"/>
                 <w:szCs w:val="28"/>
               </w:rPr>
-              <w:t>Priorioty</w:t>
+              <w:t>Priority</w:t>
             </w:r>
           </w:p>
         </w:tc>
@@ -7854,7 +8210,23 @@
                 <w:color w:val="000000"/>
                 <w:sz w:val="28"/>
               </w:rPr>
-              <w:t>3. Người dùng điền các thông tin bao gồm ID, Fullname, Email, Password</w:t>
+              <w:t xml:space="preserve">3. Người dùng điền các thông tin bao gồm ID, </w:t>
+            </w:r>
+            <w:proofErr w:type="spellStart"/>
+            <w:r>
+              <w:rPr>
+                <w:color w:val="000000"/>
+                <w:sz w:val="28"/>
+              </w:rPr>
+              <w:t>Fullname</w:t>
+            </w:r>
+            <w:proofErr w:type="spellEnd"/>
+            <w:r>
+              <w:rPr>
+                <w:color w:val="000000"/>
+                <w:sz w:val="28"/>
+              </w:rPr>
+              <w:t>, Email, Password</w:t>
             </w:r>
           </w:p>
           <w:p>
@@ -8056,27 +8428,45 @@
                 <w:sz w:val="28"/>
               </w:rPr>
             </w:pPr>
-            <w:r>
-              <w:rPr>
-                <w:color w:val="000000"/>
-                <w:sz w:val="28"/>
-              </w:rPr>
-              <w:t>6a. Nếu địa chỉ email đã tồn tại trong hệ thống, hệ thống hiển thị thông báo lỗi yêu cầu người dùng sử dụng địa chỉ email khác</w:t>
-            </w:r>
-          </w:p>
-          <w:p>
-            <w:pPr>
-              <w:rPr>
-                <w:color w:val="000000"/>
-                <w:sz w:val="28"/>
-              </w:rPr>
-            </w:pPr>
-            <w:r>
-              <w:rPr>
-                <w:color w:val="000000"/>
-                <w:sz w:val="28"/>
-              </w:rPr>
-              <w:t>6b. Nếu ID đã tồn tại, hệ thống hiển thị yêu cầu người dùng sử dụng ID khác</w:t>
+            <w:proofErr w:type="spellStart"/>
+            <w:r>
+              <w:rPr>
+                <w:color w:val="000000"/>
+                <w:sz w:val="28"/>
+              </w:rPr>
+              <w:t>6a</w:t>
+            </w:r>
+            <w:proofErr w:type="spellEnd"/>
+            <w:r>
+              <w:rPr>
+                <w:color w:val="000000"/>
+                <w:sz w:val="28"/>
+              </w:rPr>
+              <w:t>. Nếu địa chỉ email đã tồn tại trong hệ thống, hệ thống hiển thị thông báo lỗi yêu cầu người dùng sử dụng địa chỉ email khác</w:t>
+            </w:r>
+          </w:p>
+          <w:p>
+            <w:pPr>
+              <w:rPr>
+                <w:color w:val="000000"/>
+                <w:sz w:val="28"/>
+              </w:rPr>
+            </w:pPr>
+            <w:proofErr w:type="spellStart"/>
+            <w:r>
+              <w:rPr>
+                <w:color w:val="000000"/>
+                <w:sz w:val="28"/>
+              </w:rPr>
+              <w:t>6b</w:t>
+            </w:r>
+            <w:proofErr w:type="spellEnd"/>
+            <w:r>
+              <w:rPr>
+                <w:color w:val="000000"/>
+                <w:sz w:val="28"/>
+              </w:rPr>
+              <w:t>. Nếu ID đã tồn tại, hệ thống hiển thị yêu cầu người dùng sử dụng ID khác</w:t>
             </w:r>
           </w:p>
         </w:tc>
@@ -8136,8 +8526,9 @@
           <w:color w:val="000000"/>
           <w:sz w:val="28"/>
         </w:rPr>
-        <w:t>.2 Bảng đặc tả Use Case Đăng ký thành viê</w:t>
-      </w:r>
+        <w:t xml:space="preserve">.2 Bảng đặc tả Use Case Đăng ký thành </w:t>
+      </w:r>
+      <w:proofErr w:type="gramStart"/>
       <w:r>
         <w:rPr>
           <w:i/>
@@ -8145,20 +8536,18 @@
           <w:color w:val="000000"/>
           <w:sz w:val="28"/>
         </w:rPr>
-        <w:t>n</w:t>
-      </w:r>
-    </w:p>
-    <w:p>
-      <w:pPr>
-        <w:spacing w:before="200" w:after="120" w:line="360" w:lineRule="auto"/>
-        <w:jc w:val="center"/>
+        <w:t>viê</w:t>
+      </w:r>
+      <w:r>
         <w:rPr>
           <w:i/>
           <w:iCs/>
           <w:color w:val="000000"/>
           <w:sz w:val="28"/>
         </w:rPr>
-      </w:pPr>
+        <w:t>n</w:t>
+      </w:r>
+      <w:proofErr w:type="gramEnd"/>
     </w:p>
     <w:p>
       <w:pPr>
@@ -8186,6 +8575,18 @@
     </w:p>
     <w:p>
       <w:pPr>
+        <w:spacing w:before="200" w:after="120" w:line="360" w:lineRule="auto"/>
+        <w:jc w:val="center"/>
+        <w:rPr>
+          <w:i/>
+          <w:iCs/>
+          <w:color w:val="000000"/>
+          <w:sz w:val="28"/>
+        </w:rPr>
+      </w:pPr>
+    </w:p>
+    <w:p>
+      <w:pPr>
         <w:pStyle w:val="Heading3"/>
         <w:ind w:firstLine="720"/>
         <w:rPr>
@@ -8203,10 +8604,31 @@
           <w:bCs/>
         </w:rPr>
         <w:lastRenderedPageBreak/>
-        <w:t>2.1.3. UseCase Đăng nhập</w:t>
+        <w:t xml:space="preserve">2.1.3. </w:t>
+      </w:r>
+      <w:r>
+        <w:rPr>
+          <w:rFonts w:eastAsia="Times New Roman" w:cs="Times New Roman"/>
+          <w:bCs/>
+        </w:rPr>
+        <w:t>Use Case</w:t>
+      </w:r>
+      <w:r>
+        <w:rPr>
+          <w:rFonts w:eastAsia="Times New Roman" w:cs="Times New Roman"/>
+          <w:bCs/>
+        </w:rPr>
+        <w:t xml:space="preserve"> Đăng </w:t>
       </w:r>
       <w:bookmarkEnd w:id="12"/>
       <w:bookmarkEnd w:id="13"/>
+      <w:r>
+        <w:rPr>
+          <w:rFonts w:eastAsia="Times New Roman" w:cs="Times New Roman"/>
+          <w:bCs/>
+        </w:rPr>
+        <w:t>nhập.</w:t>
+      </w:r>
     </w:p>
     <w:tbl>
       <w:tblPr>
@@ -8444,7 +8866,7 @@
                 <w:sz w:val="28"/>
                 <w:szCs w:val="28"/>
               </w:rPr>
-              <w:t>Priorioty</w:t>
+              <w:t>Priority</w:t>
             </w:r>
           </w:p>
         </w:tc>
@@ -8927,12 +9349,21 @@
                 <w:sz w:val="28"/>
               </w:rPr>
             </w:pPr>
-            <w:r>
-              <w:rPr>
-                <w:color w:val="000000"/>
-                <w:sz w:val="28"/>
-              </w:rPr>
-              <w:t>6a. Nếu ID hoặc password không đúng, hệ thống hiển thị thông báo lỗi và yêu cầu người dùng thử lại</w:t>
+            <w:proofErr w:type="spellStart"/>
+            <w:r>
+              <w:rPr>
+                <w:color w:val="000000"/>
+                <w:sz w:val="28"/>
+              </w:rPr>
+              <w:t>6a</w:t>
+            </w:r>
+            <w:proofErr w:type="spellEnd"/>
+            <w:r>
+              <w:rPr>
+                <w:color w:val="000000"/>
+                <w:sz w:val="28"/>
+              </w:rPr>
+              <w:t>. Nếu ID hoặc password không đúng, hệ thống hiển thị thông báo lỗi và yêu cầu người dùng thử lại</w:t>
             </w:r>
           </w:p>
         </w:tc>
@@ -9112,7 +9543,14 @@
           <w:bCs/>
         </w:rPr>
         <w:lastRenderedPageBreak/>
-        <w:t>2.1.4. UseCase</w:t>
+        <w:t xml:space="preserve">2.1.4. </w:t>
+      </w:r>
+      <w:r>
+        <w:rPr>
+          <w:rFonts w:eastAsia="Times New Roman" w:cs="Times New Roman"/>
+          <w:bCs/>
+        </w:rPr>
+        <w:t>Use Case</w:t>
       </w:r>
       <w:r>
         <w:rPr>
@@ -9128,8 +9566,17 @@
           <w:rFonts w:cs="Times New Roman"/>
           <w:bCs/>
         </w:rPr>
-        <w:t>Đăng xuất</w:t>
-      </w:r>
+        <w:t xml:space="preserve">Đăng </w:t>
+      </w:r>
+      <w:proofErr w:type="gramStart"/>
+      <w:r>
+        <w:rPr>
+          <w:rFonts w:cs="Times New Roman"/>
+          <w:bCs/>
+        </w:rPr>
+        <w:t>xuất</w:t>
+      </w:r>
+      <w:proofErr w:type="gramEnd"/>
     </w:p>
     <w:tbl>
       <w:tblPr>
@@ -9380,7 +9827,7 @@
                 <w:sz w:val="28"/>
                 <w:szCs w:val="28"/>
               </w:rPr>
-              <w:t>Priorioty</w:t>
+              <w:t>Priority</w:t>
             </w:r>
           </w:p>
         </w:tc>
@@ -9653,7 +10100,23 @@
                 <w:color w:val="000000"/>
                 <w:sz w:val="28"/>
               </w:rPr>
-              <w:t xml:space="preserve">2. Người dùng chọn vào nút “Log Out” </w:t>
+              <w:t xml:space="preserve">2. Người dùng chọn vào nút “Log </w:t>
+            </w:r>
+            <w:proofErr w:type="gramStart"/>
+            <w:r>
+              <w:rPr>
+                <w:color w:val="000000"/>
+                <w:sz w:val="28"/>
+              </w:rPr>
+              <w:t>Out</w:t>
+            </w:r>
+            <w:proofErr w:type="gramEnd"/>
+            <w:r>
+              <w:rPr>
+                <w:color w:val="000000"/>
+                <w:sz w:val="28"/>
+              </w:rPr>
+              <w:t xml:space="preserve">” </w:t>
             </w:r>
             <w:r>
               <w:rPr>
@@ -10047,7 +10510,23 @@
           <w:highlight w:val="white"/>
         </w:rPr>
         <w:lastRenderedPageBreak/>
-        <w:t xml:space="preserve">2.1.5. UseCase Xem </w:t>
+        <w:t xml:space="preserve">2.1.5. </w:t>
+      </w:r>
+      <w:r>
+        <w:rPr>
+          <w:rFonts w:cs="Times New Roman"/>
+          <w:bCs/>
+          <w:highlight w:val="white"/>
+        </w:rPr>
+        <w:t>Use Case</w:t>
+      </w:r>
+      <w:r>
+        <w:rPr>
+          <w:rFonts w:cs="Times New Roman"/>
+          <w:bCs/>
+          <w:highlight w:val="white"/>
+        </w:rPr>
+        <w:t xml:space="preserve"> Xem </w:t>
       </w:r>
       <w:bookmarkEnd w:id="16"/>
       <w:bookmarkEnd w:id="17"/>
@@ -10057,8 +10536,18 @@
           <w:bCs/>
           <w:highlight w:val="white"/>
         </w:rPr>
-        <w:t>trang chủ</w:t>
-      </w:r>
+        <w:t xml:space="preserve">trang </w:t>
+      </w:r>
+      <w:proofErr w:type="gramStart"/>
+      <w:r>
+        <w:rPr>
+          <w:rFonts w:cs="Times New Roman"/>
+          <w:bCs/>
+          <w:highlight w:val="white"/>
+        </w:rPr>
+        <w:t>chủ</w:t>
+      </w:r>
+      <w:proofErr w:type="gramEnd"/>
     </w:p>
     <w:tbl>
       <w:tblPr>
@@ -10288,7 +10777,7 @@
                 <w:sz w:val="28"/>
                 <w:szCs w:val="28"/>
               </w:rPr>
-              <w:t>Priorioty</w:t>
+              <w:t>Priority</w:t>
             </w:r>
           </w:p>
         </w:tc>
@@ -10776,8 +11265,20 @@
           <w:sz w:val="28"/>
           <w:szCs w:val="28"/>
         </w:rPr>
-        <w:t>.5 Bảng đặc tả Use Case Xem sản phẩm</w:t>
-      </w:r>
+        <w:t xml:space="preserve">.5 Bảng đặc tả Use Case Xem sản </w:t>
+      </w:r>
+      <w:proofErr w:type="gramStart"/>
+      <w:r>
+        <w:rPr>
+          <w:i/>
+          <w:iCs/>
+          <w:color w:val="000000"/>
+          <w:sz w:val="28"/>
+          <w:szCs w:val="28"/>
+        </w:rPr>
+        <w:t>phẩm</w:t>
+      </w:r>
+      <w:proofErr w:type="gramEnd"/>
     </w:p>
     <w:p>
       <w:pPr>
@@ -10903,7 +11404,7 @@
           <w:highlight w:val="white"/>
         </w:rPr>
         <w:lastRenderedPageBreak/>
-        <w:t xml:space="preserve">2.1.6. UseCase </w:t>
+        <w:t xml:space="preserve">2.1.6. </w:t>
       </w:r>
       <w:r>
         <w:rPr>
@@ -10911,6 +11412,22 @@
           <w:bCs/>
           <w:highlight w:val="white"/>
         </w:rPr>
+        <w:t>Use Case</w:t>
+      </w:r>
+      <w:r>
+        <w:rPr>
+          <w:rFonts w:cs="Times New Roman"/>
+          <w:bCs/>
+          <w:highlight w:val="white"/>
+        </w:rPr>
+        <w:t xml:space="preserve"> </w:t>
+      </w:r>
+      <w:r>
+        <w:rPr>
+          <w:rFonts w:cs="Times New Roman"/>
+          <w:bCs/>
+          <w:highlight w:val="white"/>
+        </w:rPr>
         <w:t>C</w:t>
       </w:r>
       <w:r>
@@ -10937,6 +11454,7 @@
         </w:rPr>
         <w:t xml:space="preserve">ản </w:t>
       </w:r>
+      <w:proofErr w:type="gramStart"/>
       <w:r>
         <w:rPr>
           <w:rFonts w:cs="Times New Roman"/>
@@ -10955,6 +11473,7 @@
       </w:r>
       <w:bookmarkEnd w:id="18"/>
       <w:bookmarkEnd w:id="19"/>
+      <w:proofErr w:type="gramEnd"/>
     </w:p>
     <w:tbl>
       <w:tblPr>
@@ -11184,7 +11703,7 @@
                 <w:sz w:val="28"/>
                 <w:szCs w:val="28"/>
               </w:rPr>
-              <w:t>Priorioty</w:t>
+              <w:t>Priority</w:t>
             </w:r>
           </w:p>
         </w:tc>
@@ -11615,27 +12134,45 @@
                 <w:sz w:val="28"/>
               </w:rPr>
             </w:pPr>
-            <w:r>
-              <w:rPr>
-                <w:color w:val="000000"/>
-                <w:sz w:val="28"/>
-              </w:rPr>
-              <w:t>6a. Người dùng muốn mua nhiều sản phẩm:</w:t>
-            </w:r>
-          </w:p>
-          <w:p>
-            <w:pPr>
-              <w:rPr>
-                <w:color w:val="000000"/>
-                <w:sz w:val="28"/>
-              </w:rPr>
-            </w:pPr>
-            <w:r>
-              <w:rPr>
-                <w:color w:val="000000"/>
-                <w:sz w:val="28"/>
-              </w:rPr>
-              <w:t xml:space="preserve">6a1. Người dùng nhấp vào “ADD TO CART” cho từng sản phẩm mà người dùng muốn </w:t>
+            <w:proofErr w:type="spellStart"/>
+            <w:r>
+              <w:rPr>
+                <w:color w:val="000000"/>
+                <w:sz w:val="28"/>
+              </w:rPr>
+              <w:t>6a</w:t>
+            </w:r>
+            <w:proofErr w:type="spellEnd"/>
+            <w:r>
+              <w:rPr>
+                <w:color w:val="000000"/>
+                <w:sz w:val="28"/>
+              </w:rPr>
+              <w:t>. Người dùng muốn mua nhiều sản phẩm:</w:t>
+            </w:r>
+          </w:p>
+          <w:p>
+            <w:pPr>
+              <w:rPr>
+                <w:color w:val="000000"/>
+                <w:sz w:val="28"/>
+              </w:rPr>
+            </w:pPr>
+            <w:proofErr w:type="spellStart"/>
+            <w:r>
+              <w:rPr>
+                <w:color w:val="000000"/>
+                <w:sz w:val="28"/>
+              </w:rPr>
+              <w:t>6a1</w:t>
+            </w:r>
+            <w:proofErr w:type="spellEnd"/>
+            <w:r>
+              <w:rPr>
+                <w:color w:val="000000"/>
+                <w:sz w:val="28"/>
+              </w:rPr>
+              <w:t xml:space="preserve">. Người dùng nhấp vào “ADD TO CART” cho từng sản phẩm mà người dùng muốn </w:t>
             </w:r>
             <w:r>
               <w:rPr>
@@ -11652,12 +12189,21 @@
                 <w:sz w:val="28"/>
               </w:rPr>
             </w:pPr>
-            <w:r>
-              <w:rPr>
-                <w:color w:val="000000"/>
-                <w:sz w:val="28"/>
-              </w:rPr>
-              <w:t>6a2. Hệ thống thêm các sản phẩm vào giỏ hàng của người dùng</w:t>
+            <w:proofErr w:type="spellStart"/>
+            <w:r>
+              <w:rPr>
+                <w:color w:val="000000"/>
+                <w:sz w:val="28"/>
+              </w:rPr>
+              <w:t>6a2</w:t>
+            </w:r>
+            <w:proofErr w:type="spellEnd"/>
+            <w:r>
+              <w:rPr>
+                <w:color w:val="000000"/>
+                <w:sz w:val="28"/>
+              </w:rPr>
+              <w:t>. Hệ thống thêm các sản phẩm vào giỏ hàng của người dùng</w:t>
             </w:r>
           </w:p>
         </w:tc>
@@ -11718,27 +12264,45 @@
                 <w:sz w:val="28"/>
               </w:rPr>
             </w:pPr>
-            <w:r>
-              <w:rPr>
-                <w:color w:val="000000"/>
-                <w:sz w:val="28"/>
-              </w:rPr>
-              <w:t xml:space="preserve">5a. Người dùng quyết định không mua </w:t>
-            </w:r>
-          </w:p>
-          <w:p>
-            <w:pPr>
-              <w:rPr>
-                <w:color w:val="000000"/>
-                <w:sz w:val="28"/>
-              </w:rPr>
-            </w:pPr>
-            <w:r>
-              <w:rPr>
-                <w:color w:val="000000"/>
-                <w:sz w:val="28"/>
-              </w:rPr>
-              <w:t>5a1. Người dùng trở lại danh sách sản phẩm</w:t>
+            <w:proofErr w:type="spellStart"/>
+            <w:r>
+              <w:rPr>
+                <w:color w:val="000000"/>
+                <w:sz w:val="28"/>
+              </w:rPr>
+              <w:t>5a</w:t>
+            </w:r>
+            <w:proofErr w:type="spellEnd"/>
+            <w:r>
+              <w:rPr>
+                <w:color w:val="000000"/>
+                <w:sz w:val="28"/>
+              </w:rPr>
+              <w:t xml:space="preserve">. Người dùng quyết định không mua </w:t>
+            </w:r>
+          </w:p>
+          <w:p>
+            <w:pPr>
+              <w:rPr>
+                <w:color w:val="000000"/>
+                <w:sz w:val="28"/>
+              </w:rPr>
+            </w:pPr>
+            <w:proofErr w:type="spellStart"/>
+            <w:r>
+              <w:rPr>
+                <w:color w:val="000000"/>
+                <w:sz w:val="28"/>
+              </w:rPr>
+              <w:t>5a1</w:t>
+            </w:r>
+            <w:proofErr w:type="spellEnd"/>
+            <w:r>
+              <w:rPr>
+                <w:color w:val="000000"/>
+                <w:sz w:val="28"/>
+              </w:rPr>
+              <w:t>. Người dùng trở lại danh sách sản phẩm</w:t>
             </w:r>
             <w:r>
               <w:rPr>
@@ -11819,8 +12383,20 @@
           <w:sz w:val="28"/>
           <w:szCs w:val="28"/>
         </w:rPr>
-        <w:t>.6 Đặc tả Use Case Chọn sản phẩm</w:t>
-      </w:r>
+        <w:t xml:space="preserve">.6 Đặc tả Use Case Chọn sản </w:t>
+      </w:r>
+      <w:proofErr w:type="gramStart"/>
+      <w:r>
+        <w:rPr>
+          <w:i/>
+          <w:iCs/>
+          <w:color w:val="000000"/>
+          <w:sz w:val="28"/>
+          <w:szCs w:val="28"/>
+        </w:rPr>
+        <w:t>phẩm</w:t>
+      </w:r>
+      <w:proofErr w:type="gramEnd"/>
     </w:p>
     <w:p>
       <w:pPr>
@@ -11899,6 +12475,7 @@
         </w:rPr>
         <w:t xml:space="preserve">iỏ </w:t>
       </w:r>
+      <w:proofErr w:type="gramStart"/>
       <w:r>
         <w:rPr>
           <w:rFonts w:cs="Times New Roman"/>
@@ -11917,6 +12494,7 @@
       </w:r>
       <w:bookmarkEnd w:id="20"/>
       <w:bookmarkEnd w:id="21"/>
+      <w:proofErr w:type="gramEnd"/>
     </w:p>
     <w:tbl>
       <w:tblPr>
@@ -12153,7 +12731,7 @@
                 <w:sz w:val="28"/>
                 <w:szCs w:val="28"/>
               </w:rPr>
-              <w:t>Priorioty</w:t>
+              <w:t>Priority</w:t>
             </w:r>
           </w:p>
         </w:tc>
@@ -12584,12 +13162,21 @@
                 <w:sz w:val="28"/>
               </w:rPr>
             </w:pPr>
-            <w:r>
-              <w:rPr>
-                <w:color w:val="000000"/>
-                <w:sz w:val="28"/>
-              </w:rPr>
-              <w:t xml:space="preserve">3a. Nếu giỏ hàng trống, hệ thống hiển thị thông báo giỏ hàng trống và người dùng có thể mua sắm bằng cách quay lại trang chủ trong tùy chọn </w:t>
+            <w:proofErr w:type="spellStart"/>
+            <w:r>
+              <w:rPr>
+                <w:color w:val="000000"/>
+                <w:sz w:val="28"/>
+              </w:rPr>
+              <w:t>3a</w:t>
+            </w:r>
+            <w:proofErr w:type="spellEnd"/>
+            <w:r>
+              <w:rPr>
+                <w:color w:val="000000"/>
+                <w:sz w:val="28"/>
+              </w:rPr>
+              <w:t xml:space="preserve">. Nếu giỏ hàng trống, hệ thống hiển thị thông báo giỏ hàng trống và người dùng có thể mua sắm bằng cách quay lại trang chủ trong tùy chọn </w:t>
             </w:r>
             <w:r>
               <w:rPr>
@@ -12657,12 +13244,21 @@
                 <w:sz w:val="28"/>
               </w:rPr>
             </w:pPr>
-            <w:r>
-              <w:rPr>
-                <w:color w:val="000000"/>
-                <w:sz w:val="28"/>
-              </w:rPr>
-              <w:t xml:space="preserve">1.1Nếu người dùng chưa đăng nhập, hệ thống yêu cầu người dùng đăng nhập </w:t>
+            <w:proofErr w:type="spellStart"/>
+            <w:r>
+              <w:rPr>
+                <w:color w:val="000000"/>
+                <w:sz w:val="28"/>
+              </w:rPr>
+              <w:t>1.1Nếu</w:t>
+            </w:r>
+            <w:proofErr w:type="spellEnd"/>
+            <w:r>
+              <w:rPr>
+                <w:color w:val="000000"/>
+                <w:sz w:val="28"/>
+              </w:rPr>
+              <w:t xml:space="preserve"> người dùng chưa đăng nhập, hệ thống yêu cầu người dùng đăng nhập </w:t>
             </w:r>
           </w:p>
         </w:tc>
@@ -12793,8 +13389,9 @@
           <w:sz w:val="28"/>
           <w:szCs w:val="28"/>
         </w:rPr>
-        <w:t>.7 Đặc tả Use Case Quản lý giỏ hàn</w:t>
-      </w:r>
+        <w:t xml:space="preserve">.7 Đặc tả Use Case Quản lý giỏ </w:t>
+      </w:r>
+      <w:proofErr w:type="gramStart"/>
       <w:r>
         <w:rPr>
           <w:i/>
@@ -12803,8 +13400,19 @@
           <w:sz w:val="28"/>
           <w:szCs w:val="28"/>
         </w:rPr>
+        <w:t>hàn</w:t>
+      </w:r>
+      <w:r>
+        <w:rPr>
+          <w:i/>
+          <w:iCs/>
+          <w:color w:val="000000"/>
+          <w:sz w:val="28"/>
+          <w:szCs w:val="28"/>
+        </w:rPr>
         <w:t>g</w:t>
       </w:r>
+      <w:proofErr w:type="gramEnd"/>
     </w:p>
     <w:p>
       <w:pPr>
@@ -12846,7 +13454,15 @@
           <w:bCs/>
           <w:highlight w:val="white"/>
         </w:rPr>
-        <w:t>Đặt hàng</w:t>
+        <w:t xml:space="preserve">Đặt </w:t>
+      </w:r>
+      <w:r>
+        <w:rPr>
+          <w:rFonts w:cs="Times New Roman"/>
+          <w:bCs/>
+          <w:highlight w:val="white"/>
+        </w:rPr>
+        <w:t>hàng.</w:t>
       </w:r>
     </w:p>
     <w:tbl>
@@ -13077,7 +13693,7 @@
                 <w:sz w:val="28"/>
                 <w:szCs w:val="28"/>
               </w:rPr>
-              <w:t>Priorioty</w:t>
+              <w:t>Priority</w:t>
             </w:r>
           </w:p>
         </w:tc>
@@ -13374,12 +13990,21 @@
               </w:rPr>
               <w:t xml:space="preserve">3. Người dùng nhấn nút “proceed to </w:t>
             </w:r>
-            <w:r>
-              <w:rPr>
-                <w:color w:val="000000"/>
-                <w:sz w:val="28"/>
-              </w:rPr>
-              <w:t>checkout.</w:t>
+            <w:proofErr w:type="spellStart"/>
+            <w:r>
+              <w:rPr>
+                <w:color w:val="000000"/>
+                <w:sz w:val="28"/>
+              </w:rPr>
+              <w:t>checkout</w:t>
+            </w:r>
+            <w:proofErr w:type="spellEnd"/>
+            <w:r>
+              <w:rPr>
+                <w:color w:val="000000"/>
+                <w:sz w:val="28"/>
+              </w:rPr>
+              <w:t>.</w:t>
             </w:r>
             <w:r>
               <w:rPr>
@@ -13581,12 +14206,21 @@
                 <w:sz w:val="28"/>
               </w:rPr>
             </w:pPr>
-            <w:r>
-              <w:rPr>
-                <w:color w:val="000000"/>
-                <w:sz w:val="28"/>
-              </w:rPr>
-              <w:t xml:space="preserve">2a. Nếu như trong giỏ hàng không có sản phẩm sẽ thông báo cho người dùng và yêu cầu </w:t>
+            <w:proofErr w:type="spellStart"/>
+            <w:r>
+              <w:rPr>
+                <w:color w:val="000000"/>
+                <w:sz w:val="28"/>
+              </w:rPr>
+              <w:t>2a</w:t>
+            </w:r>
+            <w:proofErr w:type="spellEnd"/>
+            <w:r>
+              <w:rPr>
+                <w:color w:val="000000"/>
+                <w:sz w:val="28"/>
+              </w:rPr>
+              <w:t xml:space="preserve">. Nếu như trong giỏ hàng không có sản phẩm sẽ thông báo cho người dùng và yêu cầu </w:t>
             </w:r>
             <w:r>
               <w:rPr>
@@ -13779,6 +14413,7 @@
         </w:rPr>
         <w:t xml:space="preserve">á </w:t>
       </w:r>
+      <w:proofErr w:type="gramStart"/>
       <w:r>
         <w:rPr>
           <w:rFonts w:cs="Times New Roman"/>
@@ -13797,6 +14432,7 @@
       </w:r>
       <w:bookmarkEnd w:id="22"/>
       <w:bookmarkEnd w:id="23"/>
+      <w:proofErr w:type="gramEnd"/>
     </w:p>
     <w:tbl>
       <w:tblPr>
@@ -14026,7 +14662,7 @@
                 <w:sz w:val="28"/>
                 <w:szCs w:val="28"/>
               </w:rPr>
-              <w:t>Priorioty</w:t>
+              <w:t>Priority</w:t>
             </w:r>
           </w:p>
         </w:tc>
@@ -14557,8 +15193,20 @@
           <w:sz w:val="28"/>
           <w:szCs w:val="28"/>
         </w:rPr>
-        <w:t>.8 Đặc tả Use Case Quản lý đơn hàng cá nhân</w:t>
-      </w:r>
+        <w:t xml:space="preserve">.8 Đặc tả Use Case Quản lý đơn hàng cá </w:t>
+      </w:r>
+      <w:proofErr w:type="gramStart"/>
+      <w:r>
+        <w:rPr>
+          <w:i/>
+          <w:iCs/>
+          <w:color w:val="000000"/>
+          <w:sz w:val="28"/>
+          <w:szCs w:val="28"/>
+        </w:rPr>
+        <w:t>nhân</w:t>
+      </w:r>
+      <w:proofErr w:type="gramEnd"/>
     </w:p>
     <w:p>
       <w:pPr>
@@ -15020,7 +15668,7 @@
                 <w:sz w:val="28"/>
                 <w:szCs w:val="28"/>
               </w:rPr>
-              <w:t>Priorioty</w:t>
+              <w:t>Priority</w:t>
             </w:r>
           </w:p>
         </w:tc>
@@ -15745,54 +16393,6 @@
         </w:rPr>
         <w:t xml:space="preserve">. Use Case </w:t>
       </w:r>
-      <w:r>
-        <w:rPr>
-          <w:rFonts w:cs="Times New Roman"/>
-          <w:bCs/>
-          <w:highlight w:val="white"/>
-        </w:rPr>
-        <w:t>X</w:t>
-      </w:r>
-      <w:r>
-        <w:rPr>
-          <w:rFonts w:cs="Times New Roman"/>
-          <w:bCs/>
-          <w:highlight w:val="white"/>
-        </w:rPr>
-        <w:t xml:space="preserve">em </w:t>
-      </w:r>
-      <w:r>
-        <w:rPr>
-          <w:rFonts w:cs="Times New Roman"/>
-          <w:bCs/>
-          <w:highlight w:val="white"/>
-        </w:rPr>
-        <w:t>t</w:t>
-      </w:r>
-      <w:r>
-        <w:rPr>
-          <w:rFonts w:cs="Times New Roman"/>
-          <w:bCs/>
-          <w:highlight w:val="white"/>
-        </w:rPr>
-        <w:t xml:space="preserve">rang </w:t>
-      </w:r>
-      <w:r>
-        <w:rPr>
-          <w:rFonts w:cs="Times New Roman"/>
-          <w:bCs/>
-          <w:highlight w:val="white"/>
-        </w:rPr>
-        <w:t>c</w:t>
-      </w:r>
-      <w:r>
-        <w:rPr>
-          <w:rFonts w:cs="Times New Roman"/>
-          <w:bCs/>
-          <w:highlight w:val="white"/>
-        </w:rPr>
-        <w:t xml:space="preserve">hủ </w:t>
-      </w:r>
       <w:bookmarkEnd w:id="26"/>
       <w:bookmarkEnd w:id="27"/>
       <w:r>
@@ -15801,7 +16401,7 @@
           <w:bCs/>
           <w:highlight w:val="white"/>
         </w:rPr>
-        <w:t>nhân viên</w:t>
+        <w:t>Doanh thu.</w:t>
       </w:r>
     </w:p>
     <w:tbl>
@@ -15873,7 +16473,14 @@
                 <w:color w:val="000000"/>
                 <w:sz w:val="28"/>
               </w:rPr>
-              <w:t>Xem trang chủ nhân viên</w:t>
+              <w:t xml:space="preserve">Xem </w:t>
+            </w:r>
+            <w:r>
+              <w:rPr>
+                <w:color w:val="000000"/>
+                <w:sz w:val="28"/>
+              </w:rPr>
+              <w:t>Doanh thu</w:t>
             </w:r>
           </w:p>
         </w:tc>
@@ -15991,7 +16598,21 @@
                 <w:color w:val="000000"/>
                 <w:sz w:val="28"/>
               </w:rPr>
-              <w:t xml:space="preserve">Cho admin xem trang chủ phía nhân viên </w:t>
+              <w:t xml:space="preserve">Cho admin xem </w:t>
+            </w:r>
+            <w:r>
+              <w:rPr>
+                <w:color w:val="000000"/>
+                <w:sz w:val="28"/>
+              </w:rPr>
+              <w:t>doanh thu</w:t>
+            </w:r>
+            <w:r>
+              <w:rPr>
+                <w:color w:val="000000"/>
+                <w:sz w:val="28"/>
+              </w:rPr>
+              <w:t xml:space="preserve"> </w:t>
             </w:r>
           </w:p>
         </w:tc>
@@ -16026,7 +16647,7 @@
                 <w:sz w:val="28"/>
                 <w:szCs w:val="28"/>
               </w:rPr>
-              <w:t>Priorioty</w:t>
+              <w:t>Priority</w:t>
             </w:r>
           </w:p>
         </w:tc>
@@ -16217,7 +16838,21 @@
                 <w:sz w:val="28"/>
                 <w:szCs w:val="28"/>
               </w:rPr>
-              <w:t>Xem các thông tin hiển thị trên trang chủ phía nhân viên</w:t>
+              <w:t xml:space="preserve">Xem </w:t>
+            </w:r>
+            <w:r>
+              <w:rPr>
+                <w:sz w:val="28"/>
+                <w:szCs w:val="28"/>
+              </w:rPr>
+              <w:t>doanh thu</w:t>
+            </w:r>
+            <w:r>
+              <w:rPr>
+                <w:sz w:val="28"/>
+                <w:szCs w:val="28"/>
+              </w:rPr>
+              <w:t xml:space="preserve"> trên trang chủ phía nhân viên</w:t>
             </w:r>
           </w:p>
         </w:tc>
@@ -16514,7 +17149,17 @@
           <w:sz w:val="28"/>
           <w:szCs w:val="28"/>
         </w:rPr>
-        <w:t>.10 Đặc tả Use Case Xem trang chủ nhân viên</w:t>
+        <w:t xml:space="preserve">.10 Đặc tả Use Case Xem trang chủ nhân </w:t>
+      </w:r>
+      <w:r>
+        <w:rPr>
+          <w:i/>
+          <w:iCs/>
+          <w:color w:val="000000"/>
+          <w:sz w:val="28"/>
+          <w:szCs w:val="28"/>
+        </w:rPr>
+        <w:t>viên.</w:t>
       </w:r>
     </w:p>
     <w:p>
@@ -16711,6 +17356,7 @@
         </w:rPr>
         <w:t xml:space="preserve">ản </w:t>
       </w:r>
+      <w:proofErr w:type="gramStart"/>
       <w:r>
         <w:rPr>
           <w:rFonts w:cs="Times New Roman"/>
@@ -16729,6 +17375,7 @@
       </w:r>
       <w:bookmarkEnd w:id="28"/>
       <w:bookmarkEnd w:id="29"/>
+      <w:proofErr w:type="gramEnd"/>
     </w:p>
     <w:tbl>
       <w:tblPr>
@@ -16958,7 +17605,7 @@
                 <w:sz w:val="28"/>
                 <w:szCs w:val="28"/>
               </w:rPr>
-              <w:t>Priorioty</w:t>
+              <w:t>Priority</w:t>
             </w:r>
           </w:p>
         </w:tc>
@@ -17298,14 +17945,30 @@
                 <w:color w:val="000000"/>
                 <w:sz w:val="28"/>
               </w:rPr>
-              <w:t>4.2. Admin nhập thông tin loại sản phẩm mới</w:t>
-            </w:r>
-            <w:r>
-              <w:rPr>
-                <w:color w:val="000000"/>
-                <w:sz w:val="28"/>
-              </w:rPr>
-              <w:t xml:space="preserve">  và nhấn “Add”</w:t>
+              <w:t xml:space="preserve">4.2. Admin nhập thông tin loại sản phẩm </w:t>
+            </w:r>
+            <w:proofErr w:type="gramStart"/>
+            <w:r>
+              <w:rPr>
+                <w:color w:val="000000"/>
+                <w:sz w:val="28"/>
+              </w:rPr>
+              <w:t>mới</w:t>
+            </w:r>
+            <w:r>
+              <w:rPr>
+                <w:color w:val="000000"/>
+                <w:sz w:val="28"/>
+              </w:rPr>
+              <w:t xml:space="preserve">  và</w:t>
+            </w:r>
+            <w:proofErr w:type="gramEnd"/>
+            <w:r>
+              <w:rPr>
+                <w:color w:val="000000"/>
+                <w:sz w:val="28"/>
+              </w:rPr>
+              <w:t xml:space="preserve"> nhấn “Add”</w:t>
             </w:r>
           </w:p>
           <w:p>
@@ -17666,28 +18329,46 @@
                 <w:sz w:val="28"/>
               </w:rPr>
             </w:pPr>
-            <w:r>
-              <w:rPr>
-                <w:color w:val="000000"/>
-                <w:sz w:val="28"/>
-              </w:rPr>
-              <w:t>4.3a. Thông tin không hợp lệ (trùng lặp) và yêu cầu nhập lại</w:t>
-            </w:r>
-          </w:p>
-          <w:p>
-            <w:pPr>
-              <w:rPr>
-                <w:color w:val="000000"/>
-                <w:sz w:val="28"/>
-              </w:rPr>
-            </w:pPr>
+            <w:proofErr w:type="spellStart"/>
+            <w:r>
+              <w:rPr>
+                <w:color w:val="000000"/>
+                <w:sz w:val="28"/>
+              </w:rPr>
+              <w:t>4.3a</w:t>
+            </w:r>
+            <w:proofErr w:type="spellEnd"/>
+            <w:r>
+              <w:rPr>
+                <w:color w:val="000000"/>
+                <w:sz w:val="28"/>
+              </w:rPr>
+              <w:t>. Thông tin không hợp lệ (trùng lặp) và yêu cầu nhập lại</w:t>
+            </w:r>
+          </w:p>
+          <w:p>
+            <w:pPr>
+              <w:rPr>
+                <w:color w:val="000000"/>
+                <w:sz w:val="28"/>
+              </w:rPr>
+            </w:pPr>
+            <w:proofErr w:type="spellStart"/>
             <w:r>
               <w:rPr>
                 <w:color w:val="000000"/>
                 <w:sz w:val="28"/>
               </w:rPr>
               <w:lastRenderedPageBreak/>
-              <w:t xml:space="preserve">5.3a. Admin xác nhận “không xóa” </w:t>
+              <w:t>5.3a</w:t>
+            </w:r>
+            <w:proofErr w:type="spellEnd"/>
+            <w:r>
+              <w:rPr>
+                <w:color w:val="000000"/>
+                <w:sz w:val="28"/>
+              </w:rPr>
+              <w:t xml:space="preserve">. Admin xác nhận “không xóa” </w:t>
             </w:r>
             <w:r>
               <w:rPr>
@@ -17704,12 +18385,21 @@
                 <w:sz w:val="28"/>
               </w:rPr>
             </w:pPr>
-            <w:r>
-              <w:rPr>
-                <w:color w:val="000000"/>
-                <w:sz w:val="28"/>
-              </w:rPr>
-              <w:t>6.3a. Thông tin không hợp lệ (trùng lặp) và yêu cầu nhập lại</w:t>
+            <w:proofErr w:type="spellStart"/>
+            <w:r>
+              <w:rPr>
+                <w:color w:val="000000"/>
+                <w:sz w:val="28"/>
+              </w:rPr>
+              <w:t>6.3a</w:t>
+            </w:r>
+            <w:proofErr w:type="spellEnd"/>
+            <w:r>
+              <w:rPr>
+                <w:color w:val="000000"/>
+                <w:sz w:val="28"/>
+              </w:rPr>
+              <w:t>. Thông tin không hợp lệ (trùng lặp) và yêu cầu nhập lại</w:t>
             </w:r>
           </w:p>
         </w:tc>
@@ -17764,10 +18454,33 @@
           <w:rFonts w:cs="Times New Roman"/>
           <w:bCs/>
         </w:rPr>
-        <w:t>. UseCase Quản lý nhà cung cấp</w:t>
+        <w:t xml:space="preserve">. </w:t>
+      </w:r>
+      <w:r>
+        <w:rPr>
+          <w:rFonts w:cs="Times New Roman"/>
+          <w:bCs/>
+        </w:rPr>
+        <w:t>Use Case</w:t>
+      </w:r>
+      <w:r>
+        <w:rPr>
+          <w:rFonts w:cs="Times New Roman"/>
+          <w:bCs/>
+        </w:rPr>
+        <w:t xml:space="preserve"> Quản lý nhà cung </w:t>
+      </w:r>
+      <w:proofErr w:type="gramStart"/>
+      <w:r>
+        <w:rPr>
+          <w:rFonts w:cs="Times New Roman"/>
+          <w:bCs/>
+        </w:rPr>
+        <w:t>cấp</w:t>
       </w:r>
       <w:bookmarkEnd w:id="30"/>
       <w:bookmarkEnd w:id="31"/>
+      <w:proofErr w:type="gramEnd"/>
     </w:p>
     <w:tbl>
       <w:tblPr>
@@ -18004,7 +18717,7 @@
                 <w:sz w:val="28"/>
                 <w:szCs w:val="28"/>
               </w:rPr>
-              <w:t>Priorioty</w:t>
+              <w:t>Priority</w:t>
             </w:r>
           </w:p>
         </w:tc>
@@ -18337,7 +19050,23 @@
                 <w:color w:val="000000"/>
                 <w:sz w:val="28"/>
               </w:rPr>
-              <w:t>4.2. Admin nhập thông tin nhà cung cấp mới  và nhấn “Add”</w:t>
+              <w:t xml:space="preserve">4.2. Admin nhập thông tin nhà cung cấp </w:t>
+            </w:r>
+            <w:proofErr w:type="gramStart"/>
+            <w:r>
+              <w:rPr>
+                <w:color w:val="000000"/>
+                <w:sz w:val="28"/>
+              </w:rPr>
+              <w:t>mới  và</w:t>
+            </w:r>
+            <w:proofErr w:type="gramEnd"/>
+            <w:r>
+              <w:rPr>
+                <w:color w:val="000000"/>
+                <w:sz w:val="28"/>
+              </w:rPr>
+              <w:t xml:space="preserve"> nhấn “Add”</w:t>
             </w:r>
           </w:p>
           <w:p>
@@ -18686,42 +19415,69 @@
                 <w:sz w:val="28"/>
               </w:rPr>
             </w:pPr>
-            <w:r>
-              <w:rPr>
-                <w:color w:val="000000"/>
-                <w:sz w:val="28"/>
-              </w:rPr>
-              <w:t>4.3a. Thông tin không hợp lệ (trùng lặp) và yêu cầu nhập lại</w:t>
-            </w:r>
-          </w:p>
-          <w:p>
-            <w:pPr>
-              <w:rPr>
-                <w:color w:val="000000"/>
-                <w:sz w:val="28"/>
-              </w:rPr>
-            </w:pPr>
-            <w:r>
-              <w:rPr>
-                <w:color w:val="000000"/>
-                <w:sz w:val="28"/>
-              </w:rPr>
-              <w:t>5.3a. Admin xác nhận “không xóa” và trả về trang quản lý nhà cung cấp</w:t>
-            </w:r>
-          </w:p>
-          <w:p>
-            <w:pPr>
-              <w:rPr>
-                <w:color w:val="000000"/>
-                <w:sz w:val="28"/>
-              </w:rPr>
-            </w:pPr>
-            <w:r>
-              <w:rPr>
-                <w:color w:val="000000"/>
-                <w:sz w:val="28"/>
-              </w:rPr>
-              <w:t>6.3a. Thông tin không hợp lệ (trùng lặp) và yêu cầu nhập lại</w:t>
+            <w:proofErr w:type="spellStart"/>
+            <w:r>
+              <w:rPr>
+                <w:color w:val="000000"/>
+                <w:sz w:val="28"/>
+              </w:rPr>
+              <w:t>4.3a</w:t>
+            </w:r>
+            <w:proofErr w:type="spellEnd"/>
+            <w:r>
+              <w:rPr>
+                <w:color w:val="000000"/>
+                <w:sz w:val="28"/>
+              </w:rPr>
+              <w:t>. Thông tin không hợp lệ (trùng lặp) và yêu cầu nhập lại</w:t>
+            </w:r>
+          </w:p>
+          <w:p>
+            <w:pPr>
+              <w:rPr>
+                <w:color w:val="000000"/>
+                <w:sz w:val="28"/>
+              </w:rPr>
+            </w:pPr>
+            <w:proofErr w:type="spellStart"/>
+            <w:r>
+              <w:rPr>
+                <w:color w:val="000000"/>
+                <w:sz w:val="28"/>
+              </w:rPr>
+              <w:t>5.3a</w:t>
+            </w:r>
+            <w:proofErr w:type="spellEnd"/>
+            <w:r>
+              <w:rPr>
+                <w:color w:val="000000"/>
+                <w:sz w:val="28"/>
+              </w:rPr>
+              <w:t>. Admin xác nhận “không xóa” và trả về trang quản lý nhà cung cấp</w:t>
+            </w:r>
+          </w:p>
+          <w:p>
+            <w:pPr>
+              <w:rPr>
+                <w:color w:val="000000"/>
+                <w:sz w:val="28"/>
+              </w:rPr>
+            </w:pPr>
+            <w:proofErr w:type="spellStart"/>
+            <w:r>
+              <w:rPr>
+                <w:color w:val="000000"/>
+                <w:sz w:val="28"/>
+              </w:rPr>
+              <w:t>6.3a</w:t>
+            </w:r>
+            <w:proofErr w:type="spellEnd"/>
+            <w:r>
+              <w:rPr>
+                <w:color w:val="000000"/>
+                <w:sz w:val="28"/>
+              </w:rPr>
+              <w:t>. Thông tin không hợp lệ (trùng lặp) và yêu cầu nhập lại</w:t>
             </w:r>
           </w:p>
         </w:tc>
@@ -18741,8 +19497,20 @@
           <w:sz w:val="28"/>
           <w:szCs w:val="28"/>
         </w:rPr>
-        <w:t>Bảng 2.1.12 Đặc tả Use Case Quản lý nhà cung cấp</w:t>
-      </w:r>
+        <w:t xml:space="preserve">Bảng 2.1.12 Đặc tả Use Case Quản lý nhà cung </w:t>
+      </w:r>
+      <w:proofErr w:type="gramStart"/>
+      <w:r>
+        <w:rPr>
+          <w:i/>
+          <w:iCs/>
+          <w:color w:val="000000"/>
+          <w:sz w:val="28"/>
+          <w:szCs w:val="28"/>
+        </w:rPr>
+        <w:t>cấp</w:t>
+      </w:r>
+      <w:proofErr w:type="gramEnd"/>
     </w:p>
     <w:p>
       <w:pPr>
@@ -18775,10 +19543,33 @@
           <w:rFonts w:cs="Times New Roman"/>
           <w:bCs/>
         </w:rPr>
-        <w:t>. UseCase Quản lý sản phẩm</w:t>
+        <w:t xml:space="preserve">. </w:t>
+      </w:r>
+      <w:r>
+        <w:rPr>
+          <w:rFonts w:cs="Times New Roman"/>
+          <w:bCs/>
+        </w:rPr>
+        <w:t>Use Case</w:t>
+      </w:r>
+      <w:r>
+        <w:rPr>
+          <w:rFonts w:cs="Times New Roman"/>
+          <w:bCs/>
+        </w:rPr>
+        <w:t xml:space="preserve"> Quản lý sản </w:t>
+      </w:r>
+      <w:proofErr w:type="gramStart"/>
+      <w:r>
+        <w:rPr>
+          <w:rFonts w:cs="Times New Roman"/>
+          <w:bCs/>
+        </w:rPr>
+        <w:t>phẩm</w:t>
       </w:r>
       <w:bookmarkEnd w:id="32"/>
       <w:bookmarkEnd w:id="33"/>
+      <w:proofErr w:type="gramEnd"/>
     </w:p>
     <w:tbl>
       <w:tblPr>
@@ -19022,7 +19813,7 @@
                 <w:sz w:val="28"/>
                 <w:szCs w:val="28"/>
               </w:rPr>
-              <w:t>Priorioty</w:t>
+              <w:t>Priority</w:t>
             </w:r>
           </w:p>
         </w:tc>
@@ -19369,7 +20160,23 @@
                 <w:color w:val="000000"/>
                 <w:sz w:val="28"/>
               </w:rPr>
-              <w:t>4.2. Admin nhập thông tin sản phẩm mới và nhấn “Add”</w:t>
+              <w:t>4.2. Admin nhập thông tin sản phẩm mới và nhấn “</w:t>
+            </w:r>
+            <w:proofErr w:type="gramStart"/>
+            <w:r>
+              <w:rPr>
+                <w:color w:val="000000"/>
+                <w:sz w:val="28"/>
+              </w:rPr>
+              <w:t>Add</w:t>
+            </w:r>
+            <w:proofErr w:type="gramEnd"/>
+            <w:r>
+              <w:rPr>
+                <w:color w:val="000000"/>
+                <w:sz w:val="28"/>
+              </w:rPr>
+              <w:t>”</w:t>
             </w:r>
           </w:p>
           <w:p>
@@ -19739,27 +20546,45 @@
                 <w:sz w:val="28"/>
               </w:rPr>
             </w:pPr>
-            <w:r>
-              <w:rPr>
-                <w:color w:val="000000"/>
-                <w:sz w:val="28"/>
-              </w:rPr>
-              <w:t>4.3a. Thông tin không hợp lệ (trùng lặp tên) và yêu cầu nhập lại</w:t>
-            </w:r>
-          </w:p>
-          <w:p>
-            <w:pPr>
-              <w:rPr>
-                <w:color w:val="000000"/>
-                <w:sz w:val="28"/>
-              </w:rPr>
-            </w:pPr>
-            <w:r>
-              <w:rPr>
-                <w:color w:val="000000"/>
-                <w:sz w:val="28"/>
-              </w:rPr>
-              <w:t xml:space="preserve">5.3a. Admin xác nhận “không xóa” và trả về trang quản lý </w:t>
+            <w:proofErr w:type="spellStart"/>
+            <w:r>
+              <w:rPr>
+                <w:color w:val="000000"/>
+                <w:sz w:val="28"/>
+              </w:rPr>
+              <w:t>4.3a</w:t>
+            </w:r>
+            <w:proofErr w:type="spellEnd"/>
+            <w:r>
+              <w:rPr>
+                <w:color w:val="000000"/>
+                <w:sz w:val="28"/>
+              </w:rPr>
+              <w:t>. Thông tin không hợp lệ (trùng lặp tên) và yêu cầu nhập lại</w:t>
+            </w:r>
+          </w:p>
+          <w:p>
+            <w:pPr>
+              <w:rPr>
+                <w:color w:val="000000"/>
+                <w:sz w:val="28"/>
+              </w:rPr>
+            </w:pPr>
+            <w:proofErr w:type="spellStart"/>
+            <w:r>
+              <w:rPr>
+                <w:color w:val="000000"/>
+                <w:sz w:val="28"/>
+              </w:rPr>
+              <w:t>5.3a</w:t>
+            </w:r>
+            <w:proofErr w:type="spellEnd"/>
+            <w:r>
+              <w:rPr>
+                <w:color w:val="000000"/>
+                <w:sz w:val="28"/>
+              </w:rPr>
+              <w:t xml:space="preserve">. Admin xác nhận “không xóa” và trả về trang quản lý </w:t>
             </w:r>
             <w:r>
               <w:rPr>
@@ -19776,12 +20601,21 @@
                 <w:sz w:val="28"/>
               </w:rPr>
             </w:pPr>
-            <w:r>
-              <w:rPr>
-                <w:color w:val="000000"/>
-                <w:sz w:val="28"/>
-              </w:rPr>
-              <w:t>6.3a. Thông tin không hợp lệ (trùng lặp tên) và yêu cầu nhập lại</w:t>
+            <w:proofErr w:type="spellStart"/>
+            <w:r>
+              <w:rPr>
+                <w:color w:val="000000"/>
+                <w:sz w:val="28"/>
+              </w:rPr>
+              <w:t>6.3a</w:t>
+            </w:r>
+            <w:proofErr w:type="spellEnd"/>
+            <w:r>
+              <w:rPr>
+                <w:color w:val="000000"/>
+                <w:sz w:val="28"/>
+              </w:rPr>
+              <w:t>. Thông tin không hợp lệ (trùng lặp tên) và yêu cầu nhập lại</w:t>
             </w:r>
           </w:p>
         </w:tc>
@@ -19808,8 +20642,20 @@
           <w:sz w:val="28"/>
           <w:szCs w:val="28"/>
         </w:rPr>
-        <w:t>Bảng 2.1.13 Đặc tả Use Case Quản lý sản phẩm</w:t>
-      </w:r>
+        <w:t xml:space="preserve">Bảng 2.1.13 Đặc tả Use Case Quản lý sản </w:t>
+      </w:r>
+      <w:proofErr w:type="gramStart"/>
+      <w:r>
+        <w:rPr>
+          <w:i/>
+          <w:iCs/>
+          <w:color w:val="000000"/>
+          <w:sz w:val="28"/>
+          <w:szCs w:val="28"/>
+        </w:rPr>
+        <w:t>phẩm</w:t>
+      </w:r>
+      <w:proofErr w:type="gramEnd"/>
     </w:p>
     <w:p>
       <w:pPr>
@@ -20059,13 +20905,27 @@
           <w:rFonts w:cs="Times New Roman"/>
           <w:bCs/>
         </w:rPr>
-        <w:t xml:space="preserve">. UseCase Quản </w:t>
+        <w:t xml:space="preserve">. </w:t>
       </w:r>
       <w:r>
         <w:rPr>
           <w:rFonts w:cs="Times New Roman"/>
           <w:bCs/>
         </w:rPr>
+        <w:t>Use Case</w:t>
+      </w:r>
+      <w:r>
+        <w:rPr>
+          <w:rFonts w:cs="Times New Roman"/>
+          <w:bCs/>
+        </w:rPr>
+        <w:t xml:space="preserve"> Quản </w:t>
+      </w:r>
+      <w:r>
+        <w:rPr>
+          <w:rFonts w:cs="Times New Roman"/>
+          <w:bCs/>
+        </w:rPr>
         <w:t>l</w:t>
       </w:r>
       <w:r>
@@ -20073,10 +20933,19 @@
           <w:rFonts w:cs="Times New Roman"/>
           <w:bCs/>
         </w:rPr>
-        <w:t>ý đơn hàng</w:t>
+        <w:t xml:space="preserve">ý đơn </w:t>
+      </w:r>
+      <w:proofErr w:type="gramStart"/>
+      <w:r>
+        <w:rPr>
+          <w:rFonts w:cs="Times New Roman"/>
+          <w:bCs/>
+        </w:rPr>
+        <w:t>hàng</w:t>
       </w:r>
       <w:bookmarkEnd w:id="34"/>
       <w:bookmarkEnd w:id="35"/>
+      <w:proofErr w:type="gramEnd"/>
     </w:p>
     <w:tbl>
       <w:tblPr>
@@ -20313,7 +21182,7 @@
                 <w:sz w:val="28"/>
                 <w:szCs w:val="28"/>
               </w:rPr>
-              <w:t>Priorioty</w:t>
+              <w:t>Priority</w:t>
             </w:r>
           </w:p>
         </w:tc>
@@ -20917,12 +21786,21 @@
                 <w:sz w:val="28"/>
               </w:rPr>
             </w:pPr>
-            <w:r>
-              <w:rPr>
-                <w:color w:val="000000"/>
-                <w:sz w:val="28"/>
-              </w:rPr>
-              <w:t>4.3a. Admin xác nhận “không xóa” và trả về trang quản lý sản phẩm</w:t>
+            <w:proofErr w:type="spellStart"/>
+            <w:r>
+              <w:rPr>
+                <w:color w:val="000000"/>
+                <w:sz w:val="28"/>
+              </w:rPr>
+              <w:t>4.3a</w:t>
+            </w:r>
+            <w:proofErr w:type="spellEnd"/>
+            <w:r>
+              <w:rPr>
+                <w:color w:val="000000"/>
+                <w:sz w:val="28"/>
+              </w:rPr>
+              <w:t>. Admin xác nhận “không xóa” và trả về trang quản lý sản phẩm</w:t>
             </w:r>
           </w:p>
         </w:tc>
@@ -20950,8 +21828,20 @@
           <w:sz w:val="28"/>
           <w:szCs w:val="28"/>
         </w:rPr>
-        <w:t>Bảng 2.1.14 Đặc tả Use Case Quản lý đơn hàng</w:t>
-      </w:r>
+        <w:t xml:space="preserve">Bảng 2.1.14 Đặc tả Use Case Quản lý đơn </w:t>
+      </w:r>
+      <w:proofErr w:type="gramStart"/>
+      <w:r>
+        <w:rPr>
+          <w:i/>
+          <w:iCs/>
+          <w:color w:val="000000"/>
+          <w:sz w:val="28"/>
+          <w:szCs w:val="28"/>
+        </w:rPr>
+        <w:t>hàng</w:t>
+      </w:r>
+      <w:proofErr w:type="gramEnd"/>
     </w:p>
     <w:p>
       <w:pPr>
@@ -21013,10 +21903,33 @@
           <w:rFonts w:cs="Times New Roman"/>
           <w:bCs/>
         </w:rPr>
-        <w:t>. UseCase Quản lý tài khoản</w:t>
+        <w:t xml:space="preserve">. </w:t>
+      </w:r>
+      <w:r>
+        <w:rPr>
+          <w:rFonts w:cs="Times New Roman"/>
+          <w:bCs/>
+        </w:rPr>
+        <w:t>Use Case</w:t>
+      </w:r>
+      <w:r>
+        <w:rPr>
+          <w:rFonts w:cs="Times New Roman"/>
+          <w:bCs/>
+        </w:rPr>
+        <w:t xml:space="preserve"> Quản lý tài </w:t>
+      </w:r>
+      <w:proofErr w:type="gramStart"/>
+      <w:r>
+        <w:rPr>
+          <w:rFonts w:cs="Times New Roman"/>
+          <w:bCs/>
+        </w:rPr>
+        <w:t>khoản</w:t>
       </w:r>
       <w:bookmarkEnd w:id="36"/>
       <w:bookmarkEnd w:id="37"/>
+      <w:proofErr w:type="gramEnd"/>
     </w:p>
     <w:tbl>
       <w:tblPr>
@@ -21267,7 +22180,7 @@
                 <w:sz w:val="28"/>
                 <w:szCs w:val="28"/>
               </w:rPr>
-              <w:t>Priorioty</w:t>
+              <w:t>Priority</w:t>
             </w:r>
           </w:p>
         </w:tc>
@@ -22095,7 +23008,7 @@
             <v:path o:extrusionok="f" gradientshapeok="t" o:connecttype="rect"/>
             <o:lock v:ext="edit" aspectratio="t"/>
           </v:shapetype>
-          <v:shape id="_x0000_i1025" type="#_x0000_t75" style="width:467.75pt;height:224.1pt">
+          <v:shape id="_x0000_i1025" type="#_x0000_t75" style="width:467.7pt;height:224.15pt">
             <v:imagedata r:id="rId13" o:title="SequenceDiagram DangXuat"/>
           </v:shape>
         </w:pict>
@@ -22747,7 +23660,7 @@
       <w:r>
         <w:lastRenderedPageBreak/>
         <w:pict w14:anchorId="594BD490">
-          <v:shape id="_x0000_i1026" type="#_x0000_t75" style="width:467.5pt;height:199.3pt">
+          <v:shape id="_x0000_i1026" type="#_x0000_t75" style="width:467.7pt;height:199.1pt">
             <v:imagedata r:id="rId21" o:title="SequenceDiagram DatHang"/>
           </v:shape>
         </w:pict>
@@ -23085,10 +23998,18 @@
           <w:bCs/>
           <w:szCs w:val="28"/>
         </w:rPr>
-        <w:t>. Chức năng Xem trang chủ nhân viên</w:t>
+        <w:t xml:space="preserve">. Chức năng </w:t>
       </w:r>
       <w:bookmarkEnd w:id="60"/>
       <w:bookmarkEnd w:id="61"/>
+      <w:r>
+        <w:rPr>
+          <w:rFonts w:cs="Times New Roman"/>
+          <w:bCs/>
+          <w:szCs w:val="28"/>
+        </w:rPr>
+        <w:t>Xem doanh thu</w:t>
+      </w:r>
     </w:p>
     <w:p>
       <w:r>
@@ -23096,10 +24017,10 @@
           <w:noProof/>
         </w:rPr>
         <w:drawing>
-          <wp:inline distT="0" distB="0" distL="0" distR="0" wp14:anchorId="560B7ED3" wp14:editId="5FF4732A">
-            <wp:extent cx="5928360" cy="2979420"/>
-            <wp:effectExtent l="0" t="0" r="0" b="0"/>
-            <wp:docPr id="1488244234" name="Picture 10"/>
+          <wp:inline distT="0" distB="0" distL="0" distR="0" wp14:anchorId="53D89CC1" wp14:editId="6E3E42A7">
+            <wp:extent cx="5943600" cy="2985770"/>
+            <wp:effectExtent l="0" t="0" r="0" b="5080"/>
+            <wp:docPr id="231696014" name="Picture 5" descr="A diagram of a diagram&#10;&#10;Description automatically generated with low confidence"/>
             <wp:cNvGraphicFramePr>
               <a:graphicFrameLocks xmlns:a="http://schemas.openxmlformats.org/drawingml/2006/main" noChangeAspect="1"/>
             </wp:cNvGraphicFramePr>
@@ -23107,7 +24028,7 @@
               <a:graphicData uri="http://schemas.openxmlformats.org/drawingml/2006/picture">
                 <pic:pic xmlns:pic="http://schemas.openxmlformats.org/drawingml/2006/picture">
                   <pic:nvPicPr>
-                    <pic:cNvPr id="0" name="Picture 19"/>
+                    <pic:cNvPr id="231696014" name="Picture 5" descr="A diagram of a diagram&#10;&#10;Description automatically generated with low confidence"/>
                     <pic:cNvPicPr>
                       <a:picLocks noChangeAspect="1" noChangeArrowheads="1"/>
                     </pic:cNvPicPr>
@@ -23128,7 +24049,7 @@
                   <pic:spPr bwMode="auto">
                     <a:xfrm>
                       <a:off x="0" y="0"/>
-                      <a:ext cx="5928360" cy="2979420"/>
+                      <a:ext cx="5943600" cy="2985770"/>
                     </a:xfrm>
                     <a:prstGeom prst="rect">
                       <a:avLst/>
@@ -23698,10 +24619,21 @@
           <w:color w:val="auto"/>
           <w:szCs w:val="28"/>
         </w:rPr>
-        <w:t xml:space="preserve"> Chức năng Management_CRUD</w:t>
+        <w:t xml:space="preserve"> Chức năng </w:t>
+      </w:r>
+      <w:proofErr w:type="spellStart"/>
+      <w:r>
+        <w:rPr>
+          <w:rFonts w:cs="Times New Roman"/>
+          <w:bCs/>
+          <w:color w:val="auto"/>
+          <w:szCs w:val="28"/>
+        </w:rPr>
+        <w:t>Management_CRUD</w:t>
       </w:r>
       <w:bookmarkEnd w:id="72"/>
       <w:bookmarkEnd w:id="73"/>
+      <w:proofErr w:type="spellEnd"/>
     </w:p>
     <w:p>
       <w:r>
@@ -24959,10 +25891,18 @@
           <w:bCs/>
           <w:szCs w:val="28"/>
         </w:rPr>
-        <w:t>.9. Chức năng Xem trang chủ nhân viên</w:t>
+        <w:t xml:space="preserve">.9. Chức năng </w:t>
       </w:r>
       <w:bookmarkEnd w:id="96"/>
       <w:bookmarkEnd w:id="97"/>
+      <w:r>
+        <w:rPr>
+          <w:rFonts w:cs="Times New Roman"/>
+          <w:bCs/>
+          <w:szCs w:val="28"/>
+        </w:rPr>
+        <w:t>Xem doanh thu</w:t>
+      </w:r>
     </w:p>
     <w:p>
       <w:r>
@@ -25564,14 +26504,70 @@
         <w:pStyle w:val="Heading2"/>
       </w:pPr>
       <w:r>
+        <w:lastRenderedPageBreak/>
         <w:t xml:space="preserve">2.4. </w:t>
       </w:r>
       <w:r>
         <w:t>Class Diagram</w:t>
       </w:r>
     </w:p>
+    <w:p>
+      <w:r>
+        <w:rPr>
+          <w:noProof/>
+        </w:rPr>
+        <w:drawing>
+          <wp:inline distT="0" distB="0" distL="0" distR="0" wp14:anchorId="5717A25F" wp14:editId="0CF51616">
+            <wp:extent cx="6696075" cy="7945120"/>
+            <wp:effectExtent l="0" t="0" r="9525" b="0"/>
+            <wp:docPr id="1100288305" name="Picture 4"/>
+            <wp:cNvGraphicFramePr>
+              <a:graphicFrameLocks xmlns:a="http://schemas.openxmlformats.org/drawingml/2006/main" noChangeAspect="1"/>
+            </wp:cNvGraphicFramePr>
+            <a:graphic xmlns:a="http://schemas.openxmlformats.org/drawingml/2006/main">
+              <a:graphicData uri="http://schemas.openxmlformats.org/drawingml/2006/picture">
+                <pic:pic xmlns:pic="http://schemas.openxmlformats.org/drawingml/2006/picture">
+                  <pic:nvPicPr>
+                    <pic:cNvPr id="0" name="Picture 7"/>
+                    <pic:cNvPicPr>
+                      <a:picLocks noChangeAspect="1" noChangeArrowheads="1"/>
+                    </pic:cNvPicPr>
+                  </pic:nvPicPr>
+                  <pic:blipFill>
+                    <a:blip r:embed="rId50" cstate="print">
+                      <a:extLst>
+                        <a:ext uri="{28A0092B-C50C-407E-A947-70E740481C1C}">
+                          <a14:useLocalDpi xmlns:a14="http://schemas.microsoft.com/office/drawing/2010/main" val="0"/>
+                        </a:ext>
+                      </a:extLst>
+                    </a:blip>
+                    <a:srcRect/>
+                    <a:stretch>
+                      <a:fillRect/>
+                    </a:stretch>
+                  </pic:blipFill>
+                  <pic:spPr bwMode="auto">
+                    <a:xfrm>
+                      <a:off x="0" y="0"/>
+                      <a:ext cx="6696075" cy="7945120"/>
+                    </a:xfrm>
+                    <a:prstGeom prst="rect">
+                      <a:avLst/>
+                    </a:prstGeom>
+                    <a:noFill/>
+                    <a:ln>
+                      <a:noFill/>
+                    </a:ln>
+                  </pic:spPr>
+                </pic:pic>
+              </a:graphicData>
+            </a:graphic>
+          </wp:inline>
+        </w:drawing>
+      </w:r>
+    </w:p>
     <w:sectPr>
-      <w:footerReference w:type="default" r:id="rId50"/>
+      <w:footerReference w:type="default" r:id="rId51"/>
       <w:pgSz w:w="12240" w:h="15840"/>
       <w:pgMar w:top="1440" w:right="1440" w:bottom="1440" w:left="1440" w:header="708" w:footer="708" w:gutter="0"/>
       <w:pgNumType w:start="1"/>

</xml_diff>